<commit_message>
bijgewerkte manuel giantbomb api
</commit_message>
<xml_diff>
--- a/Sprint 1/1031_manual-giantbomb-api/Gebruikershandleiding Gaintbomb API.docx
+++ b/Sprint 1/1031_manual-giantbomb-api/Gebruikershandleiding Gaintbomb API.docx
@@ -7,15 +7,7 @@
         <w:pStyle w:val="Kop1"/>
       </w:pPr>
       <w:r>
-        <w:t xml:space="preserve">Gebruikershandleiding </w:t>
-      </w:r>
-      <w:proofErr w:type="spellStart"/>
-      <w:r>
-        <w:t>Gaintbomb</w:t>
-      </w:r>
-      <w:proofErr w:type="spellEnd"/>
-      <w:r>
-        <w:t xml:space="preserve"> API</w:t>
+        <w:t>Gebruikershandleiding Gaintbomb API</w:t>
       </w:r>
     </w:p>
     <w:p>
@@ -28,23 +20,7 @@
     </w:p>
     <w:p>
       <w:r>
-        <w:t xml:space="preserve">Alvorens er gebruik gemaakt kan worden van de </w:t>
-      </w:r>
-      <w:proofErr w:type="spellStart"/>
-      <w:r>
-        <w:t>Gaintbomb</w:t>
-      </w:r>
-      <w:proofErr w:type="spellEnd"/>
-      <w:r>
-        <w:t xml:space="preserve"> API dient men zich te registreren op de </w:t>
-      </w:r>
-      <w:proofErr w:type="spellStart"/>
-      <w:r>
-        <w:t>officiele</w:t>
-      </w:r>
-      <w:proofErr w:type="spellEnd"/>
-      <w:r>
-        <w:t xml:space="preserve"> website ( </w:t>
+        <w:t xml:space="preserve">Alvorens er gebruik gemaakt kan worden van de Gaintbomb API dient men zich te registreren op de officiele website ( </w:t>
       </w:r>
       <w:hyperlink r:id="rId4" w:history="1">
         <w:r>
@@ -55,23 +31,7 @@
         </w:r>
       </w:hyperlink>
       <w:r>
-        <w:t xml:space="preserve"> ). Hier kun je op “</w:t>
-      </w:r>
-      <w:proofErr w:type="spellStart"/>
-      <w:r>
-        <w:t>Sign</w:t>
-      </w:r>
-      <w:proofErr w:type="spellEnd"/>
-      <w:r>
-        <w:t xml:space="preserve"> Up” drukken. Bij </w:t>
-      </w:r>
-      <w:proofErr w:type="spellStart"/>
-      <w:r>
-        <w:t>sign</w:t>
-      </w:r>
-      <w:proofErr w:type="spellEnd"/>
-      <w:r>
-        <w:t>-up kun je een account aanmaken voor deze site. Per site dient er een apart account aangemaakt te worden.</w:t>
+        <w:t xml:space="preserve"> ). Hier kun je op “Sign Up” drukken. Bij sign-up kun je een account aanmaken voor deze site. Per site dient er een apart account aangemaakt te worden.</w:t>
       </w:r>
     </w:p>
     <w:p>
@@ -196,11 +156,9 @@
                   <w:tcW w:w="2932" w:type="dxa"/>
                 </w:tcPr>
                 <w:p>
-                  <w:proofErr w:type="spellStart"/>
                   <w:r>
                     <w:t>Luftrausers</w:t>
                   </w:r>
-                  <w:proofErr w:type="spellEnd"/>
                 </w:p>
               </w:tc>
               <w:tc>
@@ -220,19 +178,9 @@
                   <w:tcW w:w="2932" w:type="dxa"/>
                 </w:tcPr>
                 <w:p>
-                  <w:proofErr w:type="spellStart"/>
                   <w:r>
-                    <w:t>Nuclear</w:t>
+                    <w:t>Nuclear Throne</w:t>
                   </w:r>
-                  <w:proofErr w:type="spellEnd"/>
-                  <w:r>
-                    <w:t xml:space="preserve"> </w:t>
-                  </w:r>
-                  <w:proofErr w:type="spellStart"/>
-                  <w:r>
-                    <w:t>Throne</w:t>
-                  </w:r>
-                  <w:proofErr w:type="spellEnd"/>
                 </w:p>
               </w:tc>
               <w:tc>
@@ -257,19 +205,11 @@
                       <w:lang w:val="en-GB"/>
                     </w:rPr>
                   </w:pPr>
-                  <w:proofErr w:type="spellStart"/>
                   <w:r>
                     <w:rPr>
                       <w:lang w:val="en-GB"/>
                     </w:rPr>
-                    <w:t>Rediculous</w:t>
-                  </w:r>
-                  <w:proofErr w:type="spellEnd"/>
-                  <w:r>
-                    <w:rPr>
-                      <w:lang w:val="en-GB"/>
-                    </w:rPr>
-                    <w:t xml:space="preserve"> Fishing – A tale of </w:t>
+                    <w:t xml:space="preserve">Rediculous Fishing – A tale of </w:t>
                   </w:r>
                   <w:r>
                     <w:rPr>
@@ -313,16 +253,8 @@
                     <w:rPr>
                       <w:lang w:val="en-GB"/>
                     </w:rPr>
-                    <w:t xml:space="preserve">Gun </w:t>
+                    <w:t>Gun Godz</w:t>
                   </w:r>
-                  <w:proofErr w:type="spellStart"/>
-                  <w:r>
-                    <w:rPr>
-                      <w:lang w:val="en-GB"/>
-                    </w:rPr>
-                    <w:t>Godz</w:t>
-                  </w:r>
-                  <w:proofErr w:type="spellEnd"/>
                 </w:p>
               </w:tc>
               <w:tc>
@@ -450,15 +382,7 @@
               <w:t>e86cb04e348e93cdc104424662c3e3a032306b8f</w:t>
             </w:r>
             <w:r>
-              <w:t xml:space="preserve"> (</w:t>
-            </w:r>
-            <w:proofErr w:type="spellStart"/>
-            <w:r>
-              <w:t>id</w:t>
-            </w:r>
-            <w:proofErr w:type="spellEnd"/>
-            <w:r>
-              <w:t xml:space="preserve"> te vinden op site giantbomb.com)</w:t>
+              <w:t xml:space="preserve"> (id te vinden op site giantbomb.com)</w:t>
             </w:r>
           </w:p>
         </w:tc>
@@ -473,10 +397,4097 @@
     </w:p>
     <w:p>
       <w:pPr>
+        <w:pStyle w:val="Kop2"/>
+      </w:pPr>
+      <w:r>
+        <w:t>Het implementeren van de api</w:t>
+      </w:r>
+    </w:p>
+    <w:p>
+      <w:pPr>
+        <w:shd w:val="clear" w:color="auto" w:fill="EEEEEE"/>
+        <w:tabs>
+          <w:tab w:val="left" w:pos="916"/>
+          <w:tab w:val="left" w:pos="1832"/>
+          <w:tab w:val="left" w:pos="2748"/>
+          <w:tab w:val="left" w:pos="3664"/>
+          <w:tab w:val="left" w:pos="4580"/>
+          <w:tab w:val="left" w:pos="5496"/>
+          <w:tab w:val="left" w:pos="6412"/>
+          <w:tab w:val="left" w:pos="7328"/>
+          <w:tab w:val="left" w:pos="8244"/>
+          <w:tab w:val="left" w:pos="9160"/>
+          <w:tab w:val="left" w:pos="10076"/>
+          <w:tab w:val="left" w:pos="10992"/>
+          <w:tab w:val="left" w:pos="11908"/>
+          <w:tab w:val="left" w:pos="12824"/>
+          <w:tab w:val="left" w:pos="13740"/>
+          <w:tab w:val="left" w:pos="14656"/>
+        </w:tabs>
+        <w:spacing w:after="0" w:line="240" w:lineRule="auto"/>
+        <w:rPr>
+          <w:rFonts w:ascii="Consolas" w:eastAsia="Times New Roman" w:hAnsi="Consolas" w:cs="Consolas"/>
+          <w:color w:val="808080"/>
+          <w:sz w:val="20"/>
+          <w:szCs w:val="20"/>
+          <w:bdr w:val="none" w:sz="0" w:space="0" w:color="auto" w:frame="1"/>
+          <w:shd w:val="clear" w:color="auto" w:fill="EEEEEE"/>
+          <w:lang w:eastAsia="nl-NL"/>
+        </w:rPr>
+      </w:pPr>
+      <w:r>
+        <w:rPr>
+          <w:rFonts w:ascii="Consolas" w:eastAsia="Times New Roman" w:hAnsi="Consolas" w:cs="Consolas"/>
+          <w:color w:val="808080"/>
+          <w:sz w:val="20"/>
+          <w:szCs w:val="20"/>
+          <w:bdr w:val="none" w:sz="0" w:space="0" w:color="auto" w:frame="1"/>
+          <w:shd w:val="clear" w:color="auto" w:fill="EEEEEE"/>
+          <w:lang w:eastAsia="nl-NL"/>
+        </w:rPr>
+        <w:t>/*</w:t>
+      </w:r>
+    </w:p>
+    <w:p>
+      <w:pPr>
+        <w:shd w:val="clear" w:color="auto" w:fill="EEEEEE"/>
+        <w:tabs>
+          <w:tab w:val="left" w:pos="916"/>
+          <w:tab w:val="left" w:pos="1832"/>
+          <w:tab w:val="left" w:pos="2748"/>
+          <w:tab w:val="left" w:pos="3664"/>
+          <w:tab w:val="left" w:pos="4580"/>
+          <w:tab w:val="left" w:pos="5496"/>
+          <w:tab w:val="left" w:pos="6412"/>
+          <w:tab w:val="left" w:pos="7328"/>
+          <w:tab w:val="left" w:pos="8244"/>
+          <w:tab w:val="left" w:pos="9160"/>
+          <w:tab w:val="left" w:pos="10076"/>
+          <w:tab w:val="left" w:pos="10992"/>
+          <w:tab w:val="left" w:pos="11908"/>
+          <w:tab w:val="left" w:pos="12824"/>
+          <w:tab w:val="left" w:pos="13740"/>
+          <w:tab w:val="left" w:pos="14656"/>
+        </w:tabs>
+        <w:spacing w:after="0" w:line="240" w:lineRule="auto"/>
+        <w:rPr>
+          <w:rFonts w:ascii="Consolas" w:eastAsia="Times New Roman" w:hAnsi="Consolas" w:cs="Consolas"/>
+          <w:color w:val="808080"/>
+          <w:sz w:val="20"/>
+          <w:szCs w:val="20"/>
+          <w:bdr w:val="none" w:sz="0" w:space="0" w:color="auto" w:frame="1"/>
+          <w:shd w:val="clear" w:color="auto" w:fill="EEEEEE"/>
+          <w:lang w:val="en-GB" w:eastAsia="nl-NL"/>
+        </w:rPr>
+      </w:pPr>
+      <w:r>
+        <w:rPr>
+          <w:rFonts w:ascii="Consolas" w:eastAsia="Times New Roman" w:hAnsi="Consolas" w:cs="Consolas"/>
+          <w:color w:val="808080"/>
+          <w:sz w:val="20"/>
+          <w:szCs w:val="20"/>
+          <w:bdr w:val="none" w:sz="0" w:space="0" w:color="auto" w:frame="1"/>
+          <w:shd w:val="clear" w:color="auto" w:fill="EEEEEE"/>
+          <w:lang w:eastAsia="nl-NL"/>
+        </w:rPr>
+        <w:t xml:space="preserve"> </w:t>
+      </w:r>
+      <w:r>
+        <w:rPr>
+          <w:rFonts w:ascii="Consolas" w:eastAsia="Times New Roman" w:hAnsi="Consolas" w:cs="Consolas"/>
+          <w:color w:val="808080"/>
+          <w:sz w:val="20"/>
+          <w:szCs w:val="20"/>
+          <w:bdr w:val="none" w:sz="0" w:space="0" w:color="auto" w:frame="1"/>
+          <w:shd w:val="clear" w:color="auto" w:fill="EEEEEE"/>
+          <w:lang w:val="en-GB" w:eastAsia="nl-NL"/>
+        </w:rPr>
+        <w:t>*  Send a get request to the Giant bomb api.</w:t>
+      </w:r>
+    </w:p>
+    <w:p>
+      <w:pPr>
+        <w:shd w:val="clear" w:color="auto" w:fill="EEEEEE"/>
+        <w:tabs>
+          <w:tab w:val="left" w:pos="916"/>
+          <w:tab w:val="left" w:pos="1832"/>
+          <w:tab w:val="left" w:pos="2748"/>
+          <w:tab w:val="left" w:pos="3664"/>
+          <w:tab w:val="left" w:pos="4580"/>
+          <w:tab w:val="left" w:pos="5496"/>
+          <w:tab w:val="left" w:pos="6412"/>
+          <w:tab w:val="left" w:pos="7328"/>
+          <w:tab w:val="left" w:pos="8244"/>
+          <w:tab w:val="left" w:pos="9160"/>
+          <w:tab w:val="left" w:pos="10076"/>
+          <w:tab w:val="left" w:pos="10992"/>
+          <w:tab w:val="left" w:pos="11908"/>
+          <w:tab w:val="left" w:pos="12824"/>
+          <w:tab w:val="left" w:pos="13740"/>
+          <w:tab w:val="left" w:pos="14656"/>
+        </w:tabs>
+        <w:spacing w:after="0" w:line="240" w:lineRule="auto"/>
+        <w:rPr>
+          <w:rFonts w:ascii="Consolas" w:eastAsia="Times New Roman" w:hAnsi="Consolas" w:cs="Consolas"/>
+          <w:color w:val="808080"/>
+          <w:sz w:val="20"/>
+          <w:szCs w:val="20"/>
+          <w:bdr w:val="none" w:sz="0" w:space="0" w:color="auto" w:frame="1"/>
+          <w:shd w:val="clear" w:color="auto" w:fill="EEEEEE"/>
+          <w:lang w:val="en-GB" w:eastAsia="nl-NL"/>
+        </w:rPr>
+      </w:pPr>
+      <w:r>
+        <w:rPr>
+          <w:rFonts w:ascii="Consolas" w:eastAsia="Times New Roman" w:hAnsi="Consolas" w:cs="Consolas"/>
+          <w:color w:val="808080"/>
+          <w:sz w:val="20"/>
+          <w:szCs w:val="20"/>
+          <w:bdr w:val="none" w:sz="0" w:space="0" w:color="auto" w:frame="1"/>
+          <w:shd w:val="clear" w:color="auto" w:fill="EEEEEE"/>
+          <w:lang w:val="en-GB" w:eastAsia="nl-NL"/>
+        </w:rPr>
+        <w:t xml:space="preserve"> *  @param string resource set the RESOURCE.</w:t>
+      </w:r>
+    </w:p>
+    <w:p>
+      <w:pPr>
+        <w:shd w:val="clear" w:color="auto" w:fill="EEEEEE"/>
+        <w:tabs>
+          <w:tab w:val="left" w:pos="916"/>
+          <w:tab w:val="left" w:pos="1832"/>
+          <w:tab w:val="left" w:pos="2748"/>
+          <w:tab w:val="left" w:pos="3664"/>
+          <w:tab w:val="left" w:pos="4580"/>
+          <w:tab w:val="left" w:pos="5496"/>
+          <w:tab w:val="left" w:pos="6412"/>
+          <w:tab w:val="left" w:pos="7328"/>
+          <w:tab w:val="left" w:pos="8244"/>
+          <w:tab w:val="left" w:pos="9160"/>
+          <w:tab w:val="left" w:pos="10076"/>
+          <w:tab w:val="left" w:pos="10992"/>
+          <w:tab w:val="left" w:pos="11908"/>
+          <w:tab w:val="left" w:pos="12824"/>
+          <w:tab w:val="left" w:pos="13740"/>
+          <w:tab w:val="left" w:pos="14656"/>
+        </w:tabs>
+        <w:spacing w:after="0" w:line="240" w:lineRule="auto"/>
+        <w:rPr>
+          <w:rFonts w:ascii="Consolas" w:eastAsia="Times New Roman" w:hAnsi="Consolas" w:cs="Consolas"/>
+          <w:color w:val="808080"/>
+          <w:sz w:val="20"/>
+          <w:szCs w:val="20"/>
+          <w:bdr w:val="none" w:sz="0" w:space="0" w:color="auto" w:frame="1"/>
+          <w:shd w:val="clear" w:color="auto" w:fill="EEEEEE"/>
+          <w:lang w:val="en-GB" w:eastAsia="nl-NL"/>
+        </w:rPr>
+      </w:pPr>
+      <w:r>
+        <w:rPr>
+          <w:rFonts w:ascii="Consolas" w:eastAsia="Times New Roman" w:hAnsi="Consolas" w:cs="Consolas"/>
+          <w:color w:val="808080"/>
+          <w:sz w:val="20"/>
+          <w:szCs w:val="20"/>
+          <w:bdr w:val="none" w:sz="0" w:space="0" w:color="auto" w:frame="1"/>
+          <w:shd w:val="clear" w:color="auto" w:fill="EEEEEE"/>
+          <w:lang w:val="en-GB" w:eastAsia="nl-NL"/>
+        </w:rPr>
+        <w:t xml:space="preserve"> *  @param object data specifiy any filters or fields.</w:t>
+      </w:r>
+    </w:p>
+    <w:p>
+      <w:pPr>
+        <w:shd w:val="clear" w:color="auto" w:fill="EEEEEE"/>
+        <w:tabs>
+          <w:tab w:val="left" w:pos="916"/>
+          <w:tab w:val="left" w:pos="1832"/>
+          <w:tab w:val="left" w:pos="2748"/>
+          <w:tab w:val="left" w:pos="3664"/>
+          <w:tab w:val="left" w:pos="4580"/>
+          <w:tab w:val="left" w:pos="5496"/>
+          <w:tab w:val="left" w:pos="6412"/>
+          <w:tab w:val="left" w:pos="7328"/>
+          <w:tab w:val="left" w:pos="8244"/>
+          <w:tab w:val="left" w:pos="9160"/>
+          <w:tab w:val="left" w:pos="10076"/>
+          <w:tab w:val="left" w:pos="10992"/>
+          <w:tab w:val="left" w:pos="11908"/>
+          <w:tab w:val="left" w:pos="12824"/>
+          <w:tab w:val="left" w:pos="13740"/>
+          <w:tab w:val="left" w:pos="14656"/>
+        </w:tabs>
+        <w:spacing w:after="0" w:line="240" w:lineRule="auto"/>
+        <w:rPr>
+          <w:rFonts w:ascii="Consolas" w:eastAsia="Times New Roman" w:hAnsi="Consolas" w:cs="Consolas"/>
+          <w:color w:val="808080"/>
+          <w:sz w:val="20"/>
+          <w:szCs w:val="20"/>
+          <w:bdr w:val="none" w:sz="0" w:space="0" w:color="auto" w:frame="1"/>
+          <w:shd w:val="clear" w:color="auto" w:fill="EEEEEE"/>
+          <w:lang w:val="en-GB" w:eastAsia="nl-NL"/>
+        </w:rPr>
+      </w:pPr>
+      <w:r>
+        <w:rPr>
+          <w:rFonts w:ascii="Consolas" w:eastAsia="Times New Roman" w:hAnsi="Consolas" w:cs="Consolas"/>
+          <w:color w:val="808080"/>
+          <w:sz w:val="20"/>
+          <w:szCs w:val="20"/>
+          <w:bdr w:val="none" w:sz="0" w:space="0" w:color="auto" w:frame="1"/>
+          <w:shd w:val="clear" w:color="auto" w:fill="EEEEEE"/>
+          <w:lang w:val="en-GB" w:eastAsia="nl-NL"/>
+        </w:rPr>
+        <w:t xml:space="preserve"> *  @param object callbacks specify any custom callbacks.</w:t>
+      </w:r>
+    </w:p>
+    <w:p>
+      <w:pPr>
+        <w:shd w:val="clear" w:color="auto" w:fill="EEEEEE"/>
+        <w:tabs>
+          <w:tab w:val="left" w:pos="916"/>
+          <w:tab w:val="left" w:pos="1832"/>
+          <w:tab w:val="left" w:pos="2748"/>
+          <w:tab w:val="left" w:pos="3664"/>
+          <w:tab w:val="left" w:pos="4580"/>
+          <w:tab w:val="left" w:pos="5496"/>
+          <w:tab w:val="left" w:pos="6412"/>
+          <w:tab w:val="left" w:pos="7328"/>
+          <w:tab w:val="left" w:pos="8244"/>
+          <w:tab w:val="left" w:pos="9160"/>
+          <w:tab w:val="left" w:pos="10076"/>
+          <w:tab w:val="left" w:pos="10992"/>
+          <w:tab w:val="left" w:pos="11908"/>
+          <w:tab w:val="left" w:pos="12824"/>
+          <w:tab w:val="left" w:pos="13740"/>
+          <w:tab w:val="left" w:pos="14656"/>
+        </w:tabs>
+        <w:spacing w:after="0" w:line="240" w:lineRule="auto"/>
+        <w:rPr>
+          <w:rFonts w:ascii="Consolas" w:eastAsia="Times New Roman" w:hAnsi="Consolas" w:cs="Consolas"/>
+          <w:color w:val="000000"/>
+          <w:sz w:val="20"/>
+          <w:szCs w:val="20"/>
+          <w:bdr w:val="none" w:sz="0" w:space="0" w:color="auto" w:frame="1"/>
+          <w:shd w:val="clear" w:color="auto" w:fill="EEEEEE"/>
+          <w:lang w:val="en-GB" w:eastAsia="nl-NL"/>
+        </w:rPr>
+      </w:pPr>
+      <w:r>
+        <w:rPr>
+          <w:rFonts w:ascii="Consolas" w:eastAsia="Times New Roman" w:hAnsi="Consolas" w:cs="Consolas"/>
+          <w:color w:val="808080"/>
+          <w:sz w:val="20"/>
+          <w:szCs w:val="20"/>
+          <w:bdr w:val="none" w:sz="0" w:space="0" w:color="auto" w:frame="1"/>
+          <w:shd w:val="clear" w:color="auto" w:fill="EEEEEE"/>
+          <w:lang w:val="en-GB" w:eastAsia="nl-NL"/>
+        </w:rPr>
+        <w:t xml:space="preserve"> */</w:t>
+      </w:r>
+    </w:p>
+    <w:p>
+      <w:pPr>
+        <w:shd w:val="clear" w:color="auto" w:fill="EEEEEE"/>
+        <w:tabs>
+          <w:tab w:val="left" w:pos="916"/>
+          <w:tab w:val="left" w:pos="1832"/>
+          <w:tab w:val="left" w:pos="2748"/>
+          <w:tab w:val="left" w:pos="3664"/>
+          <w:tab w:val="left" w:pos="4580"/>
+          <w:tab w:val="left" w:pos="5496"/>
+          <w:tab w:val="left" w:pos="6412"/>
+          <w:tab w:val="left" w:pos="7328"/>
+          <w:tab w:val="left" w:pos="8244"/>
+          <w:tab w:val="left" w:pos="9160"/>
+          <w:tab w:val="left" w:pos="10076"/>
+          <w:tab w:val="left" w:pos="10992"/>
+          <w:tab w:val="left" w:pos="11908"/>
+          <w:tab w:val="left" w:pos="12824"/>
+          <w:tab w:val="left" w:pos="13740"/>
+          <w:tab w:val="left" w:pos="14656"/>
+        </w:tabs>
+        <w:spacing w:after="0" w:line="240" w:lineRule="auto"/>
+        <w:rPr>
+          <w:rFonts w:ascii="Consolas" w:eastAsia="Times New Roman" w:hAnsi="Consolas" w:cs="Consolas"/>
+          <w:color w:val="000000"/>
+          <w:sz w:val="20"/>
+          <w:szCs w:val="20"/>
+          <w:bdr w:val="none" w:sz="0" w:space="0" w:color="auto" w:frame="1"/>
+          <w:shd w:val="clear" w:color="auto" w:fill="EEEEEE"/>
+          <w:lang w:val="en-GB" w:eastAsia="nl-NL"/>
+        </w:rPr>
+      </w:pPr>
+      <w:r>
+        <w:rPr>
+          <w:rFonts w:ascii="Consolas" w:eastAsia="Times New Roman" w:hAnsi="Consolas" w:cs="Consolas"/>
+          <w:color w:val="00008B"/>
+          <w:sz w:val="20"/>
+          <w:szCs w:val="20"/>
+          <w:bdr w:val="none" w:sz="0" w:space="0" w:color="auto" w:frame="1"/>
+          <w:shd w:val="clear" w:color="auto" w:fill="EEEEEE"/>
+          <w:lang w:val="en-GB" w:eastAsia="nl-NL"/>
+        </w:rPr>
+        <w:t>function</w:t>
+      </w:r>
+      <w:r>
+        <w:rPr>
+          <w:rFonts w:ascii="Consolas" w:eastAsia="Times New Roman" w:hAnsi="Consolas" w:cs="Consolas"/>
+          <w:color w:val="000000"/>
+          <w:sz w:val="20"/>
+          <w:szCs w:val="20"/>
+          <w:bdr w:val="none" w:sz="0" w:space="0" w:color="auto" w:frame="1"/>
+          <w:shd w:val="clear" w:color="auto" w:fill="EEEEEE"/>
+          <w:lang w:val="en-GB" w:eastAsia="nl-NL"/>
+        </w:rPr>
+        <w:t xml:space="preserve"> sendRequest(resource, data, callbacks) {</w:t>
+      </w:r>
+    </w:p>
+    <w:p>
+      <w:pPr>
+        <w:shd w:val="clear" w:color="auto" w:fill="EEEEEE"/>
+        <w:tabs>
+          <w:tab w:val="left" w:pos="916"/>
+          <w:tab w:val="left" w:pos="1832"/>
+          <w:tab w:val="left" w:pos="2748"/>
+          <w:tab w:val="left" w:pos="3664"/>
+          <w:tab w:val="left" w:pos="4580"/>
+          <w:tab w:val="left" w:pos="5496"/>
+          <w:tab w:val="left" w:pos="6412"/>
+          <w:tab w:val="left" w:pos="7328"/>
+          <w:tab w:val="left" w:pos="8244"/>
+          <w:tab w:val="left" w:pos="9160"/>
+          <w:tab w:val="left" w:pos="10076"/>
+          <w:tab w:val="left" w:pos="10992"/>
+          <w:tab w:val="left" w:pos="11908"/>
+          <w:tab w:val="left" w:pos="12824"/>
+          <w:tab w:val="left" w:pos="13740"/>
+          <w:tab w:val="left" w:pos="14656"/>
+        </w:tabs>
+        <w:spacing w:after="0" w:line="240" w:lineRule="auto"/>
+        <w:rPr>
+          <w:rFonts w:ascii="Consolas" w:eastAsia="Times New Roman" w:hAnsi="Consolas" w:cs="Consolas"/>
+          <w:color w:val="000000"/>
+          <w:sz w:val="20"/>
+          <w:szCs w:val="20"/>
+          <w:bdr w:val="none" w:sz="0" w:space="0" w:color="auto" w:frame="1"/>
+          <w:shd w:val="clear" w:color="auto" w:fill="EEEEEE"/>
+          <w:lang w:val="en-GB" w:eastAsia="nl-NL"/>
+        </w:rPr>
+      </w:pPr>
+      <w:r>
+        <w:rPr>
+          <w:rFonts w:ascii="Consolas" w:eastAsia="Times New Roman" w:hAnsi="Consolas" w:cs="Consolas"/>
+          <w:color w:val="000000"/>
+          <w:sz w:val="20"/>
+          <w:szCs w:val="20"/>
+          <w:bdr w:val="none" w:sz="0" w:space="0" w:color="auto" w:frame="1"/>
+          <w:shd w:val="clear" w:color="auto" w:fill="EEEEEE"/>
+          <w:lang w:val="en-GB" w:eastAsia="nl-NL"/>
+        </w:rPr>
+        <w:t xml:space="preserve">    </w:t>
+      </w:r>
+      <w:r>
+        <w:rPr>
+          <w:rFonts w:ascii="Consolas" w:eastAsia="Times New Roman" w:hAnsi="Consolas" w:cs="Consolas"/>
+          <w:color w:val="00008B"/>
+          <w:sz w:val="20"/>
+          <w:szCs w:val="20"/>
+          <w:bdr w:val="none" w:sz="0" w:space="0" w:color="auto" w:frame="1"/>
+          <w:shd w:val="clear" w:color="auto" w:fill="EEEEEE"/>
+          <w:lang w:val="en-GB" w:eastAsia="nl-NL"/>
+        </w:rPr>
+        <w:t>var</w:t>
+      </w:r>
+      <w:r>
+        <w:rPr>
+          <w:rFonts w:ascii="Consolas" w:eastAsia="Times New Roman" w:hAnsi="Consolas" w:cs="Consolas"/>
+          <w:color w:val="000000"/>
+          <w:sz w:val="20"/>
+          <w:szCs w:val="20"/>
+          <w:bdr w:val="none" w:sz="0" w:space="0" w:color="auto" w:frame="1"/>
+          <w:shd w:val="clear" w:color="auto" w:fill="EEEEEE"/>
+          <w:lang w:val="en-GB" w:eastAsia="nl-NL"/>
+        </w:rPr>
+        <w:t xml:space="preserve"> baseURL = </w:t>
+      </w:r>
+      <w:r>
+        <w:rPr>
+          <w:rFonts w:ascii="Consolas" w:eastAsia="Times New Roman" w:hAnsi="Consolas" w:cs="Consolas"/>
+          <w:color w:val="800000"/>
+          <w:sz w:val="20"/>
+          <w:szCs w:val="20"/>
+          <w:bdr w:val="none" w:sz="0" w:space="0" w:color="auto" w:frame="1"/>
+          <w:shd w:val="clear" w:color="auto" w:fill="EEEEEE"/>
+          <w:lang w:val="en-GB" w:eastAsia="nl-NL"/>
+        </w:rPr>
+        <w:t>'http://giantbomb.com/api'</w:t>
+      </w:r>
+      <w:r>
+        <w:rPr>
+          <w:rFonts w:ascii="Consolas" w:eastAsia="Times New Roman" w:hAnsi="Consolas" w:cs="Consolas"/>
+          <w:color w:val="000000"/>
+          <w:sz w:val="20"/>
+          <w:szCs w:val="20"/>
+          <w:bdr w:val="none" w:sz="0" w:space="0" w:color="auto" w:frame="1"/>
+          <w:shd w:val="clear" w:color="auto" w:fill="EEEEEE"/>
+          <w:lang w:val="en-GB" w:eastAsia="nl-NL"/>
+        </w:rPr>
+        <w:t>;</w:t>
+      </w:r>
+    </w:p>
+    <w:p>
+      <w:pPr>
+        <w:shd w:val="clear" w:color="auto" w:fill="EEEEEE"/>
+        <w:tabs>
+          <w:tab w:val="left" w:pos="916"/>
+          <w:tab w:val="left" w:pos="1832"/>
+          <w:tab w:val="left" w:pos="2748"/>
+          <w:tab w:val="left" w:pos="3664"/>
+          <w:tab w:val="left" w:pos="4580"/>
+          <w:tab w:val="left" w:pos="5496"/>
+          <w:tab w:val="left" w:pos="6412"/>
+          <w:tab w:val="left" w:pos="7328"/>
+          <w:tab w:val="left" w:pos="8244"/>
+          <w:tab w:val="left" w:pos="9160"/>
+          <w:tab w:val="left" w:pos="10076"/>
+          <w:tab w:val="left" w:pos="10992"/>
+          <w:tab w:val="left" w:pos="11908"/>
+          <w:tab w:val="left" w:pos="12824"/>
+          <w:tab w:val="left" w:pos="13740"/>
+          <w:tab w:val="left" w:pos="14656"/>
+        </w:tabs>
+        <w:spacing w:after="0" w:line="240" w:lineRule="auto"/>
+        <w:rPr>
+          <w:rFonts w:ascii="Consolas" w:eastAsia="Times New Roman" w:hAnsi="Consolas" w:cs="Consolas"/>
+          <w:color w:val="000000"/>
+          <w:sz w:val="20"/>
+          <w:szCs w:val="20"/>
+          <w:bdr w:val="none" w:sz="0" w:space="0" w:color="auto" w:frame="1"/>
+          <w:shd w:val="clear" w:color="auto" w:fill="EEEEEE"/>
+          <w:lang w:val="en-GB" w:eastAsia="nl-NL"/>
+        </w:rPr>
+      </w:pPr>
+      <w:r>
+        <w:rPr>
+          <w:rFonts w:ascii="Consolas" w:eastAsia="Times New Roman" w:hAnsi="Consolas" w:cs="Consolas"/>
+          <w:color w:val="000000"/>
+          <w:sz w:val="20"/>
+          <w:szCs w:val="20"/>
+          <w:bdr w:val="none" w:sz="0" w:space="0" w:color="auto" w:frame="1"/>
+          <w:shd w:val="clear" w:color="auto" w:fill="EEEEEE"/>
+          <w:lang w:val="en-GB" w:eastAsia="nl-NL"/>
+        </w:rPr>
+        <w:t xml:space="preserve">    </w:t>
+      </w:r>
+      <w:r>
+        <w:rPr>
+          <w:rFonts w:ascii="Consolas" w:eastAsia="Times New Roman" w:hAnsi="Consolas" w:cs="Consolas"/>
+          <w:color w:val="00008B"/>
+          <w:sz w:val="20"/>
+          <w:szCs w:val="20"/>
+          <w:bdr w:val="none" w:sz="0" w:space="0" w:color="auto" w:frame="1"/>
+          <w:shd w:val="clear" w:color="auto" w:fill="EEEEEE"/>
+          <w:lang w:val="en-GB" w:eastAsia="nl-NL"/>
+        </w:rPr>
+        <w:t>var</w:t>
+      </w:r>
+      <w:r>
+        <w:rPr>
+          <w:rFonts w:ascii="Consolas" w:eastAsia="Times New Roman" w:hAnsi="Consolas" w:cs="Consolas"/>
+          <w:color w:val="000000"/>
+          <w:sz w:val="20"/>
+          <w:szCs w:val="20"/>
+          <w:bdr w:val="none" w:sz="0" w:space="0" w:color="auto" w:frame="1"/>
+          <w:shd w:val="clear" w:color="auto" w:fill="EEEEEE"/>
+          <w:lang w:val="en-GB" w:eastAsia="nl-NL"/>
+        </w:rPr>
+        <w:t xml:space="preserve"> apiKey = </w:t>
+      </w:r>
+      <w:r>
+        <w:rPr>
+          <w:rFonts w:ascii="Consolas" w:eastAsia="Times New Roman" w:hAnsi="Consolas" w:cs="Consolas"/>
+          <w:color w:val="800000"/>
+          <w:sz w:val="20"/>
+          <w:szCs w:val="20"/>
+          <w:bdr w:val="none" w:sz="0" w:space="0" w:color="auto" w:frame="1"/>
+          <w:shd w:val="clear" w:color="auto" w:fill="EEEEEE"/>
+          <w:lang w:val="en-GB" w:eastAsia="nl-NL"/>
+        </w:rPr>
+        <w:t>'</w:t>
+      </w:r>
+      <w:r>
         <w:rPr>
           <w:lang w:val="en-GB"/>
         </w:rPr>
-      </w:pPr>
+        <w:t xml:space="preserve"> </w:t>
+      </w:r>
+      <w:r>
+        <w:rPr>
+          <w:rFonts w:ascii="Consolas" w:eastAsia="Times New Roman" w:hAnsi="Consolas" w:cs="Consolas"/>
+          <w:color w:val="800000"/>
+          <w:sz w:val="20"/>
+          <w:szCs w:val="20"/>
+          <w:bdr w:val="none" w:sz="0" w:space="0" w:color="auto" w:frame="1"/>
+          <w:shd w:val="clear" w:color="auto" w:fill="EEEEEE"/>
+          <w:lang w:val="en-GB" w:eastAsia="nl-NL"/>
+        </w:rPr>
+        <w:t>e86cb04e348e93cdc104424662c3e3a032306b8f</w:t>
+      </w:r>
+      <w:r>
+        <w:rPr>
+          <w:rFonts w:ascii="Consolas" w:eastAsia="Times New Roman" w:hAnsi="Consolas" w:cs="Consolas"/>
+          <w:color w:val="800000"/>
+          <w:sz w:val="20"/>
+          <w:szCs w:val="20"/>
+          <w:bdr w:val="none" w:sz="0" w:space="0" w:color="auto" w:frame="1"/>
+          <w:shd w:val="clear" w:color="auto" w:fill="EEEEEE"/>
+          <w:lang w:val="en-GB" w:eastAsia="nl-NL"/>
+        </w:rPr>
+        <w:t>'</w:t>
+      </w:r>
+      <w:r>
+        <w:rPr>
+          <w:rFonts w:ascii="Consolas" w:eastAsia="Times New Roman" w:hAnsi="Consolas" w:cs="Consolas"/>
+          <w:color w:val="000000"/>
+          <w:sz w:val="20"/>
+          <w:szCs w:val="20"/>
+          <w:bdr w:val="none" w:sz="0" w:space="0" w:color="auto" w:frame="1"/>
+          <w:shd w:val="clear" w:color="auto" w:fill="EEEEEE"/>
+          <w:lang w:val="en-GB" w:eastAsia="nl-NL"/>
+        </w:rPr>
+        <w:t>;</w:t>
+      </w:r>
+    </w:p>
+    <w:p>
+      <w:pPr>
+        <w:shd w:val="clear" w:color="auto" w:fill="EEEEEE"/>
+        <w:tabs>
+          <w:tab w:val="left" w:pos="916"/>
+          <w:tab w:val="left" w:pos="1832"/>
+          <w:tab w:val="left" w:pos="2748"/>
+          <w:tab w:val="left" w:pos="3664"/>
+          <w:tab w:val="left" w:pos="4580"/>
+          <w:tab w:val="left" w:pos="5496"/>
+          <w:tab w:val="left" w:pos="6412"/>
+          <w:tab w:val="left" w:pos="7328"/>
+          <w:tab w:val="left" w:pos="8244"/>
+          <w:tab w:val="left" w:pos="9160"/>
+          <w:tab w:val="left" w:pos="10076"/>
+          <w:tab w:val="left" w:pos="10992"/>
+          <w:tab w:val="left" w:pos="11908"/>
+          <w:tab w:val="left" w:pos="12824"/>
+          <w:tab w:val="left" w:pos="13740"/>
+          <w:tab w:val="left" w:pos="14656"/>
+        </w:tabs>
+        <w:spacing w:after="0" w:line="240" w:lineRule="auto"/>
+        <w:rPr>
+          <w:rFonts w:ascii="Consolas" w:eastAsia="Times New Roman" w:hAnsi="Consolas" w:cs="Consolas"/>
+          <w:color w:val="000000"/>
+          <w:sz w:val="20"/>
+          <w:szCs w:val="20"/>
+          <w:bdr w:val="none" w:sz="0" w:space="0" w:color="auto" w:frame="1"/>
+          <w:shd w:val="clear" w:color="auto" w:fill="EEEEEE"/>
+          <w:lang w:val="en-GB" w:eastAsia="nl-NL"/>
+        </w:rPr>
+      </w:pPr>
+      <w:r>
+        <w:rPr>
+          <w:rFonts w:ascii="Consolas" w:eastAsia="Times New Roman" w:hAnsi="Consolas" w:cs="Consolas"/>
+          <w:color w:val="000000"/>
+          <w:sz w:val="20"/>
+          <w:szCs w:val="20"/>
+          <w:bdr w:val="none" w:sz="0" w:space="0" w:color="auto" w:frame="1"/>
+          <w:shd w:val="clear" w:color="auto" w:fill="EEEEEE"/>
+          <w:lang w:val="en-GB" w:eastAsia="nl-NL"/>
+        </w:rPr>
+        <w:t xml:space="preserve">    </w:t>
+      </w:r>
+      <w:r>
+        <w:rPr>
+          <w:rFonts w:ascii="Consolas" w:eastAsia="Times New Roman" w:hAnsi="Consolas" w:cs="Consolas"/>
+          <w:color w:val="00008B"/>
+          <w:sz w:val="20"/>
+          <w:szCs w:val="20"/>
+          <w:bdr w:val="none" w:sz="0" w:space="0" w:color="auto" w:frame="1"/>
+          <w:shd w:val="clear" w:color="auto" w:fill="EEEEEE"/>
+          <w:lang w:val="en-GB" w:eastAsia="nl-NL"/>
+        </w:rPr>
+        <w:t>var</w:t>
+      </w:r>
+      <w:r>
+        <w:rPr>
+          <w:rFonts w:ascii="Consolas" w:eastAsia="Times New Roman" w:hAnsi="Consolas" w:cs="Consolas"/>
+          <w:color w:val="000000"/>
+          <w:sz w:val="20"/>
+          <w:szCs w:val="20"/>
+          <w:bdr w:val="none" w:sz="0" w:space="0" w:color="auto" w:frame="1"/>
+          <w:shd w:val="clear" w:color="auto" w:fill="EEEEEE"/>
+          <w:lang w:val="en-GB" w:eastAsia="nl-NL"/>
+        </w:rPr>
+        <w:t xml:space="preserve"> format = </w:t>
+      </w:r>
+      <w:r>
+        <w:rPr>
+          <w:rFonts w:ascii="Consolas" w:eastAsia="Times New Roman" w:hAnsi="Consolas" w:cs="Consolas"/>
+          <w:color w:val="800000"/>
+          <w:sz w:val="20"/>
+          <w:szCs w:val="20"/>
+          <w:bdr w:val="none" w:sz="0" w:space="0" w:color="auto" w:frame="1"/>
+          <w:shd w:val="clear" w:color="auto" w:fill="EEEEEE"/>
+          <w:lang w:val="en-GB" w:eastAsia="nl-NL"/>
+        </w:rPr>
+        <w:t>'json'</w:t>
+      </w:r>
+      <w:r>
+        <w:rPr>
+          <w:rFonts w:ascii="Consolas" w:eastAsia="Times New Roman" w:hAnsi="Consolas" w:cs="Consolas"/>
+          <w:color w:val="000000"/>
+          <w:sz w:val="20"/>
+          <w:szCs w:val="20"/>
+          <w:bdr w:val="none" w:sz="0" w:space="0" w:color="auto" w:frame="1"/>
+          <w:shd w:val="clear" w:color="auto" w:fill="EEEEEE"/>
+          <w:lang w:val="en-GB" w:eastAsia="nl-NL"/>
+        </w:rPr>
+        <w:t>;</w:t>
+      </w:r>
+    </w:p>
+    <w:p>
+      <w:pPr>
+        <w:shd w:val="clear" w:color="auto" w:fill="EEEEEE"/>
+        <w:tabs>
+          <w:tab w:val="left" w:pos="916"/>
+          <w:tab w:val="left" w:pos="1832"/>
+          <w:tab w:val="left" w:pos="2748"/>
+          <w:tab w:val="left" w:pos="3664"/>
+          <w:tab w:val="left" w:pos="4580"/>
+          <w:tab w:val="left" w:pos="5496"/>
+          <w:tab w:val="left" w:pos="6412"/>
+          <w:tab w:val="left" w:pos="7328"/>
+          <w:tab w:val="left" w:pos="8244"/>
+          <w:tab w:val="left" w:pos="9160"/>
+          <w:tab w:val="left" w:pos="10076"/>
+          <w:tab w:val="left" w:pos="10992"/>
+          <w:tab w:val="left" w:pos="11908"/>
+          <w:tab w:val="left" w:pos="12824"/>
+          <w:tab w:val="left" w:pos="13740"/>
+          <w:tab w:val="left" w:pos="14656"/>
+        </w:tabs>
+        <w:spacing w:after="0" w:line="240" w:lineRule="auto"/>
+        <w:rPr>
+          <w:rFonts w:ascii="Consolas" w:eastAsia="Times New Roman" w:hAnsi="Consolas" w:cs="Consolas"/>
+          <w:color w:val="000000"/>
+          <w:sz w:val="20"/>
+          <w:szCs w:val="20"/>
+          <w:bdr w:val="none" w:sz="0" w:space="0" w:color="auto" w:frame="1"/>
+          <w:shd w:val="clear" w:color="auto" w:fill="EEEEEE"/>
+          <w:lang w:val="en-GB" w:eastAsia="nl-NL"/>
+        </w:rPr>
+      </w:pPr>
+    </w:p>
+    <w:p>
+      <w:pPr>
+        <w:shd w:val="clear" w:color="auto" w:fill="EEEEEE"/>
+        <w:tabs>
+          <w:tab w:val="left" w:pos="916"/>
+          <w:tab w:val="left" w:pos="1832"/>
+          <w:tab w:val="left" w:pos="2748"/>
+          <w:tab w:val="left" w:pos="3664"/>
+          <w:tab w:val="left" w:pos="4580"/>
+          <w:tab w:val="left" w:pos="5496"/>
+          <w:tab w:val="left" w:pos="6412"/>
+          <w:tab w:val="left" w:pos="7328"/>
+          <w:tab w:val="left" w:pos="8244"/>
+          <w:tab w:val="left" w:pos="9160"/>
+          <w:tab w:val="left" w:pos="10076"/>
+          <w:tab w:val="left" w:pos="10992"/>
+          <w:tab w:val="left" w:pos="11908"/>
+          <w:tab w:val="left" w:pos="12824"/>
+          <w:tab w:val="left" w:pos="13740"/>
+          <w:tab w:val="left" w:pos="14656"/>
+        </w:tabs>
+        <w:spacing w:after="0" w:line="240" w:lineRule="auto"/>
+        <w:rPr>
+          <w:rFonts w:ascii="Consolas" w:eastAsia="Times New Roman" w:hAnsi="Consolas" w:cs="Consolas"/>
+          <w:color w:val="000000"/>
+          <w:sz w:val="20"/>
+          <w:szCs w:val="20"/>
+          <w:bdr w:val="none" w:sz="0" w:space="0" w:color="auto" w:frame="1"/>
+          <w:shd w:val="clear" w:color="auto" w:fill="EEEEEE"/>
+          <w:lang w:val="en-GB" w:eastAsia="nl-NL"/>
+        </w:rPr>
+      </w:pPr>
+      <w:r>
+        <w:rPr>
+          <w:rFonts w:ascii="Consolas" w:eastAsia="Times New Roman" w:hAnsi="Consolas" w:cs="Consolas"/>
+          <w:color w:val="000000"/>
+          <w:sz w:val="20"/>
+          <w:szCs w:val="20"/>
+          <w:bdr w:val="none" w:sz="0" w:space="0" w:color="auto" w:frame="1"/>
+          <w:shd w:val="clear" w:color="auto" w:fill="EEEEEE"/>
+          <w:lang w:val="en-GB" w:eastAsia="nl-NL"/>
+        </w:rPr>
+        <w:t xml:space="preserve">    </w:t>
+      </w:r>
+      <w:r>
+        <w:rPr>
+          <w:rFonts w:ascii="Consolas" w:eastAsia="Times New Roman" w:hAnsi="Consolas" w:cs="Consolas"/>
+          <w:color w:val="808080"/>
+          <w:sz w:val="20"/>
+          <w:szCs w:val="20"/>
+          <w:bdr w:val="none" w:sz="0" w:space="0" w:color="auto" w:frame="1"/>
+          <w:shd w:val="clear" w:color="auto" w:fill="EEEEEE"/>
+          <w:lang w:val="en-GB" w:eastAsia="nl-NL"/>
+        </w:rPr>
+        <w:t>// make sure data is an empty object if its not defined.</w:t>
+      </w:r>
+    </w:p>
+    <w:p>
+      <w:pPr>
+        <w:shd w:val="clear" w:color="auto" w:fill="EEEEEE"/>
+        <w:tabs>
+          <w:tab w:val="left" w:pos="916"/>
+          <w:tab w:val="left" w:pos="1832"/>
+          <w:tab w:val="left" w:pos="2748"/>
+          <w:tab w:val="left" w:pos="3664"/>
+          <w:tab w:val="left" w:pos="4580"/>
+          <w:tab w:val="left" w:pos="5496"/>
+          <w:tab w:val="left" w:pos="6412"/>
+          <w:tab w:val="left" w:pos="7328"/>
+          <w:tab w:val="left" w:pos="8244"/>
+          <w:tab w:val="left" w:pos="9160"/>
+          <w:tab w:val="left" w:pos="10076"/>
+          <w:tab w:val="left" w:pos="10992"/>
+          <w:tab w:val="left" w:pos="11908"/>
+          <w:tab w:val="left" w:pos="12824"/>
+          <w:tab w:val="left" w:pos="13740"/>
+          <w:tab w:val="left" w:pos="14656"/>
+        </w:tabs>
+        <w:spacing w:after="0" w:line="240" w:lineRule="auto"/>
+        <w:rPr>
+          <w:rFonts w:ascii="Consolas" w:eastAsia="Times New Roman" w:hAnsi="Consolas" w:cs="Consolas"/>
+          <w:color w:val="000000"/>
+          <w:sz w:val="20"/>
+          <w:szCs w:val="20"/>
+          <w:bdr w:val="none" w:sz="0" w:space="0" w:color="auto" w:frame="1"/>
+          <w:shd w:val="clear" w:color="auto" w:fill="EEEEEE"/>
+          <w:lang w:val="en-GB" w:eastAsia="nl-NL"/>
+        </w:rPr>
+      </w:pPr>
+      <w:r>
+        <w:rPr>
+          <w:rFonts w:ascii="Consolas" w:eastAsia="Times New Roman" w:hAnsi="Consolas" w:cs="Consolas"/>
+          <w:color w:val="000000"/>
+          <w:sz w:val="20"/>
+          <w:szCs w:val="20"/>
+          <w:bdr w:val="none" w:sz="0" w:space="0" w:color="auto" w:frame="1"/>
+          <w:shd w:val="clear" w:color="auto" w:fill="EEEEEE"/>
+          <w:lang w:val="en-GB" w:eastAsia="nl-NL"/>
+        </w:rPr>
+        <w:t xml:space="preserve">    data = data || {};</w:t>
+      </w:r>
+    </w:p>
+    <w:p>
+      <w:pPr>
+        <w:shd w:val="clear" w:color="auto" w:fill="EEEEEE"/>
+        <w:tabs>
+          <w:tab w:val="left" w:pos="916"/>
+          <w:tab w:val="left" w:pos="1832"/>
+          <w:tab w:val="left" w:pos="2748"/>
+          <w:tab w:val="left" w:pos="3664"/>
+          <w:tab w:val="left" w:pos="4580"/>
+          <w:tab w:val="left" w:pos="5496"/>
+          <w:tab w:val="left" w:pos="6412"/>
+          <w:tab w:val="left" w:pos="7328"/>
+          <w:tab w:val="left" w:pos="8244"/>
+          <w:tab w:val="left" w:pos="9160"/>
+          <w:tab w:val="left" w:pos="10076"/>
+          <w:tab w:val="left" w:pos="10992"/>
+          <w:tab w:val="left" w:pos="11908"/>
+          <w:tab w:val="left" w:pos="12824"/>
+          <w:tab w:val="left" w:pos="13740"/>
+          <w:tab w:val="left" w:pos="14656"/>
+        </w:tabs>
+        <w:spacing w:after="0" w:line="240" w:lineRule="auto"/>
+        <w:rPr>
+          <w:rFonts w:ascii="Consolas" w:eastAsia="Times New Roman" w:hAnsi="Consolas" w:cs="Consolas"/>
+          <w:color w:val="000000"/>
+          <w:sz w:val="20"/>
+          <w:szCs w:val="20"/>
+          <w:bdr w:val="none" w:sz="0" w:space="0" w:color="auto" w:frame="1"/>
+          <w:shd w:val="clear" w:color="auto" w:fill="EEEEEE"/>
+          <w:lang w:val="en-GB" w:eastAsia="nl-NL"/>
+        </w:rPr>
+      </w:pPr>
+    </w:p>
+    <w:p>
+      <w:pPr>
+        <w:shd w:val="clear" w:color="auto" w:fill="EEEEEE"/>
+        <w:tabs>
+          <w:tab w:val="left" w:pos="916"/>
+          <w:tab w:val="left" w:pos="1832"/>
+          <w:tab w:val="left" w:pos="2748"/>
+          <w:tab w:val="left" w:pos="3664"/>
+          <w:tab w:val="left" w:pos="4580"/>
+          <w:tab w:val="left" w:pos="5496"/>
+          <w:tab w:val="left" w:pos="6412"/>
+          <w:tab w:val="left" w:pos="7328"/>
+          <w:tab w:val="left" w:pos="8244"/>
+          <w:tab w:val="left" w:pos="9160"/>
+          <w:tab w:val="left" w:pos="10076"/>
+          <w:tab w:val="left" w:pos="10992"/>
+          <w:tab w:val="left" w:pos="11908"/>
+          <w:tab w:val="left" w:pos="12824"/>
+          <w:tab w:val="left" w:pos="13740"/>
+          <w:tab w:val="left" w:pos="14656"/>
+        </w:tabs>
+        <w:spacing w:after="0" w:line="240" w:lineRule="auto"/>
+        <w:rPr>
+          <w:rFonts w:ascii="Consolas" w:eastAsia="Times New Roman" w:hAnsi="Consolas" w:cs="Consolas"/>
+          <w:color w:val="000000"/>
+          <w:sz w:val="20"/>
+          <w:szCs w:val="20"/>
+          <w:bdr w:val="none" w:sz="0" w:space="0" w:color="auto" w:frame="1"/>
+          <w:shd w:val="clear" w:color="auto" w:fill="EEEEEE"/>
+          <w:lang w:val="en-GB" w:eastAsia="nl-NL"/>
+        </w:rPr>
+      </w:pPr>
+      <w:r>
+        <w:rPr>
+          <w:rFonts w:ascii="Consolas" w:eastAsia="Times New Roman" w:hAnsi="Consolas" w:cs="Consolas"/>
+          <w:color w:val="000000"/>
+          <w:sz w:val="20"/>
+          <w:szCs w:val="20"/>
+          <w:bdr w:val="none" w:sz="0" w:space="0" w:color="auto" w:frame="1"/>
+          <w:shd w:val="clear" w:color="auto" w:fill="EEEEEE"/>
+          <w:lang w:val="en-GB" w:eastAsia="nl-NL"/>
+        </w:rPr>
+        <w:lastRenderedPageBreak/>
+        <w:t xml:space="preserve">    </w:t>
+      </w:r>
+      <w:r>
+        <w:rPr>
+          <w:rFonts w:ascii="Consolas" w:eastAsia="Times New Roman" w:hAnsi="Consolas" w:cs="Consolas"/>
+          <w:color w:val="808080"/>
+          <w:sz w:val="20"/>
+          <w:szCs w:val="20"/>
+          <w:bdr w:val="none" w:sz="0" w:space="0" w:color="auto" w:frame="1"/>
+          <w:shd w:val="clear" w:color="auto" w:fill="EEEEEE"/>
+          <w:lang w:val="en-GB" w:eastAsia="nl-NL"/>
+        </w:rPr>
+        <w:t>// Proccess the data, the ajax function escapes any characters like ,</w:t>
+      </w:r>
+    </w:p>
+    <w:p>
+      <w:pPr>
+        <w:shd w:val="clear" w:color="auto" w:fill="EEEEEE"/>
+        <w:tabs>
+          <w:tab w:val="left" w:pos="916"/>
+          <w:tab w:val="left" w:pos="1832"/>
+          <w:tab w:val="left" w:pos="2748"/>
+          <w:tab w:val="left" w:pos="3664"/>
+          <w:tab w:val="left" w:pos="4580"/>
+          <w:tab w:val="left" w:pos="5496"/>
+          <w:tab w:val="left" w:pos="6412"/>
+          <w:tab w:val="left" w:pos="7328"/>
+          <w:tab w:val="left" w:pos="8244"/>
+          <w:tab w:val="left" w:pos="9160"/>
+          <w:tab w:val="left" w:pos="10076"/>
+          <w:tab w:val="left" w:pos="10992"/>
+          <w:tab w:val="left" w:pos="11908"/>
+          <w:tab w:val="left" w:pos="12824"/>
+          <w:tab w:val="left" w:pos="13740"/>
+          <w:tab w:val="left" w:pos="14656"/>
+        </w:tabs>
+        <w:spacing w:after="0" w:line="240" w:lineRule="auto"/>
+        <w:rPr>
+          <w:rFonts w:ascii="Consolas" w:eastAsia="Times New Roman" w:hAnsi="Consolas" w:cs="Consolas"/>
+          <w:color w:val="000000"/>
+          <w:sz w:val="20"/>
+          <w:szCs w:val="20"/>
+          <w:bdr w:val="none" w:sz="0" w:space="0" w:color="auto" w:frame="1"/>
+          <w:shd w:val="clear" w:color="auto" w:fill="EEEEEE"/>
+          <w:lang w:val="en-GB" w:eastAsia="nl-NL"/>
+        </w:rPr>
+      </w:pPr>
+      <w:r>
+        <w:rPr>
+          <w:rFonts w:ascii="Consolas" w:eastAsia="Times New Roman" w:hAnsi="Consolas" w:cs="Consolas"/>
+          <w:color w:val="000000"/>
+          <w:sz w:val="20"/>
+          <w:szCs w:val="20"/>
+          <w:bdr w:val="none" w:sz="0" w:space="0" w:color="auto" w:frame="1"/>
+          <w:shd w:val="clear" w:color="auto" w:fill="EEEEEE"/>
+          <w:lang w:val="en-GB" w:eastAsia="nl-NL"/>
+        </w:rPr>
+        <w:t xml:space="preserve">    </w:t>
+      </w:r>
+      <w:r>
+        <w:rPr>
+          <w:rFonts w:ascii="Consolas" w:eastAsia="Times New Roman" w:hAnsi="Consolas" w:cs="Consolas"/>
+          <w:color w:val="808080"/>
+          <w:sz w:val="20"/>
+          <w:szCs w:val="20"/>
+          <w:bdr w:val="none" w:sz="0" w:space="0" w:color="auto" w:frame="1"/>
+          <w:shd w:val="clear" w:color="auto" w:fill="EEEEEE"/>
+          <w:lang w:val="en-GB" w:eastAsia="nl-NL"/>
+        </w:rPr>
+        <w:t>// So we need to send the data with the "url:"</w:t>
+      </w:r>
+    </w:p>
+    <w:p>
+      <w:pPr>
+        <w:shd w:val="clear" w:color="auto" w:fill="EEEEEE"/>
+        <w:tabs>
+          <w:tab w:val="left" w:pos="916"/>
+          <w:tab w:val="left" w:pos="1832"/>
+          <w:tab w:val="left" w:pos="2748"/>
+          <w:tab w:val="left" w:pos="3664"/>
+          <w:tab w:val="left" w:pos="4580"/>
+          <w:tab w:val="left" w:pos="5496"/>
+          <w:tab w:val="left" w:pos="6412"/>
+          <w:tab w:val="left" w:pos="7328"/>
+          <w:tab w:val="left" w:pos="8244"/>
+          <w:tab w:val="left" w:pos="9160"/>
+          <w:tab w:val="left" w:pos="10076"/>
+          <w:tab w:val="left" w:pos="10992"/>
+          <w:tab w:val="left" w:pos="11908"/>
+          <w:tab w:val="left" w:pos="12824"/>
+          <w:tab w:val="left" w:pos="13740"/>
+          <w:tab w:val="left" w:pos="14656"/>
+        </w:tabs>
+        <w:spacing w:after="0" w:line="240" w:lineRule="auto"/>
+        <w:rPr>
+          <w:rFonts w:ascii="Consolas" w:eastAsia="Times New Roman" w:hAnsi="Consolas" w:cs="Consolas"/>
+          <w:color w:val="000000"/>
+          <w:sz w:val="20"/>
+          <w:szCs w:val="20"/>
+          <w:bdr w:val="none" w:sz="0" w:space="0" w:color="auto" w:frame="1"/>
+          <w:shd w:val="clear" w:color="auto" w:fill="EEEEEE"/>
+          <w:lang w:val="en-GB" w:eastAsia="nl-NL"/>
+        </w:rPr>
+      </w:pPr>
+      <w:r>
+        <w:rPr>
+          <w:rFonts w:ascii="Consolas" w:eastAsia="Times New Roman" w:hAnsi="Consolas" w:cs="Consolas"/>
+          <w:color w:val="000000"/>
+          <w:sz w:val="20"/>
+          <w:szCs w:val="20"/>
+          <w:bdr w:val="none" w:sz="0" w:space="0" w:color="auto" w:frame="1"/>
+          <w:shd w:val="clear" w:color="auto" w:fill="EEEEEE"/>
+          <w:lang w:val="en-GB" w:eastAsia="nl-NL"/>
+        </w:rPr>
+        <w:t xml:space="preserve">    </w:t>
+      </w:r>
+      <w:r>
+        <w:rPr>
+          <w:rFonts w:ascii="Consolas" w:eastAsia="Times New Roman" w:hAnsi="Consolas" w:cs="Consolas"/>
+          <w:color w:val="00008B"/>
+          <w:sz w:val="20"/>
+          <w:szCs w:val="20"/>
+          <w:bdr w:val="none" w:sz="0" w:space="0" w:color="auto" w:frame="1"/>
+          <w:shd w:val="clear" w:color="auto" w:fill="EEEEEE"/>
+          <w:lang w:val="en-GB" w:eastAsia="nl-NL"/>
+        </w:rPr>
+        <w:t>var</w:t>
+      </w:r>
+      <w:r>
+        <w:rPr>
+          <w:rFonts w:ascii="Consolas" w:eastAsia="Times New Roman" w:hAnsi="Consolas" w:cs="Consolas"/>
+          <w:color w:val="000000"/>
+          <w:sz w:val="20"/>
+          <w:szCs w:val="20"/>
+          <w:bdr w:val="none" w:sz="0" w:space="0" w:color="auto" w:frame="1"/>
+          <w:shd w:val="clear" w:color="auto" w:fill="EEEEEE"/>
+          <w:lang w:val="en-GB" w:eastAsia="nl-NL"/>
+        </w:rPr>
+        <w:t xml:space="preserve"> str, tmpArray = [], filters;</w:t>
+      </w:r>
+    </w:p>
+    <w:p>
+      <w:pPr>
+        <w:shd w:val="clear" w:color="auto" w:fill="EEEEEE"/>
+        <w:tabs>
+          <w:tab w:val="left" w:pos="916"/>
+          <w:tab w:val="left" w:pos="1832"/>
+          <w:tab w:val="left" w:pos="2748"/>
+          <w:tab w:val="left" w:pos="3664"/>
+          <w:tab w:val="left" w:pos="4580"/>
+          <w:tab w:val="left" w:pos="5496"/>
+          <w:tab w:val="left" w:pos="6412"/>
+          <w:tab w:val="left" w:pos="7328"/>
+          <w:tab w:val="left" w:pos="8244"/>
+          <w:tab w:val="left" w:pos="9160"/>
+          <w:tab w:val="left" w:pos="10076"/>
+          <w:tab w:val="left" w:pos="10992"/>
+          <w:tab w:val="left" w:pos="11908"/>
+          <w:tab w:val="left" w:pos="12824"/>
+          <w:tab w:val="left" w:pos="13740"/>
+          <w:tab w:val="left" w:pos="14656"/>
+        </w:tabs>
+        <w:spacing w:after="0" w:line="240" w:lineRule="auto"/>
+        <w:rPr>
+          <w:rFonts w:ascii="Consolas" w:eastAsia="Times New Roman" w:hAnsi="Consolas" w:cs="Consolas"/>
+          <w:color w:val="000000"/>
+          <w:sz w:val="20"/>
+          <w:szCs w:val="20"/>
+          <w:bdr w:val="none" w:sz="0" w:space="0" w:color="auto" w:frame="1"/>
+          <w:shd w:val="clear" w:color="auto" w:fill="EEEEEE"/>
+          <w:lang w:val="en-GB" w:eastAsia="nl-NL"/>
+        </w:rPr>
+      </w:pPr>
+      <w:r>
+        <w:rPr>
+          <w:rFonts w:ascii="Consolas" w:eastAsia="Times New Roman" w:hAnsi="Consolas" w:cs="Consolas"/>
+          <w:color w:val="000000"/>
+          <w:sz w:val="20"/>
+          <w:szCs w:val="20"/>
+          <w:bdr w:val="none" w:sz="0" w:space="0" w:color="auto" w:frame="1"/>
+          <w:shd w:val="clear" w:color="auto" w:fill="EEEEEE"/>
+          <w:lang w:val="en-GB" w:eastAsia="nl-NL"/>
+        </w:rPr>
+        <w:t xml:space="preserve">    $.each(data, </w:t>
+      </w:r>
+      <w:r>
+        <w:rPr>
+          <w:rFonts w:ascii="Consolas" w:eastAsia="Times New Roman" w:hAnsi="Consolas" w:cs="Consolas"/>
+          <w:color w:val="00008B"/>
+          <w:sz w:val="20"/>
+          <w:szCs w:val="20"/>
+          <w:bdr w:val="none" w:sz="0" w:space="0" w:color="auto" w:frame="1"/>
+          <w:shd w:val="clear" w:color="auto" w:fill="EEEEEE"/>
+          <w:lang w:val="en-GB" w:eastAsia="nl-NL"/>
+        </w:rPr>
+        <w:t>function</w:t>
+      </w:r>
+      <w:r>
+        <w:rPr>
+          <w:rFonts w:ascii="Consolas" w:eastAsia="Times New Roman" w:hAnsi="Consolas" w:cs="Consolas"/>
+          <w:color w:val="000000"/>
+          <w:sz w:val="20"/>
+          <w:szCs w:val="20"/>
+          <w:bdr w:val="none" w:sz="0" w:space="0" w:color="auto" w:frame="1"/>
+          <w:shd w:val="clear" w:color="auto" w:fill="EEEEEE"/>
+          <w:lang w:val="en-GB" w:eastAsia="nl-NL"/>
+        </w:rPr>
+        <w:t>(key, value) {</w:t>
+      </w:r>
+    </w:p>
+    <w:p>
+      <w:pPr>
+        <w:shd w:val="clear" w:color="auto" w:fill="EEEEEE"/>
+        <w:tabs>
+          <w:tab w:val="left" w:pos="916"/>
+          <w:tab w:val="left" w:pos="1832"/>
+          <w:tab w:val="left" w:pos="2748"/>
+          <w:tab w:val="left" w:pos="3664"/>
+          <w:tab w:val="left" w:pos="4580"/>
+          <w:tab w:val="left" w:pos="5496"/>
+          <w:tab w:val="left" w:pos="6412"/>
+          <w:tab w:val="left" w:pos="7328"/>
+          <w:tab w:val="left" w:pos="8244"/>
+          <w:tab w:val="left" w:pos="9160"/>
+          <w:tab w:val="left" w:pos="10076"/>
+          <w:tab w:val="left" w:pos="10992"/>
+          <w:tab w:val="left" w:pos="11908"/>
+          <w:tab w:val="left" w:pos="12824"/>
+          <w:tab w:val="left" w:pos="13740"/>
+          <w:tab w:val="left" w:pos="14656"/>
+        </w:tabs>
+        <w:spacing w:after="0" w:line="240" w:lineRule="auto"/>
+        <w:rPr>
+          <w:rFonts w:ascii="Consolas" w:eastAsia="Times New Roman" w:hAnsi="Consolas" w:cs="Consolas"/>
+          <w:color w:val="000000"/>
+          <w:sz w:val="20"/>
+          <w:szCs w:val="20"/>
+          <w:bdr w:val="none" w:sz="0" w:space="0" w:color="auto" w:frame="1"/>
+          <w:shd w:val="clear" w:color="auto" w:fill="EEEEEE"/>
+          <w:lang w:val="en-GB" w:eastAsia="nl-NL"/>
+        </w:rPr>
+      </w:pPr>
+      <w:r>
+        <w:rPr>
+          <w:rFonts w:ascii="Consolas" w:eastAsia="Times New Roman" w:hAnsi="Consolas" w:cs="Consolas"/>
+          <w:color w:val="000000"/>
+          <w:sz w:val="20"/>
+          <w:szCs w:val="20"/>
+          <w:bdr w:val="none" w:sz="0" w:space="0" w:color="auto" w:frame="1"/>
+          <w:shd w:val="clear" w:color="auto" w:fill="EEEEEE"/>
+          <w:lang w:val="en-GB" w:eastAsia="nl-NL"/>
+        </w:rPr>
+        <w:t xml:space="preserve">        str = key + </w:t>
+      </w:r>
+      <w:r>
+        <w:rPr>
+          <w:rFonts w:ascii="Consolas" w:eastAsia="Times New Roman" w:hAnsi="Consolas" w:cs="Consolas"/>
+          <w:color w:val="800000"/>
+          <w:sz w:val="20"/>
+          <w:szCs w:val="20"/>
+          <w:bdr w:val="none" w:sz="0" w:space="0" w:color="auto" w:frame="1"/>
+          <w:shd w:val="clear" w:color="auto" w:fill="EEEEEE"/>
+          <w:lang w:val="en-GB" w:eastAsia="nl-NL"/>
+        </w:rPr>
+        <w:t>'='</w:t>
+      </w:r>
+      <w:r>
+        <w:rPr>
+          <w:rFonts w:ascii="Consolas" w:eastAsia="Times New Roman" w:hAnsi="Consolas" w:cs="Consolas"/>
+          <w:color w:val="000000"/>
+          <w:sz w:val="20"/>
+          <w:szCs w:val="20"/>
+          <w:bdr w:val="none" w:sz="0" w:space="0" w:color="auto" w:frame="1"/>
+          <w:shd w:val="clear" w:color="auto" w:fill="EEEEEE"/>
+          <w:lang w:val="en-GB" w:eastAsia="nl-NL"/>
+        </w:rPr>
+        <w:t xml:space="preserve"> + value;</w:t>
+      </w:r>
+    </w:p>
+    <w:p>
+      <w:pPr>
+        <w:shd w:val="clear" w:color="auto" w:fill="EEEEEE"/>
+        <w:tabs>
+          <w:tab w:val="left" w:pos="916"/>
+          <w:tab w:val="left" w:pos="1832"/>
+          <w:tab w:val="left" w:pos="2748"/>
+          <w:tab w:val="left" w:pos="3664"/>
+          <w:tab w:val="left" w:pos="4580"/>
+          <w:tab w:val="left" w:pos="5496"/>
+          <w:tab w:val="left" w:pos="6412"/>
+          <w:tab w:val="left" w:pos="7328"/>
+          <w:tab w:val="left" w:pos="8244"/>
+          <w:tab w:val="left" w:pos="9160"/>
+          <w:tab w:val="left" w:pos="10076"/>
+          <w:tab w:val="left" w:pos="10992"/>
+          <w:tab w:val="left" w:pos="11908"/>
+          <w:tab w:val="left" w:pos="12824"/>
+          <w:tab w:val="left" w:pos="13740"/>
+          <w:tab w:val="left" w:pos="14656"/>
+        </w:tabs>
+        <w:spacing w:after="0" w:line="240" w:lineRule="auto"/>
+        <w:rPr>
+          <w:rFonts w:ascii="Consolas" w:eastAsia="Times New Roman" w:hAnsi="Consolas" w:cs="Consolas"/>
+          <w:color w:val="000000"/>
+          <w:sz w:val="20"/>
+          <w:szCs w:val="20"/>
+          <w:bdr w:val="none" w:sz="0" w:space="0" w:color="auto" w:frame="1"/>
+          <w:shd w:val="clear" w:color="auto" w:fill="EEEEEE"/>
+          <w:lang w:val="en-GB" w:eastAsia="nl-NL"/>
+        </w:rPr>
+      </w:pPr>
+      <w:r>
+        <w:rPr>
+          <w:rFonts w:ascii="Consolas" w:eastAsia="Times New Roman" w:hAnsi="Consolas" w:cs="Consolas"/>
+          <w:color w:val="000000"/>
+          <w:sz w:val="20"/>
+          <w:szCs w:val="20"/>
+          <w:bdr w:val="none" w:sz="0" w:space="0" w:color="auto" w:frame="1"/>
+          <w:shd w:val="clear" w:color="auto" w:fill="EEEEEE"/>
+          <w:lang w:val="en-GB" w:eastAsia="nl-NL"/>
+        </w:rPr>
+        <w:t xml:space="preserve">        tmpArray.push(str);</w:t>
+      </w:r>
+    </w:p>
+    <w:p>
+      <w:pPr>
+        <w:shd w:val="clear" w:color="auto" w:fill="EEEEEE"/>
+        <w:tabs>
+          <w:tab w:val="left" w:pos="916"/>
+          <w:tab w:val="left" w:pos="1832"/>
+          <w:tab w:val="left" w:pos="2748"/>
+          <w:tab w:val="left" w:pos="3664"/>
+          <w:tab w:val="left" w:pos="4580"/>
+          <w:tab w:val="left" w:pos="5496"/>
+          <w:tab w:val="left" w:pos="6412"/>
+          <w:tab w:val="left" w:pos="7328"/>
+          <w:tab w:val="left" w:pos="8244"/>
+          <w:tab w:val="left" w:pos="9160"/>
+          <w:tab w:val="left" w:pos="10076"/>
+          <w:tab w:val="left" w:pos="10992"/>
+          <w:tab w:val="left" w:pos="11908"/>
+          <w:tab w:val="left" w:pos="12824"/>
+          <w:tab w:val="left" w:pos="13740"/>
+          <w:tab w:val="left" w:pos="14656"/>
+        </w:tabs>
+        <w:spacing w:after="0" w:line="240" w:lineRule="auto"/>
+        <w:rPr>
+          <w:rFonts w:ascii="Consolas" w:eastAsia="Times New Roman" w:hAnsi="Consolas" w:cs="Consolas"/>
+          <w:color w:val="000000"/>
+          <w:sz w:val="20"/>
+          <w:szCs w:val="20"/>
+          <w:bdr w:val="none" w:sz="0" w:space="0" w:color="auto" w:frame="1"/>
+          <w:shd w:val="clear" w:color="auto" w:fill="EEEEEE"/>
+          <w:lang w:val="en-GB" w:eastAsia="nl-NL"/>
+        </w:rPr>
+      </w:pPr>
+      <w:r>
+        <w:rPr>
+          <w:rFonts w:ascii="Consolas" w:eastAsia="Times New Roman" w:hAnsi="Consolas" w:cs="Consolas"/>
+          <w:color w:val="000000"/>
+          <w:sz w:val="20"/>
+          <w:szCs w:val="20"/>
+          <w:bdr w:val="none" w:sz="0" w:space="0" w:color="auto" w:frame="1"/>
+          <w:shd w:val="clear" w:color="auto" w:fill="EEEEEE"/>
+          <w:lang w:val="en-GB" w:eastAsia="nl-NL"/>
+        </w:rPr>
+        <w:t xml:space="preserve">    });</w:t>
+      </w:r>
+    </w:p>
+    <w:p>
+      <w:pPr>
+        <w:shd w:val="clear" w:color="auto" w:fill="EEEEEE"/>
+        <w:tabs>
+          <w:tab w:val="left" w:pos="916"/>
+          <w:tab w:val="left" w:pos="1832"/>
+          <w:tab w:val="left" w:pos="2748"/>
+          <w:tab w:val="left" w:pos="3664"/>
+          <w:tab w:val="left" w:pos="4580"/>
+          <w:tab w:val="left" w:pos="5496"/>
+          <w:tab w:val="left" w:pos="6412"/>
+          <w:tab w:val="left" w:pos="7328"/>
+          <w:tab w:val="left" w:pos="8244"/>
+          <w:tab w:val="left" w:pos="9160"/>
+          <w:tab w:val="left" w:pos="10076"/>
+          <w:tab w:val="left" w:pos="10992"/>
+          <w:tab w:val="left" w:pos="11908"/>
+          <w:tab w:val="left" w:pos="12824"/>
+          <w:tab w:val="left" w:pos="13740"/>
+          <w:tab w:val="left" w:pos="14656"/>
+        </w:tabs>
+        <w:spacing w:after="0" w:line="240" w:lineRule="auto"/>
+        <w:rPr>
+          <w:rFonts w:ascii="Consolas" w:eastAsia="Times New Roman" w:hAnsi="Consolas" w:cs="Consolas"/>
+          <w:color w:val="000000"/>
+          <w:sz w:val="20"/>
+          <w:szCs w:val="20"/>
+          <w:bdr w:val="none" w:sz="0" w:space="0" w:color="auto" w:frame="1"/>
+          <w:shd w:val="clear" w:color="auto" w:fill="EEEEEE"/>
+          <w:lang w:val="en-GB" w:eastAsia="nl-NL"/>
+        </w:rPr>
+      </w:pPr>
+    </w:p>
+    <w:p>
+      <w:pPr>
+        <w:shd w:val="clear" w:color="auto" w:fill="EEEEEE"/>
+        <w:tabs>
+          <w:tab w:val="left" w:pos="916"/>
+          <w:tab w:val="left" w:pos="1832"/>
+          <w:tab w:val="left" w:pos="2748"/>
+          <w:tab w:val="left" w:pos="3664"/>
+          <w:tab w:val="left" w:pos="4580"/>
+          <w:tab w:val="left" w:pos="5496"/>
+          <w:tab w:val="left" w:pos="6412"/>
+          <w:tab w:val="left" w:pos="7328"/>
+          <w:tab w:val="left" w:pos="8244"/>
+          <w:tab w:val="left" w:pos="9160"/>
+          <w:tab w:val="left" w:pos="10076"/>
+          <w:tab w:val="left" w:pos="10992"/>
+          <w:tab w:val="left" w:pos="11908"/>
+          <w:tab w:val="left" w:pos="12824"/>
+          <w:tab w:val="left" w:pos="13740"/>
+          <w:tab w:val="left" w:pos="14656"/>
+        </w:tabs>
+        <w:spacing w:after="0" w:line="240" w:lineRule="auto"/>
+        <w:rPr>
+          <w:rFonts w:ascii="Consolas" w:eastAsia="Times New Roman" w:hAnsi="Consolas" w:cs="Consolas"/>
+          <w:color w:val="000000"/>
+          <w:sz w:val="20"/>
+          <w:szCs w:val="20"/>
+          <w:bdr w:val="none" w:sz="0" w:space="0" w:color="auto" w:frame="1"/>
+          <w:shd w:val="clear" w:color="auto" w:fill="EEEEEE"/>
+          <w:lang w:val="en-GB" w:eastAsia="nl-NL"/>
+        </w:rPr>
+      </w:pPr>
+      <w:r>
+        <w:rPr>
+          <w:rFonts w:ascii="Consolas" w:eastAsia="Times New Roman" w:hAnsi="Consolas" w:cs="Consolas"/>
+          <w:color w:val="000000"/>
+          <w:sz w:val="20"/>
+          <w:szCs w:val="20"/>
+          <w:bdr w:val="none" w:sz="0" w:space="0" w:color="auto" w:frame="1"/>
+          <w:shd w:val="clear" w:color="auto" w:fill="EEEEEE"/>
+          <w:lang w:val="en-GB" w:eastAsia="nl-NL"/>
+        </w:rPr>
+        <w:t xml:space="preserve">    </w:t>
+      </w:r>
+      <w:r>
+        <w:rPr>
+          <w:rFonts w:ascii="Consolas" w:eastAsia="Times New Roman" w:hAnsi="Consolas" w:cs="Consolas"/>
+          <w:color w:val="808080"/>
+          <w:sz w:val="20"/>
+          <w:szCs w:val="20"/>
+          <w:bdr w:val="none" w:sz="0" w:space="0" w:color="auto" w:frame="1"/>
+          <w:shd w:val="clear" w:color="auto" w:fill="EEEEEE"/>
+          <w:lang w:val="en-GB" w:eastAsia="nl-NL"/>
+        </w:rPr>
+        <w:t>// Create the filters if there were any, else it's an empty string.</w:t>
+      </w:r>
+    </w:p>
+    <w:p>
+      <w:pPr>
+        <w:shd w:val="clear" w:color="auto" w:fill="EEEEEE"/>
+        <w:tabs>
+          <w:tab w:val="left" w:pos="916"/>
+          <w:tab w:val="left" w:pos="1832"/>
+          <w:tab w:val="left" w:pos="2748"/>
+          <w:tab w:val="left" w:pos="3664"/>
+          <w:tab w:val="left" w:pos="4580"/>
+          <w:tab w:val="left" w:pos="5496"/>
+          <w:tab w:val="left" w:pos="6412"/>
+          <w:tab w:val="left" w:pos="7328"/>
+          <w:tab w:val="left" w:pos="8244"/>
+          <w:tab w:val="left" w:pos="9160"/>
+          <w:tab w:val="left" w:pos="10076"/>
+          <w:tab w:val="left" w:pos="10992"/>
+          <w:tab w:val="left" w:pos="11908"/>
+          <w:tab w:val="left" w:pos="12824"/>
+          <w:tab w:val="left" w:pos="13740"/>
+          <w:tab w:val="left" w:pos="14656"/>
+        </w:tabs>
+        <w:spacing w:after="0" w:line="240" w:lineRule="auto"/>
+        <w:rPr>
+          <w:rFonts w:ascii="Consolas" w:eastAsia="Times New Roman" w:hAnsi="Consolas" w:cs="Consolas"/>
+          <w:color w:val="000000"/>
+          <w:sz w:val="20"/>
+          <w:szCs w:val="20"/>
+          <w:bdr w:val="none" w:sz="0" w:space="0" w:color="auto" w:frame="1"/>
+          <w:shd w:val="clear" w:color="auto" w:fill="EEEEEE"/>
+          <w:lang w:val="en-GB" w:eastAsia="nl-NL"/>
+        </w:rPr>
+      </w:pPr>
+      <w:r>
+        <w:rPr>
+          <w:rFonts w:ascii="Consolas" w:eastAsia="Times New Roman" w:hAnsi="Consolas" w:cs="Consolas"/>
+          <w:color w:val="000000"/>
+          <w:sz w:val="20"/>
+          <w:szCs w:val="20"/>
+          <w:bdr w:val="none" w:sz="0" w:space="0" w:color="auto" w:frame="1"/>
+          <w:shd w:val="clear" w:color="auto" w:fill="EEEEEE"/>
+          <w:lang w:val="en-GB" w:eastAsia="nl-NL"/>
+        </w:rPr>
+        <w:t xml:space="preserve">    filters =  (tmpArray.length &gt; </w:t>
+      </w:r>
+      <w:r>
+        <w:rPr>
+          <w:rFonts w:ascii="Consolas" w:eastAsia="Times New Roman" w:hAnsi="Consolas" w:cs="Consolas"/>
+          <w:color w:val="800000"/>
+          <w:sz w:val="20"/>
+          <w:szCs w:val="20"/>
+          <w:bdr w:val="none" w:sz="0" w:space="0" w:color="auto" w:frame="1"/>
+          <w:shd w:val="clear" w:color="auto" w:fill="EEEEEE"/>
+          <w:lang w:val="en-GB" w:eastAsia="nl-NL"/>
+        </w:rPr>
+        <w:t>0</w:t>
+      </w:r>
+      <w:r>
+        <w:rPr>
+          <w:rFonts w:ascii="Consolas" w:eastAsia="Times New Roman" w:hAnsi="Consolas" w:cs="Consolas"/>
+          <w:color w:val="000000"/>
+          <w:sz w:val="20"/>
+          <w:szCs w:val="20"/>
+          <w:bdr w:val="none" w:sz="0" w:space="0" w:color="auto" w:frame="1"/>
+          <w:shd w:val="clear" w:color="auto" w:fill="EEEEEE"/>
+          <w:lang w:val="en-GB" w:eastAsia="nl-NL"/>
+        </w:rPr>
+        <w:t xml:space="preserve">) ? </w:t>
+      </w:r>
+      <w:r>
+        <w:rPr>
+          <w:rFonts w:ascii="Consolas" w:eastAsia="Times New Roman" w:hAnsi="Consolas" w:cs="Consolas"/>
+          <w:color w:val="800000"/>
+          <w:sz w:val="20"/>
+          <w:szCs w:val="20"/>
+          <w:bdr w:val="none" w:sz="0" w:space="0" w:color="auto" w:frame="1"/>
+          <w:shd w:val="clear" w:color="auto" w:fill="EEEEEE"/>
+          <w:lang w:val="en-GB" w:eastAsia="nl-NL"/>
+        </w:rPr>
+        <w:t>'&amp;'</w:t>
+      </w:r>
+      <w:r>
+        <w:rPr>
+          <w:rFonts w:ascii="Consolas" w:eastAsia="Times New Roman" w:hAnsi="Consolas" w:cs="Consolas"/>
+          <w:color w:val="000000"/>
+          <w:sz w:val="20"/>
+          <w:szCs w:val="20"/>
+          <w:bdr w:val="none" w:sz="0" w:space="0" w:color="auto" w:frame="1"/>
+          <w:shd w:val="clear" w:color="auto" w:fill="EEEEEE"/>
+          <w:lang w:val="en-GB" w:eastAsia="nl-NL"/>
+        </w:rPr>
+        <w:t xml:space="preserve"> + tmpArray.join(</w:t>
+      </w:r>
+      <w:r>
+        <w:rPr>
+          <w:rFonts w:ascii="Consolas" w:eastAsia="Times New Roman" w:hAnsi="Consolas" w:cs="Consolas"/>
+          <w:color w:val="800000"/>
+          <w:sz w:val="20"/>
+          <w:szCs w:val="20"/>
+          <w:bdr w:val="none" w:sz="0" w:space="0" w:color="auto" w:frame="1"/>
+          <w:shd w:val="clear" w:color="auto" w:fill="EEEEEE"/>
+          <w:lang w:val="en-GB" w:eastAsia="nl-NL"/>
+        </w:rPr>
+        <w:t>'&amp;'</w:t>
+      </w:r>
+      <w:r>
+        <w:rPr>
+          <w:rFonts w:ascii="Consolas" w:eastAsia="Times New Roman" w:hAnsi="Consolas" w:cs="Consolas"/>
+          <w:color w:val="000000"/>
+          <w:sz w:val="20"/>
+          <w:szCs w:val="20"/>
+          <w:bdr w:val="none" w:sz="0" w:space="0" w:color="auto" w:frame="1"/>
+          <w:shd w:val="clear" w:color="auto" w:fill="EEEEEE"/>
+          <w:lang w:val="en-GB" w:eastAsia="nl-NL"/>
+        </w:rPr>
+        <w:t xml:space="preserve">) : </w:t>
+      </w:r>
+      <w:r>
+        <w:rPr>
+          <w:rFonts w:ascii="Consolas" w:eastAsia="Times New Roman" w:hAnsi="Consolas" w:cs="Consolas"/>
+          <w:color w:val="800000"/>
+          <w:sz w:val="20"/>
+          <w:szCs w:val="20"/>
+          <w:bdr w:val="none" w:sz="0" w:space="0" w:color="auto" w:frame="1"/>
+          <w:shd w:val="clear" w:color="auto" w:fill="EEEEEE"/>
+          <w:lang w:val="en-GB" w:eastAsia="nl-NL"/>
+        </w:rPr>
+        <w:t>''</w:t>
+      </w:r>
+      <w:r>
+        <w:rPr>
+          <w:rFonts w:ascii="Consolas" w:eastAsia="Times New Roman" w:hAnsi="Consolas" w:cs="Consolas"/>
+          <w:color w:val="000000"/>
+          <w:sz w:val="20"/>
+          <w:szCs w:val="20"/>
+          <w:bdr w:val="none" w:sz="0" w:space="0" w:color="auto" w:frame="1"/>
+          <w:shd w:val="clear" w:color="auto" w:fill="EEEEEE"/>
+          <w:lang w:val="en-GB" w:eastAsia="nl-NL"/>
+        </w:rPr>
+        <w:t>;</w:t>
+      </w:r>
+    </w:p>
+    <w:p>
+      <w:pPr>
+        <w:shd w:val="clear" w:color="auto" w:fill="EEEEEE"/>
+        <w:tabs>
+          <w:tab w:val="left" w:pos="916"/>
+          <w:tab w:val="left" w:pos="1832"/>
+          <w:tab w:val="left" w:pos="2748"/>
+          <w:tab w:val="left" w:pos="3664"/>
+          <w:tab w:val="left" w:pos="4580"/>
+          <w:tab w:val="left" w:pos="5496"/>
+          <w:tab w:val="left" w:pos="6412"/>
+          <w:tab w:val="left" w:pos="7328"/>
+          <w:tab w:val="left" w:pos="8244"/>
+          <w:tab w:val="left" w:pos="9160"/>
+          <w:tab w:val="left" w:pos="10076"/>
+          <w:tab w:val="left" w:pos="10992"/>
+          <w:tab w:val="left" w:pos="11908"/>
+          <w:tab w:val="left" w:pos="12824"/>
+          <w:tab w:val="left" w:pos="13740"/>
+          <w:tab w:val="left" w:pos="14656"/>
+        </w:tabs>
+        <w:spacing w:after="0" w:line="240" w:lineRule="auto"/>
+        <w:rPr>
+          <w:rFonts w:ascii="Consolas" w:eastAsia="Times New Roman" w:hAnsi="Consolas" w:cs="Consolas"/>
+          <w:color w:val="000000"/>
+          <w:sz w:val="20"/>
+          <w:szCs w:val="20"/>
+          <w:bdr w:val="none" w:sz="0" w:space="0" w:color="auto" w:frame="1"/>
+          <w:shd w:val="clear" w:color="auto" w:fill="EEEEEE"/>
+          <w:lang w:val="en-GB" w:eastAsia="nl-NL"/>
+        </w:rPr>
+      </w:pPr>
+    </w:p>
+    <w:p>
+      <w:pPr>
+        <w:shd w:val="clear" w:color="auto" w:fill="EEEEEE"/>
+        <w:tabs>
+          <w:tab w:val="left" w:pos="916"/>
+          <w:tab w:val="left" w:pos="1832"/>
+          <w:tab w:val="left" w:pos="2748"/>
+          <w:tab w:val="left" w:pos="3664"/>
+          <w:tab w:val="left" w:pos="4580"/>
+          <w:tab w:val="left" w:pos="5496"/>
+          <w:tab w:val="left" w:pos="6412"/>
+          <w:tab w:val="left" w:pos="7328"/>
+          <w:tab w:val="left" w:pos="8244"/>
+          <w:tab w:val="left" w:pos="9160"/>
+          <w:tab w:val="left" w:pos="10076"/>
+          <w:tab w:val="left" w:pos="10992"/>
+          <w:tab w:val="left" w:pos="11908"/>
+          <w:tab w:val="left" w:pos="12824"/>
+          <w:tab w:val="left" w:pos="13740"/>
+          <w:tab w:val="left" w:pos="14656"/>
+        </w:tabs>
+        <w:spacing w:after="0" w:line="240" w:lineRule="auto"/>
+        <w:rPr>
+          <w:rFonts w:ascii="Consolas" w:eastAsia="Times New Roman" w:hAnsi="Consolas" w:cs="Consolas"/>
+          <w:color w:val="000000"/>
+          <w:sz w:val="20"/>
+          <w:szCs w:val="20"/>
+          <w:bdr w:val="none" w:sz="0" w:space="0" w:color="auto" w:frame="1"/>
+          <w:shd w:val="clear" w:color="auto" w:fill="EEEEEE"/>
+          <w:lang w:val="en-GB" w:eastAsia="nl-NL"/>
+        </w:rPr>
+      </w:pPr>
+      <w:r>
+        <w:rPr>
+          <w:rFonts w:ascii="Consolas" w:eastAsia="Times New Roman" w:hAnsi="Consolas" w:cs="Consolas"/>
+          <w:color w:val="000000"/>
+          <w:sz w:val="20"/>
+          <w:szCs w:val="20"/>
+          <w:bdr w:val="none" w:sz="0" w:space="0" w:color="auto" w:frame="1"/>
+          <w:shd w:val="clear" w:color="auto" w:fill="EEEEEE"/>
+          <w:lang w:val="en-GB" w:eastAsia="nl-NL"/>
+        </w:rPr>
+        <w:t xml:space="preserve">    </w:t>
+      </w:r>
+      <w:r>
+        <w:rPr>
+          <w:rFonts w:ascii="Consolas" w:eastAsia="Times New Roman" w:hAnsi="Consolas" w:cs="Consolas"/>
+          <w:color w:val="808080"/>
+          <w:sz w:val="20"/>
+          <w:szCs w:val="20"/>
+          <w:bdr w:val="none" w:sz="0" w:space="0" w:color="auto" w:frame="1"/>
+          <w:shd w:val="clear" w:color="auto" w:fill="EEEEEE"/>
+          <w:lang w:val="en-GB" w:eastAsia="nl-NL"/>
+        </w:rPr>
+        <w:t>// Create the request url.</w:t>
+      </w:r>
+    </w:p>
+    <w:p>
+      <w:pPr>
+        <w:shd w:val="clear" w:color="auto" w:fill="EEEEEE"/>
+        <w:tabs>
+          <w:tab w:val="left" w:pos="916"/>
+          <w:tab w:val="left" w:pos="1832"/>
+          <w:tab w:val="left" w:pos="2748"/>
+          <w:tab w:val="left" w:pos="3664"/>
+          <w:tab w:val="left" w:pos="4580"/>
+          <w:tab w:val="left" w:pos="5496"/>
+          <w:tab w:val="left" w:pos="6412"/>
+          <w:tab w:val="left" w:pos="7328"/>
+          <w:tab w:val="left" w:pos="8244"/>
+          <w:tab w:val="left" w:pos="9160"/>
+          <w:tab w:val="left" w:pos="10076"/>
+          <w:tab w:val="left" w:pos="10992"/>
+          <w:tab w:val="left" w:pos="11908"/>
+          <w:tab w:val="left" w:pos="12824"/>
+          <w:tab w:val="left" w:pos="13740"/>
+          <w:tab w:val="left" w:pos="14656"/>
+        </w:tabs>
+        <w:spacing w:after="0" w:line="240" w:lineRule="auto"/>
+        <w:rPr>
+          <w:rFonts w:ascii="Consolas" w:eastAsia="Times New Roman" w:hAnsi="Consolas" w:cs="Consolas"/>
+          <w:color w:val="000000"/>
+          <w:sz w:val="20"/>
+          <w:szCs w:val="20"/>
+          <w:bdr w:val="none" w:sz="0" w:space="0" w:color="auto" w:frame="1"/>
+          <w:shd w:val="clear" w:color="auto" w:fill="EEEEEE"/>
+          <w:lang w:val="en-GB" w:eastAsia="nl-NL"/>
+        </w:rPr>
+      </w:pPr>
+      <w:r>
+        <w:rPr>
+          <w:rFonts w:ascii="Consolas" w:eastAsia="Times New Roman" w:hAnsi="Consolas" w:cs="Consolas"/>
+          <w:color w:val="000000"/>
+          <w:sz w:val="20"/>
+          <w:szCs w:val="20"/>
+          <w:bdr w:val="none" w:sz="0" w:space="0" w:color="auto" w:frame="1"/>
+          <w:shd w:val="clear" w:color="auto" w:fill="EEEEEE"/>
+          <w:lang w:val="en-GB" w:eastAsia="nl-NL"/>
+        </w:rPr>
+        <w:t xml:space="preserve">    </w:t>
+      </w:r>
+      <w:r>
+        <w:rPr>
+          <w:rFonts w:ascii="Consolas" w:eastAsia="Times New Roman" w:hAnsi="Consolas" w:cs="Consolas"/>
+          <w:color w:val="00008B"/>
+          <w:sz w:val="20"/>
+          <w:szCs w:val="20"/>
+          <w:bdr w:val="none" w:sz="0" w:space="0" w:color="auto" w:frame="1"/>
+          <w:shd w:val="clear" w:color="auto" w:fill="EEEEEE"/>
+          <w:lang w:val="en-GB" w:eastAsia="nl-NL"/>
+        </w:rPr>
+        <w:t>var</w:t>
+      </w:r>
+      <w:r>
+        <w:rPr>
+          <w:rFonts w:ascii="Consolas" w:eastAsia="Times New Roman" w:hAnsi="Consolas" w:cs="Consolas"/>
+          <w:color w:val="000000"/>
+          <w:sz w:val="20"/>
+          <w:szCs w:val="20"/>
+          <w:bdr w:val="none" w:sz="0" w:space="0" w:color="auto" w:frame="1"/>
+          <w:shd w:val="clear" w:color="auto" w:fill="EEEEEE"/>
+          <w:lang w:val="en-GB" w:eastAsia="nl-NL"/>
+        </w:rPr>
+        <w:t xml:space="preserve"> requestURL = baseURL + resource + </w:t>
+      </w:r>
+      <w:r>
+        <w:rPr>
+          <w:rFonts w:ascii="Consolas" w:eastAsia="Times New Roman" w:hAnsi="Consolas" w:cs="Consolas"/>
+          <w:color w:val="800000"/>
+          <w:sz w:val="20"/>
+          <w:szCs w:val="20"/>
+          <w:bdr w:val="none" w:sz="0" w:space="0" w:color="auto" w:frame="1"/>
+          <w:shd w:val="clear" w:color="auto" w:fill="EEEEEE"/>
+          <w:lang w:val="en-GB" w:eastAsia="nl-NL"/>
+        </w:rPr>
+        <w:t>"?api_key="</w:t>
+      </w:r>
+      <w:r>
+        <w:rPr>
+          <w:rFonts w:ascii="Consolas" w:eastAsia="Times New Roman" w:hAnsi="Consolas" w:cs="Consolas"/>
+          <w:color w:val="000000"/>
+          <w:sz w:val="20"/>
+          <w:szCs w:val="20"/>
+          <w:bdr w:val="none" w:sz="0" w:space="0" w:color="auto" w:frame="1"/>
+          <w:shd w:val="clear" w:color="auto" w:fill="EEEEEE"/>
+          <w:lang w:val="en-GB" w:eastAsia="nl-NL"/>
+        </w:rPr>
+        <w:t xml:space="preserve"> + apiKey + </w:t>
+      </w:r>
+      <w:r>
+        <w:rPr>
+          <w:rFonts w:ascii="Consolas" w:eastAsia="Times New Roman" w:hAnsi="Consolas" w:cs="Consolas"/>
+          <w:color w:val="800000"/>
+          <w:sz w:val="20"/>
+          <w:szCs w:val="20"/>
+          <w:bdr w:val="none" w:sz="0" w:space="0" w:color="auto" w:frame="1"/>
+          <w:shd w:val="clear" w:color="auto" w:fill="EEEEEE"/>
+          <w:lang w:val="en-GB" w:eastAsia="nl-NL"/>
+        </w:rPr>
+        <w:t>"&amp;format="</w:t>
+      </w:r>
+      <w:r>
+        <w:rPr>
+          <w:rFonts w:ascii="Consolas" w:eastAsia="Times New Roman" w:hAnsi="Consolas" w:cs="Consolas"/>
+          <w:color w:val="000000"/>
+          <w:sz w:val="20"/>
+          <w:szCs w:val="20"/>
+          <w:bdr w:val="none" w:sz="0" w:space="0" w:color="auto" w:frame="1"/>
+          <w:shd w:val="clear" w:color="auto" w:fill="EEEEEE"/>
+          <w:lang w:val="en-GB" w:eastAsia="nl-NL"/>
+        </w:rPr>
+        <w:t xml:space="preserve"> + format + filters;</w:t>
+      </w:r>
+    </w:p>
+    <w:p>
+      <w:pPr>
+        <w:shd w:val="clear" w:color="auto" w:fill="EEEEEE"/>
+        <w:tabs>
+          <w:tab w:val="left" w:pos="916"/>
+          <w:tab w:val="left" w:pos="1832"/>
+          <w:tab w:val="left" w:pos="2748"/>
+          <w:tab w:val="left" w:pos="3664"/>
+          <w:tab w:val="left" w:pos="4580"/>
+          <w:tab w:val="left" w:pos="5496"/>
+          <w:tab w:val="left" w:pos="6412"/>
+          <w:tab w:val="left" w:pos="7328"/>
+          <w:tab w:val="left" w:pos="8244"/>
+          <w:tab w:val="left" w:pos="9160"/>
+          <w:tab w:val="left" w:pos="10076"/>
+          <w:tab w:val="left" w:pos="10992"/>
+          <w:tab w:val="left" w:pos="11908"/>
+          <w:tab w:val="left" w:pos="12824"/>
+          <w:tab w:val="left" w:pos="13740"/>
+          <w:tab w:val="left" w:pos="14656"/>
+        </w:tabs>
+        <w:spacing w:after="0" w:line="240" w:lineRule="auto"/>
+        <w:rPr>
+          <w:rFonts w:ascii="Consolas" w:eastAsia="Times New Roman" w:hAnsi="Consolas" w:cs="Consolas"/>
+          <w:color w:val="000000"/>
+          <w:sz w:val="20"/>
+          <w:szCs w:val="20"/>
+          <w:bdr w:val="none" w:sz="0" w:space="0" w:color="auto" w:frame="1"/>
+          <w:shd w:val="clear" w:color="auto" w:fill="EEEEEE"/>
+          <w:lang w:val="en-GB" w:eastAsia="nl-NL"/>
+        </w:rPr>
+      </w:pPr>
+    </w:p>
+    <w:p>
+      <w:pPr>
+        <w:shd w:val="clear" w:color="auto" w:fill="EEEEEE"/>
+        <w:tabs>
+          <w:tab w:val="left" w:pos="916"/>
+          <w:tab w:val="left" w:pos="1832"/>
+          <w:tab w:val="left" w:pos="2748"/>
+          <w:tab w:val="left" w:pos="3664"/>
+          <w:tab w:val="left" w:pos="4580"/>
+          <w:tab w:val="left" w:pos="5496"/>
+          <w:tab w:val="left" w:pos="6412"/>
+          <w:tab w:val="left" w:pos="7328"/>
+          <w:tab w:val="left" w:pos="8244"/>
+          <w:tab w:val="left" w:pos="9160"/>
+          <w:tab w:val="left" w:pos="10076"/>
+          <w:tab w:val="left" w:pos="10992"/>
+          <w:tab w:val="left" w:pos="11908"/>
+          <w:tab w:val="left" w:pos="12824"/>
+          <w:tab w:val="left" w:pos="13740"/>
+          <w:tab w:val="left" w:pos="14656"/>
+        </w:tabs>
+        <w:spacing w:after="0" w:line="240" w:lineRule="auto"/>
+        <w:rPr>
+          <w:rFonts w:ascii="Consolas" w:eastAsia="Times New Roman" w:hAnsi="Consolas" w:cs="Consolas"/>
+          <w:color w:val="000000"/>
+          <w:sz w:val="20"/>
+          <w:szCs w:val="20"/>
+          <w:bdr w:val="none" w:sz="0" w:space="0" w:color="auto" w:frame="1"/>
+          <w:shd w:val="clear" w:color="auto" w:fill="EEEEEE"/>
+          <w:lang w:val="en-GB" w:eastAsia="nl-NL"/>
+        </w:rPr>
+      </w:pPr>
+      <w:r>
+        <w:rPr>
+          <w:rFonts w:ascii="Consolas" w:eastAsia="Times New Roman" w:hAnsi="Consolas" w:cs="Consolas"/>
+          <w:color w:val="000000"/>
+          <w:sz w:val="20"/>
+          <w:szCs w:val="20"/>
+          <w:bdr w:val="none" w:sz="0" w:space="0" w:color="auto" w:frame="1"/>
+          <w:shd w:val="clear" w:color="auto" w:fill="EEEEEE"/>
+          <w:lang w:val="en-GB" w:eastAsia="nl-NL"/>
+        </w:rPr>
+        <w:t xml:space="preserve">    </w:t>
+      </w:r>
+      <w:r>
+        <w:rPr>
+          <w:rFonts w:ascii="Consolas" w:eastAsia="Times New Roman" w:hAnsi="Consolas" w:cs="Consolas"/>
+          <w:color w:val="808080"/>
+          <w:sz w:val="20"/>
+          <w:szCs w:val="20"/>
+          <w:bdr w:val="none" w:sz="0" w:space="0" w:color="auto" w:frame="1"/>
+          <w:shd w:val="clear" w:color="auto" w:fill="EEEEEE"/>
+          <w:lang w:val="en-GB" w:eastAsia="nl-NL"/>
+        </w:rPr>
+        <w:t>// Set custom callbacks if there are any, otherwise use the default onces.</w:t>
+      </w:r>
+    </w:p>
+    <w:p>
+      <w:pPr>
+        <w:shd w:val="clear" w:color="auto" w:fill="EEEEEE"/>
+        <w:tabs>
+          <w:tab w:val="left" w:pos="916"/>
+          <w:tab w:val="left" w:pos="1832"/>
+          <w:tab w:val="left" w:pos="2748"/>
+          <w:tab w:val="left" w:pos="3664"/>
+          <w:tab w:val="left" w:pos="4580"/>
+          <w:tab w:val="left" w:pos="5496"/>
+          <w:tab w:val="left" w:pos="6412"/>
+          <w:tab w:val="left" w:pos="7328"/>
+          <w:tab w:val="left" w:pos="8244"/>
+          <w:tab w:val="left" w:pos="9160"/>
+          <w:tab w:val="left" w:pos="10076"/>
+          <w:tab w:val="left" w:pos="10992"/>
+          <w:tab w:val="left" w:pos="11908"/>
+          <w:tab w:val="left" w:pos="12824"/>
+          <w:tab w:val="left" w:pos="13740"/>
+          <w:tab w:val="left" w:pos="14656"/>
+        </w:tabs>
+        <w:spacing w:after="0" w:line="240" w:lineRule="auto"/>
+        <w:rPr>
+          <w:rFonts w:ascii="Consolas" w:eastAsia="Times New Roman" w:hAnsi="Consolas" w:cs="Consolas"/>
+          <w:color w:val="000000"/>
+          <w:sz w:val="20"/>
+          <w:szCs w:val="20"/>
+          <w:bdr w:val="none" w:sz="0" w:space="0" w:color="auto" w:frame="1"/>
+          <w:shd w:val="clear" w:color="auto" w:fill="EEEEEE"/>
+          <w:lang w:val="en-GB" w:eastAsia="nl-NL"/>
+        </w:rPr>
+      </w:pPr>
+      <w:r>
+        <w:rPr>
+          <w:rFonts w:ascii="Consolas" w:eastAsia="Times New Roman" w:hAnsi="Consolas" w:cs="Consolas"/>
+          <w:color w:val="000000"/>
+          <w:sz w:val="20"/>
+          <w:szCs w:val="20"/>
+          <w:bdr w:val="none" w:sz="0" w:space="0" w:color="auto" w:frame="1"/>
+          <w:shd w:val="clear" w:color="auto" w:fill="EEEEEE"/>
+          <w:lang w:val="en-GB" w:eastAsia="nl-NL"/>
+        </w:rPr>
+        <w:t xml:space="preserve">    </w:t>
+      </w:r>
+      <w:r>
+        <w:rPr>
+          <w:rFonts w:ascii="Consolas" w:eastAsia="Times New Roman" w:hAnsi="Consolas" w:cs="Consolas"/>
+          <w:color w:val="808080"/>
+          <w:sz w:val="20"/>
+          <w:szCs w:val="20"/>
+          <w:bdr w:val="none" w:sz="0" w:space="0" w:color="auto" w:frame="1"/>
+          <w:shd w:val="clear" w:color="auto" w:fill="EEEEEE"/>
+          <w:lang w:val="en-GB" w:eastAsia="nl-NL"/>
+        </w:rPr>
+        <w:t xml:space="preserve">// Explanation: if callbacks.beforesend is passend in the argument callbacks, then use it. </w:t>
+      </w:r>
+    </w:p>
+    <w:p>
+      <w:pPr>
+        <w:shd w:val="clear" w:color="auto" w:fill="EEEEEE"/>
+        <w:tabs>
+          <w:tab w:val="left" w:pos="916"/>
+          <w:tab w:val="left" w:pos="1832"/>
+          <w:tab w:val="left" w:pos="2748"/>
+          <w:tab w:val="left" w:pos="3664"/>
+          <w:tab w:val="left" w:pos="4580"/>
+          <w:tab w:val="left" w:pos="5496"/>
+          <w:tab w:val="left" w:pos="6412"/>
+          <w:tab w:val="left" w:pos="7328"/>
+          <w:tab w:val="left" w:pos="8244"/>
+          <w:tab w:val="left" w:pos="9160"/>
+          <w:tab w:val="left" w:pos="10076"/>
+          <w:tab w:val="left" w:pos="10992"/>
+          <w:tab w:val="left" w:pos="11908"/>
+          <w:tab w:val="left" w:pos="12824"/>
+          <w:tab w:val="left" w:pos="13740"/>
+          <w:tab w:val="left" w:pos="14656"/>
+        </w:tabs>
+        <w:spacing w:after="0" w:line="240" w:lineRule="auto"/>
+        <w:rPr>
+          <w:rFonts w:ascii="Consolas" w:eastAsia="Times New Roman" w:hAnsi="Consolas" w:cs="Consolas"/>
+          <w:color w:val="000000"/>
+          <w:sz w:val="20"/>
+          <w:szCs w:val="20"/>
+          <w:bdr w:val="none" w:sz="0" w:space="0" w:color="auto" w:frame="1"/>
+          <w:shd w:val="clear" w:color="auto" w:fill="EEEEEE"/>
+          <w:lang w:val="en-GB" w:eastAsia="nl-NL"/>
+        </w:rPr>
+      </w:pPr>
+      <w:r>
+        <w:rPr>
+          <w:rFonts w:ascii="Consolas" w:eastAsia="Times New Roman" w:hAnsi="Consolas" w:cs="Consolas"/>
+          <w:color w:val="000000"/>
+          <w:sz w:val="20"/>
+          <w:szCs w:val="20"/>
+          <w:bdr w:val="none" w:sz="0" w:space="0" w:color="auto" w:frame="1"/>
+          <w:shd w:val="clear" w:color="auto" w:fill="EEEEEE"/>
+          <w:lang w:val="en-GB" w:eastAsia="nl-NL"/>
+        </w:rPr>
+        <w:t xml:space="preserve">    </w:t>
+      </w:r>
+      <w:r>
+        <w:rPr>
+          <w:rFonts w:ascii="Consolas" w:eastAsia="Times New Roman" w:hAnsi="Consolas" w:cs="Consolas"/>
+          <w:color w:val="808080"/>
+          <w:sz w:val="20"/>
+          <w:szCs w:val="20"/>
+          <w:bdr w:val="none" w:sz="0" w:space="0" w:color="auto" w:frame="1"/>
+          <w:shd w:val="clear" w:color="auto" w:fill="EEEEEE"/>
+          <w:lang w:val="en-GB" w:eastAsia="nl-NL"/>
+        </w:rPr>
+        <w:t>// If not "||"" set an default function.</w:t>
+      </w:r>
+    </w:p>
+    <w:p>
+      <w:pPr>
+        <w:shd w:val="clear" w:color="auto" w:fill="EEEEEE"/>
+        <w:tabs>
+          <w:tab w:val="left" w:pos="916"/>
+          <w:tab w:val="left" w:pos="1832"/>
+          <w:tab w:val="left" w:pos="2748"/>
+          <w:tab w:val="left" w:pos="3664"/>
+          <w:tab w:val="left" w:pos="4580"/>
+          <w:tab w:val="left" w:pos="5496"/>
+          <w:tab w:val="left" w:pos="6412"/>
+          <w:tab w:val="left" w:pos="7328"/>
+          <w:tab w:val="left" w:pos="8244"/>
+          <w:tab w:val="left" w:pos="9160"/>
+          <w:tab w:val="left" w:pos="10076"/>
+          <w:tab w:val="left" w:pos="10992"/>
+          <w:tab w:val="left" w:pos="11908"/>
+          <w:tab w:val="left" w:pos="12824"/>
+          <w:tab w:val="left" w:pos="13740"/>
+          <w:tab w:val="left" w:pos="14656"/>
+        </w:tabs>
+        <w:spacing w:after="0" w:line="240" w:lineRule="auto"/>
+        <w:rPr>
+          <w:rFonts w:ascii="Consolas" w:eastAsia="Times New Roman" w:hAnsi="Consolas" w:cs="Consolas"/>
+          <w:color w:val="000000"/>
+          <w:sz w:val="20"/>
+          <w:szCs w:val="20"/>
+          <w:bdr w:val="none" w:sz="0" w:space="0" w:color="auto" w:frame="1"/>
+          <w:shd w:val="clear" w:color="auto" w:fill="EEEEEE"/>
+          <w:lang w:val="en-GB" w:eastAsia="nl-NL"/>
+        </w:rPr>
+      </w:pPr>
+      <w:r>
+        <w:rPr>
+          <w:rFonts w:ascii="Consolas" w:eastAsia="Times New Roman" w:hAnsi="Consolas" w:cs="Consolas"/>
+          <w:color w:val="000000"/>
+          <w:sz w:val="20"/>
+          <w:szCs w:val="20"/>
+          <w:bdr w:val="none" w:sz="0" w:space="0" w:color="auto" w:frame="1"/>
+          <w:shd w:val="clear" w:color="auto" w:fill="EEEEEE"/>
+          <w:lang w:val="en-GB" w:eastAsia="nl-NL"/>
+        </w:rPr>
+        <w:t xml:space="preserve">    </w:t>
+      </w:r>
+      <w:r>
+        <w:rPr>
+          <w:rFonts w:ascii="Consolas" w:eastAsia="Times New Roman" w:hAnsi="Consolas" w:cs="Consolas"/>
+          <w:color w:val="00008B"/>
+          <w:sz w:val="20"/>
+          <w:szCs w:val="20"/>
+          <w:bdr w:val="none" w:sz="0" w:space="0" w:color="auto" w:frame="1"/>
+          <w:shd w:val="clear" w:color="auto" w:fill="EEEEEE"/>
+          <w:lang w:val="en-GB" w:eastAsia="nl-NL"/>
+        </w:rPr>
+        <w:t>var</w:t>
+      </w:r>
+      <w:r>
+        <w:rPr>
+          <w:rFonts w:ascii="Consolas" w:eastAsia="Times New Roman" w:hAnsi="Consolas" w:cs="Consolas"/>
+          <w:color w:val="000000"/>
+          <w:sz w:val="20"/>
+          <w:szCs w:val="20"/>
+          <w:bdr w:val="none" w:sz="0" w:space="0" w:color="auto" w:frame="1"/>
+          <w:shd w:val="clear" w:color="auto" w:fill="EEEEEE"/>
+          <w:lang w:val="en-GB" w:eastAsia="nl-NL"/>
+        </w:rPr>
+        <w:t xml:space="preserve"> callbacks = callbacks || {};</w:t>
+      </w:r>
+    </w:p>
+    <w:p>
+      <w:pPr>
+        <w:shd w:val="clear" w:color="auto" w:fill="EEEEEE"/>
+        <w:tabs>
+          <w:tab w:val="left" w:pos="916"/>
+          <w:tab w:val="left" w:pos="1832"/>
+          <w:tab w:val="left" w:pos="2748"/>
+          <w:tab w:val="left" w:pos="3664"/>
+          <w:tab w:val="left" w:pos="4580"/>
+          <w:tab w:val="left" w:pos="5496"/>
+          <w:tab w:val="left" w:pos="6412"/>
+          <w:tab w:val="left" w:pos="7328"/>
+          <w:tab w:val="left" w:pos="8244"/>
+          <w:tab w:val="left" w:pos="9160"/>
+          <w:tab w:val="left" w:pos="10076"/>
+          <w:tab w:val="left" w:pos="10992"/>
+          <w:tab w:val="left" w:pos="11908"/>
+          <w:tab w:val="left" w:pos="12824"/>
+          <w:tab w:val="left" w:pos="13740"/>
+          <w:tab w:val="left" w:pos="14656"/>
+        </w:tabs>
+        <w:spacing w:after="0" w:line="240" w:lineRule="auto"/>
+        <w:rPr>
+          <w:rFonts w:ascii="Consolas" w:eastAsia="Times New Roman" w:hAnsi="Consolas" w:cs="Consolas"/>
+          <w:color w:val="000000"/>
+          <w:sz w:val="20"/>
+          <w:szCs w:val="20"/>
+          <w:bdr w:val="none" w:sz="0" w:space="0" w:color="auto" w:frame="1"/>
+          <w:shd w:val="clear" w:color="auto" w:fill="EEEEEE"/>
+          <w:lang w:val="en-GB" w:eastAsia="nl-NL"/>
+        </w:rPr>
+      </w:pPr>
+      <w:r>
+        <w:rPr>
+          <w:rFonts w:ascii="Consolas" w:eastAsia="Times New Roman" w:hAnsi="Consolas" w:cs="Consolas"/>
+          <w:color w:val="000000"/>
+          <w:sz w:val="20"/>
+          <w:szCs w:val="20"/>
+          <w:bdr w:val="none" w:sz="0" w:space="0" w:color="auto" w:frame="1"/>
+          <w:shd w:val="clear" w:color="auto" w:fill="EEEEEE"/>
+          <w:lang w:val="en-GB" w:eastAsia="nl-NL"/>
+        </w:rPr>
+        <w:t xml:space="preserve">    callbacks.beforeSend = callbacks.beforeSend || </w:t>
+      </w:r>
+      <w:r>
+        <w:rPr>
+          <w:rFonts w:ascii="Consolas" w:eastAsia="Times New Roman" w:hAnsi="Consolas" w:cs="Consolas"/>
+          <w:color w:val="00008B"/>
+          <w:sz w:val="20"/>
+          <w:szCs w:val="20"/>
+          <w:bdr w:val="none" w:sz="0" w:space="0" w:color="auto" w:frame="1"/>
+          <w:shd w:val="clear" w:color="auto" w:fill="EEEEEE"/>
+          <w:lang w:val="en-GB" w:eastAsia="nl-NL"/>
+        </w:rPr>
+        <w:t>function</w:t>
+      </w:r>
+      <w:r>
+        <w:rPr>
+          <w:rFonts w:ascii="Consolas" w:eastAsia="Times New Roman" w:hAnsi="Consolas" w:cs="Consolas"/>
+          <w:color w:val="000000"/>
+          <w:sz w:val="20"/>
+          <w:szCs w:val="20"/>
+          <w:bdr w:val="none" w:sz="0" w:space="0" w:color="auto" w:frame="1"/>
+          <w:shd w:val="clear" w:color="auto" w:fill="EEEEEE"/>
+          <w:lang w:val="en-GB" w:eastAsia="nl-NL"/>
+        </w:rPr>
+        <w:t>(response) {};</w:t>
+      </w:r>
+    </w:p>
+    <w:p>
+      <w:pPr>
+        <w:shd w:val="clear" w:color="auto" w:fill="EEEEEE"/>
+        <w:tabs>
+          <w:tab w:val="left" w:pos="916"/>
+          <w:tab w:val="left" w:pos="1832"/>
+          <w:tab w:val="left" w:pos="2748"/>
+          <w:tab w:val="left" w:pos="3664"/>
+          <w:tab w:val="left" w:pos="4580"/>
+          <w:tab w:val="left" w:pos="5496"/>
+          <w:tab w:val="left" w:pos="6412"/>
+          <w:tab w:val="left" w:pos="7328"/>
+          <w:tab w:val="left" w:pos="8244"/>
+          <w:tab w:val="left" w:pos="9160"/>
+          <w:tab w:val="left" w:pos="10076"/>
+          <w:tab w:val="left" w:pos="10992"/>
+          <w:tab w:val="left" w:pos="11908"/>
+          <w:tab w:val="left" w:pos="12824"/>
+          <w:tab w:val="left" w:pos="13740"/>
+          <w:tab w:val="left" w:pos="14656"/>
+        </w:tabs>
+        <w:spacing w:after="0" w:line="240" w:lineRule="auto"/>
+        <w:rPr>
+          <w:rFonts w:ascii="Consolas" w:eastAsia="Times New Roman" w:hAnsi="Consolas" w:cs="Consolas"/>
+          <w:color w:val="000000"/>
+          <w:sz w:val="20"/>
+          <w:szCs w:val="20"/>
+          <w:bdr w:val="none" w:sz="0" w:space="0" w:color="auto" w:frame="1"/>
+          <w:shd w:val="clear" w:color="auto" w:fill="EEEEEE"/>
+          <w:lang w:val="en-GB" w:eastAsia="nl-NL"/>
+        </w:rPr>
+      </w:pPr>
+      <w:r>
+        <w:rPr>
+          <w:rFonts w:ascii="Consolas" w:eastAsia="Times New Roman" w:hAnsi="Consolas" w:cs="Consolas"/>
+          <w:color w:val="000000"/>
+          <w:sz w:val="20"/>
+          <w:szCs w:val="20"/>
+          <w:bdr w:val="none" w:sz="0" w:space="0" w:color="auto" w:frame="1"/>
+          <w:shd w:val="clear" w:color="auto" w:fill="EEEEEE"/>
+          <w:lang w:val="en-GB" w:eastAsia="nl-NL"/>
+        </w:rPr>
+        <w:t xml:space="preserve">    callbacks.success = callbacks.success || </w:t>
+      </w:r>
+      <w:r>
+        <w:rPr>
+          <w:rFonts w:ascii="Consolas" w:eastAsia="Times New Roman" w:hAnsi="Consolas" w:cs="Consolas"/>
+          <w:color w:val="00008B"/>
+          <w:sz w:val="20"/>
+          <w:szCs w:val="20"/>
+          <w:bdr w:val="none" w:sz="0" w:space="0" w:color="auto" w:frame="1"/>
+          <w:shd w:val="clear" w:color="auto" w:fill="EEEEEE"/>
+          <w:lang w:val="en-GB" w:eastAsia="nl-NL"/>
+        </w:rPr>
+        <w:t>function</w:t>
+      </w:r>
+      <w:r>
+        <w:rPr>
+          <w:rFonts w:ascii="Consolas" w:eastAsia="Times New Roman" w:hAnsi="Consolas" w:cs="Consolas"/>
+          <w:color w:val="000000"/>
+          <w:sz w:val="20"/>
+          <w:szCs w:val="20"/>
+          <w:bdr w:val="none" w:sz="0" w:space="0" w:color="auto" w:frame="1"/>
+          <w:shd w:val="clear" w:color="auto" w:fill="EEEEEE"/>
+          <w:lang w:val="en-GB" w:eastAsia="nl-NL"/>
+        </w:rPr>
+        <w:t>(response) {};</w:t>
+      </w:r>
+    </w:p>
+    <w:p>
+      <w:pPr>
+        <w:shd w:val="clear" w:color="auto" w:fill="EEEEEE"/>
+        <w:tabs>
+          <w:tab w:val="left" w:pos="916"/>
+          <w:tab w:val="left" w:pos="1832"/>
+          <w:tab w:val="left" w:pos="2748"/>
+          <w:tab w:val="left" w:pos="3664"/>
+          <w:tab w:val="left" w:pos="4580"/>
+          <w:tab w:val="left" w:pos="5496"/>
+          <w:tab w:val="left" w:pos="6412"/>
+          <w:tab w:val="left" w:pos="7328"/>
+          <w:tab w:val="left" w:pos="8244"/>
+          <w:tab w:val="left" w:pos="9160"/>
+          <w:tab w:val="left" w:pos="10076"/>
+          <w:tab w:val="left" w:pos="10992"/>
+          <w:tab w:val="left" w:pos="11908"/>
+          <w:tab w:val="left" w:pos="12824"/>
+          <w:tab w:val="left" w:pos="13740"/>
+          <w:tab w:val="left" w:pos="14656"/>
+        </w:tabs>
+        <w:spacing w:after="0" w:line="240" w:lineRule="auto"/>
+        <w:rPr>
+          <w:rFonts w:ascii="Consolas" w:eastAsia="Times New Roman" w:hAnsi="Consolas" w:cs="Consolas"/>
+          <w:color w:val="000000"/>
+          <w:sz w:val="20"/>
+          <w:szCs w:val="20"/>
+          <w:bdr w:val="none" w:sz="0" w:space="0" w:color="auto" w:frame="1"/>
+          <w:shd w:val="clear" w:color="auto" w:fill="EEEEEE"/>
+          <w:lang w:val="en-GB" w:eastAsia="nl-NL"/>
+        </w:rPr>
+      </w:pPr>
+      <w:r>
+        <w:rPr>
+          <w:rFonts w:ascii="Consolas" w:eastAsia="Times New Roman" w:hAnsi="Consolas" w:cs="Consolas"/>
+          <w:color w:val="000000"/>
+          <w:sz w:val="20"/>
+          <w:szCs w:val="20"/>
+          <w:bdr w:val="none" w:sz="0" w:space="0" w:color="auto" w:frame="1"/>
+          <w:shd w:val="clear" w:color="auto" w:fill="EEEEEE"/>
+          <w:lang w:val="en-GB" w:eastAsia="nl-NL"/>
+        </w:rPr>
+        <w:t xml:space="preserve">    callbacks.error = callbacks.error || </w:t>
+      </w:r>
+      <w:r>
+        <w:rPr>
+          <w:rFonts w:ascii="Consolas" w:eastAsia="Times New Roman" w:hAnsi="Consolas" w:cs="Consolas"/>
+          <w:color w:val="00008B"/>
+          <w:sz w:val="20"/>
+          <w:szCs w:val="20"/>
+          <w:bdr w:val="none" w:sz="0" w:space="0" w:color="auto" w:frame="1"/>
+          <w:shd w:val="clear" w:color="auto" w:fill="EEEEEE"/>
+          <w:lang w:val="en-GB" w:eastAsia="nl-NL"/>
+        </w:rPr>
+        <w:t>function</w:t>
+      </w:r>
+      <w:r>
+        <w:rPr>
+          <w:rFonts w:ascii="Consolas" w:eastAsia="Times New Roman" w:hAnsi="Consolas" w:cs="Consolas"/>
+          <w:color w:val="000000"/>
+          <w:sz w:val="20"/>
+          <w:szCs w:val="20"/>
+          <w:bdr w:val="none" w:sz="0" w:space="0" w:color="auto" w:frame="1"/>
+          <w:shd w:val="clear" w:color="auto" w:fill="EEEEEE"/>
+          <w:lang w:val="en-GB" w:eastAsia="nl-NL"/>
+        </w:rPr>
+        <w:t>(response) {};</w:t>
+      </w:r>
+    </w:p>
+    <w:p>
+      <w:pPr>
+        <w:shd w:val="clear" w:color="auto" w:fill="EEEEEE"/>
+        <w:tabs>
+          <w:tab w:val="left" w:pos="916"/>
+          <w:tab w:val="left" w:pos="1832"/>
+          <w:tab w:val="left" w:pos="2748"/>
+          <w:tab w:val="left" w:pos="3664"/>
+          <w:tab w:val="left" w:pos="4580"/>
+          <w:tab w:val="left" w:pos="5496"/>
+          <w:tab w:val="left" w:pos="6412"/>
+          <w:tab w:val="left" w:pos="7328"/>
+          <w:tab w:val="left" w:pos="8244"/>
+          <w:tab w:val="left" w:pos="9160"/>
+          <w:tab w:val="left" w:pos="10076"/>
+          <w:tab w:val="left" w:pos="10992"/>
+          <w:tab w:val="left" w:pos="11908"/>
+          <w:tab w:val="left" w:pos="12824"/>
+          <w:tab w:val="left" w:pos="13740"/>
+          <w:tab w:val="left" w:pos="14656"/>
+        </w:tabs>
+        <w:spacing w:after="0" w:line="240" w:lineRule="auto"/>
+        <w:rPr>
+          <w:rFonts w:ascii="Consolas" w:eastAsia="Times New Roman" w:hAnsi="Consolas" w:cs="Consolas"/>
+          <w:color w:val="000000"/>
+          <w:sz w:val="20"/>
+          <w:szCs w:val="20"/>
+          <w:bdr w:val="none" w:sz="0" w:space="0" w:color="auto" w:frame="1"/>
+          <w:shd w:val="clear" w:color="auto" w:fill="EEEEEE"/>
+          <w:lang w:val="en-GB" w:eastAsia="nl-NL"/>
+        </w:rPr>
+      </w:pPr>
+      <w:r>
+        <w:rPr>
+          <w:rFonts w:ascii="Consolas" w:eastAsia="Times New Roman" w:hAnsi="Consolas" w:cs="Consolas"/>
+          <w:color w:val="000000"/>
+          <w:sz w:val="20"/>
+          <w:szCs w:val="20"/>
+          <w:bdr w:val="none" w:sz="0" w:space="0" w:color="auto" w:frame="1"/>
+          <w:shd w:val="clear" w:color="auto" w:fill="EEEEEE"/>
+          <w:lang w:val="en-GB" w:eastAsia="nl-NL"/>
+        </w:rPr>
+        <w:t xml:space="preserve">    callbacks.complete = callbacks.complete || </w:t>
+      </w:r>
+      <w:r>
+        <w:rPr>
+          <w:rFonts w:ascii="Consolas" w:eastAsia="Times New Roman" w:hAnsi="Consolas" w:cs="Consolas"/>
+          <w:color w:val="00008B"/>
+          <w:sz w:val="20"/>
+          <w:szCs w:val="20"/>
+          <w:bdr w:val="none" w:sz="0" w:space="0" w:color="auto" w:frame="1"/>
+          <w:shd w:val="clear" w:color="auto" w:fill="EEEEEE"/>
+          <w:lang w:val="en-GB" w:eastAsia="nl-NL"/>
+        </w:rPr>
+        <w:t>function</w:t>
+      </w:r>
+      <w:r>
+        <w:rPr>
+          <w:rFonts w:ascii="Consolas" w:eastAsia="Times New Roman" w:hAnsi="Consolas" w:cs="Consolas"/>
+          <w:color w:val="000000"/>
+          <w:sz w:val="20"/>
+          <w:szCs w:val="20"/>
+          <w:bdr w:val="none" w:sz="0" w:space="0" w:color="auto" w:frame="1"/>
+          <w:shd w:val="clear" w:color="auto" w:fill="EEEEEE"/>
+          <w:lang w:val="en-GB" w:eastAsia="nl-NL"/>
+        </w:rPr>
+        <w:t>(response) {};</w:t>
+      </w:r>
+    </w:p>
+    <w:p>
+      <w:pPr>
+        <w:shd w:val="clear" w:color="auto" w:fill="EEEEEE"/>
+        <w:tabs>
+          <w:tab w:val="left" w:pos="916"/>
+          <w:tab w:val="left" w:pos="1832"/>
+          <w:tab w:val="left" w:pos="2748"/>
+          <w:tab w:val="left" w:pos="3664"/>
+          <w:tab w:val="left" w:pos="4580"/>
+          <w:tab w:val="left" w:pos="5496"/>
+          <w:tab w:val="left" w:pos="6412"/>
+          <w:tab w:val="left" w:pos="7328"/>
+          <w:tab w:val="left" w:pos="8244"/>
+          <w:tab w:val="left" w:pos="9160"/>
+          <w:tab w:val="left" w:pos="10076"/>
+          <w:tab w:val="left" w:pos="10992"/>
+          <w:tab w:val="left" w:pos="11908"/>
+          <w:tab w:val="left" w:pos="12824"/>
+          <w:tab w:val="left" w:pos="13740"/>
+          <w:tab w:val="left" w:pos="14656"/>
+        </w:tabs>
+        <w:spacing w:after="0" w:line="240" w:lineRule="auto"/>
+        <w:rPr>
+          <w:rFonts w:ascii="Consolas" w:eastAsia="Times New Roman" w:hAnsi="Consolas" w:cs="Consolas"/>
+          <w:color w:val="000000"/>
+          <w:sz w:val="20"/>
+          <w:szCs w:val="20"/>
+          <w:bdr w:val="none" w:sz="0" w:space="0" w:color="auto" w:frame="1"/>
+          <w:shd w:val="clear" w:color="auto" w:fill="EEEEEE"/>
+          <w:lang w:val="en-GB" w:eastAsia="nl-NL"/>
+        </w:rPr>
+      </w:pPr>
+    </w:p>
+    <w:p>
+      <w:pPr>
+        <w:shd w:val="clear" w:color="auto" w:fill="EEEEEE"/>
+        <w:tabs>
+          <w:tab w:val="left" w:pos="916"/>
+          <w:tab w:val="left" w:pos="1832"/>
+          <w:tab w:val="left" w:pos="2748"/>
+          <w:tab w:val="left" w:pos="3664"/>
+          <w:tab w:val="left" w:pos="4580"/>
+          <w:tab w:val="left" w:pos="5496"/>
+          <w:tab w:val="left" w:pos="6412"/>
+          <w:tab w:val="left" w:pos="7328"/>
+          <w:tab w:val="left" w:pos="8244"/>
+          <w:tab w:val="left" w:pos="9160"/>
+          <w:tab w:val="left" w:pos="10076"/>
+          <w:tab w:val="left" w:pos="10992"/>
+          <w:tab w:val="left" w:pos="11908"/>
+          <w:tab w:val="left" w:pos="12824"/>
+          <w:tab w:val="left" w:pos="13740"/>
+          <w:tab w:val="left" w:pos="14656"/>
+        </w:tabs>
+        <w:spacing w:after="0" w:line="240" w:lineRule="auto"/>
+        <w:rPr>
+          <w:rFonts w:ascii="Consolas" w:eastAsia="Times New Roman" w:hAnsi="Consolas" w:cs="Consolas"/>
+          <w:color w:val="000000"/>
+          <w:sz w:val="20"/>
+          <w:szCs w:val="20"/>
+          <w:bdr w:val="none" w:sz="0" w:space="0" w:color="auto" w:frame="1"/>
+          <w:shd w:val="clear" w:color="auto" w:fill="EEEEEE"/>
+          <w:lang w:val="en-GB" w:eastAsia="nl-NL"/>
+        </w:rPr>
+      </w:pPr>
+      <w:r>
+        <w:rPr>
+          <w:rFonts w:ascii="Consolas" w:eastAsia="Times New Roman" w:hAnsi="Consolas" w:cs="Consolas"/>
+          <w:color w:val="000000"/>
+          <w:sz w:val="20"/>
+          <w:szCs w:val="20"/>
+          <w:bdr w:val="none" w:sz="0" w:space="0" w:color="auto" w:frame="1"/>
+          <w:shd w:val="clear" w:color="auto" w:fill="EEEEEE"/>
+          <w:lang w:val="en-GB" w:eastAsia="nl-NL"/>
+        </w:rPr>
+        <w:t xml:space="preserve">    </w:t>
+      </w:r>
+      <w:r>
+        <w:rPr>
+          <w:rFonts w:ascii="Consolas" w:eastAsia="Times New Roman" w:hAnsi="Consolas" w:cs="Consolas"/>
+          <w:color w:val="808080"/>
+          <w:sz w:val="20"/>
+          <w:szCs w:val="20"/>
+          <w:bdr w:val="none" w:sz="0" w:space="0" w:color="auto" w:frame="1"/>
+          <w:shd w:val="clear" w:color="auto" w:fill="EEEEEE"/>
+          <w:lang w:val="en-GB" w:eastAsia="nl-NL"/>
+        </w:rPr>
+        <w:t>// the actual ajax request</w:t>
+      </w:r>
+    </w:p>
+    <w:p>
+      <w:pPr>
+        <w:shd w:val="clear" w:color="auto" w:fill="EEEEEE"/>
+        <w:tabs>
+          <w:tab w:val="left" w:pos="916"/>
+          <w:tab w:val="left" w:pos="1832"/>
+          <w:tab w:val="left" w:pos="2748"/>
+          <w:tab w:val="left" w:pos="3664"/>
+          <w:tab w:val="left" w:pos="4580"/>
+          <w:tab w:val="left" w:pos="5496"/>
+          <w:tab w:val="left" w:pos="6412"/>
+          <w:tab w:val="left" w:pos="7328"/>
+          <w:tab w:val="left" w:pos="8244"/>
+          <w:tab w:val="left" w:pos="9160"/>
+          <w:tab w:val="left" w:pos="10076"/>
+          <w:tab w:val="left" w:pos="10992"/>
+          <w:tab w:val="left" w:pos="11908"/>
+          <w:tab w:val="left" w:pos="12824"/>
+          <w:tab w:val="left" w:pos="13740"/>
+          <w:tab w:val="left" w:pos="14656"/>
+        </w:tabs>
+        <w:spacing w:after="0" w:line="240" w:lineRule="auto"/>
+        <w:rPr>
+          <w:rFonts w:ascii="Consolas" w:eastAsia="Times New Roman" w:hAnsi="Consolas" w:cs="Consolas"/>
+          <w:color w:val="000000"/>
+          <w:sz w:val="20"/>
+          <w:szCs w:val="20"/>
+          <w:bdr w:val="none" w:sz="0" w:space="0" w:color="auto" w:frame="1"/>
+          <w:shd w:val="clear" w:color="auto" w:fill="EEEEEE"/>
+          <w:lang w:val="en-GB" w:eastAsia="nl-NL"/>
+        </w:rPr>
+      </w:pPr>
+      <w:r>
+        <w:rPr>
+          <w:rFonts w:ascii="Consolas" w:eastAsia="Times New Roman" w:hAnsi="Consolas" w:cs="Consolas"/>
+          <w:color w:val="000000"/>
+          <w:sz w:val="20"/>
+          <w:szCs w:val="20"/>
+          <w:bdr w:val="none" w:sz="0" w:space="0" w:color="auto" w:frame="1"/>
+          <w:shd w:val="clear" w:color="auto" w:fill="EEEEEE"/>
+          <w:lang w:val="en-GB" w:eastAsia="nl-NL"/>
+        </w:rPr>
+        <w:t xml:space="preserve">    $.ajax({</w:t>
+      </w:r>
+    </w:p>
+    <w:p>
+      <w:pPr>
+        <w:shd w:val="clear" w:color="auto" w:fill="EEEEEE"/>
+        <w:tabs>
+          <w:tab w:val="left" w:pos="916"/>
+          <w:tab w:val="left" w:pos="1832"/>
+          <w:tab w:val="left" w:pos="2748"/>
+          <w:tab w:val="left" w:pos="3664"/>
+          <w:tab w:val="left" w:pos="4580"/>
+          <w:tab w:val="left" w:pos="5496"/>
+          <w:tab w:val="left" w:pos="6412"/>
+          <w:tab w:val="left" w:pos="7328"/>
+          <w:tab w:val="left" w:pos="8244"/>
+          <w:tab w:val="left" w:pos="9160"/>
+          <w:tab w:val="left" w:pos="10076"/>
+          <w:tab w:val="left" w:pos="10992"/>
+          <w:tab w:val="left" w:pos="11908"/>
+          <w:tab w:val="left" w:pos="12824"/>
+          <w:tab w:val="left" w:pos="13740"/>
+          <w:tab w:val="left" w:pos="14656"/>
+        </w:tabs>
+        <w:spacing w:after="0" w:line="240" w:lineRule="auto"/>
+        <w:rPr>
+          <w:rFonts w:ascii="Consolas" w:eastAsia="Times New Roman" w:hAnsi="Consolas" w:cs="Consolas"/>
+          <w:color w:val="000000"/>
+          <w:sz w:val="20"/>
+          <w:szCs w:val="20"/>
+          <w:bdr w:val="none" w:sz="0" w:space="0" w:color="auto" w:frame="1"/>
+          <w:shd w:val="clear" w:color="auto" w:fill="EEEEEE"/>
+          <w:lang w:val="en-GB" w:eastAsia="nl-NL"/>
+        </w:rPr>
+      </w:pPr>
+      <w:r>
+        <w:rPr>
+          <w:rFonts w:ascii="Consolas" w:eastAsia="Times New Roman" w:hAnsi="Consolas" w:cs="Consolas"/>
+          <w:color w:val="000000"/>
+          <w:sz w:val="20"/>
+          <w:szCs w:val="20"/>
+          <w:bdr w:val="none" w:sz="0" w:space="0" w:color="auto" w:frame="1"/>
+          <w:shd w:val="clear" w:color="auto" w:fill="EEEEEE"/>
+          <w:lang w:val="en-GB" w:eastAsia="nl-NL"/>
+        </w:rPr>
+        <w:t xml:space="preserve">        url: requestURL,</w:t>
+      </w:r>
+    </w:p>
+    <w:p>
+      <w:pPr>
+        <w:shd w:val="clear" w:color="auto" w:fill="EEEEEE"/>
+        <w:tabs>
+          <w:tab w:val="left" w:pos="916"/>
+          <w:tab w:val="left" w:pos="1832"/>
+          <w:tab w:val="left" w:pos="2748"/>
+          <w:tab w:val="left" w:pos="3664"/>
+          <w:tab w:val="left" w:pos="4580"/>
+          <w:tab w:val="left" w:pos="5496"/>
+          <w:tab w:val="left" w:pos="6412"/>
+          <w:tab w:val="left" w:pos="7328"/>
+          <w:tab w:val="left" w:pos="8244"/>
+          <w:tab w:val="left" w:pos="9160"/>
+          <w:tab w:val="left" w:pos="10076"/>
+          <w:tab w:val="left" w:pos="10992"/>
+          <w:tab w:val="left" w:pos="11908"/>
+          <w:tab w:val="left" w:pos="12824"/>
+          <w:tab w:val="left" w:pos="13740"/>
+          <w:tab w:val="left" w:pos="14656"/>
+        </w:tabs>
+        <w:spacing w:after="0" w:line="240" w:lineRule="auto"/>
+        <w:rPr>
+          <w:rFonts w:ascii="Consolas" w:eastAsia="Times New Roman" w:hAnsi="Consolas" w:cs="Consolas"/>
+          <w:color w:val="000000"/>
+          <w:sz w:val="20"/>
+          <w:szCs w:val="20"/>
+          <w:bdr w:val="none" w:sz="0" w:space="0" w:color="auto" w:frame="1"/>
+          <w:shd w:val="clear" w:color="auto" w:fill="EEEEEE"/>
+          <w:lang w:val="en-GB" w:eastAsia="nl-NL"/>
+        </w:rPr>
+      </w:pPr>
+      <w:r>
+        <w:rPr>
+          <w:rFonts w:ascii="Consolas" w:eastAsia="Times New Roman" w:hAnsi="Consolas" w:cs="Consolas"/>
+          <w:color w:val="000000"/>
+          <w:sz w:val="20"/>
+          <w:szCs w:val="20"/>
+          <w:bdr w:val="none" w:sz="0" w:space="0" w:color="auto" w:frame="1"/>
+          <w:shd w:val="clear" w:color="auto" w:fill="EEEEEE"/>
+          <w:lang w:val="en-GB" w:eastAsia="nl-NL"/>
+        </w:rPr>
+        <w:t xml:space="preserve">        method: </w:t>
+      </w:r>
+      <w:r>
+        <w:rPr>
+          <w:rFonts w:ascii="Consolas" w:eastAsia="Times New Roman" w:hAnsi="Consolas" w:cs="Consolas"/>
+          <w:color w:val="800000"/>
+          <w:sz w:val="20"/>
+          <w:szCs w:val="20"/>
+          <w:bdr w:val="none" w:sz="0" w:space="0" w:color="auto" w:frame="1"/>
+          <w:shd w:val="clear" w:color="auto" w:fill="EEEEEE"/>
+          <w:lang w:val="en-GB" w:eastAsia="nl-NL"/>
+        </w:rPr>
+        <w:t>'GET'</w:t>
+      </w:r>
+      <w:r>
+        <w:rPr>
+          <w:rFonts w:ascii="Consolas" w:eastAsia="Times New Roman" w:hAnsi="Consolas" w:cs="Consolas"/>
+          <w:color w:val="000000"/>
+          <w:sz w:val="20"/>
+          <w:szCs w:val="20"/>
+          <w:bdr w:val="none" w:sz="0" w:space="0" w:color="auto" w:frame="1"/>
+          <w:shd w:val="clear" w:color="auto" w:fill="EEEEEE"/>
+          <w:lang w:val="en-GB" w:eastAsia="nl-NL"/>
+        </w:rPr>
+        <w:t>,</w:t>
+      </w:r>
+    </w:p>
+    <w:p>
+      <w:pPr>
+        <w:shd w:val="clear" w:color="auto" w:fill="EEEEEE"/>
+        <w:tabs>
+          <w:tab w:val="left" w:pos="916"/>
+          <w:tab w:val="left" w:pos="1832"/>
+          <w:tab w:val="left" w:pos="2748"/>
+          <w:tab w:val="left" w:pos="3664"/>
+          <w:tab w:val="left" w:pos="4580"/>
+          <w:tab w:val="left" w:pos="5496"/>
+          <w:tab w:val="left" w:pos="6412"/>
+          <w:tab w:val="left" w:pos="7328"/>
+          <w:tab w:val="left" w:pos="8244"/>
+          <w:tab w:val="left" w:pos="9160"/>
+          <w:tab w:val="left" w:pos="10076"/>
+          <w:tab w:val="left" w:pos="10992"/>
+          <w:tab w:val="left" w:pos="11908"/>
+          <w:tab w:val="left" w:pos="12824"/>
+          <w:tab w:val="left" w:pos="13740"/>
+          <w:tab w:val="left" w:pos="14656"/>
+        </w:tabs>
+        <w:spacing w:after="0" w:line="240" w:lineRule="auto"/>
+        <w:rPr>
+          <w:rFonts w:ascii="Consolas" w:eastAsia="Times New Roman" w:hAnsi="Consolas" w:cs="Consolas"/>
+          <w:color w:val="000000"/>
+          <w:sz w:val="20"/>
+          <w:szCs w:val="20"/>
+          <w:bdr w:val="none" w:sz="0" w:space="0" w:color="auto" w:frame="1"/>
+          <w:shd w:val="clear" w:color="auto" w:fill="EEEEEE"/>
+          <w:lang w:val="en-GB" w:eastAsia="nl-NL"/>
+        </w:rPr>
+      </w:pPr>
+      <w:r>
+        <w:rPr>
+          <w:rFonts w:ascii="Consolas" w:eastAsia="Times New Roman" w:hAnsi="Consolas" w:cs="Consolas"/>
+          <w:color w:val="000000"/>
+          <w:sz w:val="20"/>
+          <w:szCs w:val="20"/>
+          <w:bdr w:val="none" w:sz="0" w:space="0" w:color="auto" w:frame="1"/>
+          <w:shd w:val="clear" w:color="auto" w:fill="EEEEEE"/>
+          <w:lang w:val="en-GB" w:eastAsia="nl-NL"/>
+        </w:rPr>
+        <w:t xml:space="preserve">        dataType: </w:t>
+      </w:r>
+      <w:r>
+        <w:rPr>
+          <w:rFonts w:ascii="Consolas" w:eastAsia="Times New Roman" w:hAnsi="Consolas" w:cs="Consolas"/>
+          <w:color w:val="800000"/>
+          <w:sz w:val="20"/>
+          <w:szCs w:val="20"/>
+          <w:bdr w:val="none" w:sz="0" w:space="0" w:color="auto" w:frame="1"/>
+          <w:shd w:val="clear" w:color="auto" w:fill="EEEEEE"/>
+          <w:lang w:val="en-GB" w:eastAsia="nl-NL"/>
+        </w:rPr>
+        <w:t>'json'</w:t>
+      </w:r>
+      <w:r>
+        <w:rPr>
+          <w:rFonts w:ascii="Consolas" w:eastAsia="Times New Roman" w:hAnsi="Consolas" w:cs="Consolas"/>
+          <w:color w:val="000000"/>
+          <w:sz w:val="20"/>
+          <w:szCs w:val="20"/>
+          <w:bdr w:val="none" w:sz="0" w:space="0" w:color="auto" w:frame="1"/>
+          <w:shd w:val="clear" w:color="auto" w:fill="EEEEEE"/>
+          <w:lang w:val="en-GB" w:eastAsia="nl-NL"/>
+        </w:rPr>
+        <w:t>,</w:t>
+      </w:r>
+    </w:p>
+    <w:p>
+      <w:pPr>
+        <w:shd w:val="clear" w:color="auto" w:fill="EEEEEE"/>
+        <w:tabs>
+          <w:tab w:val="left" w:pos="916"/>
+          <w:tab w:val="left" w:pos="1832"/>
+          <w:tab w:val="left" w:pos="2748"/>
+          <w:tab w:val="left" w:pos="3664"/>
+          <w:tab w:val="left" w:pos="4580"/>
+          <w:tab w:val="left" w:pos="5496"/>
+          <w:tab w:val="left" w:pos="6412"/>
+          <w:tab w:val="left" w:pos="7328"/>
+          <w:tab w:val="left" w:pos="8244"/>
+          <w:tab w:val="left" w:pos="9160"/>
+          <w:tab w:val="left" w:pos="10076"/>
+          <w:tab w:val="left" w:pos="10992"/>
+          <w:tab w:val="left" w:pos="11908"/>
+          <w:tab w:val="left" w:pos="12824"/>
+          <w:tab w:val="left" w:pos="13740"/>
+          <w:tab w:val="left" w:pos="14656"/>
+        </w:tabs>
+        <w:spacing w:after="0" w:line="240" w:lineRule="auto"/>
+        <w:rPr>
+          <w:rFonts w:ascii="Consolas" w:eastAsia="Times New Roman" w:hAnsi="Consolas" w:cs="Consolas"/>
+          <w:color w:val="000000"/>
+          <w:sz w:val="20"/>
+          <w:szCs w:val="20"/>
+          <w:bdr w:val="none" w:sz="0" w:space="0" w:color="auto" w:frame="1"/>
+          <w:shd w:val="clear" w:color="auto" w:fill="EEEEEE"/>
+          <w:lang w:val="en-GB" w:eastAsia="nl-NL"/>
+        </w:rPr>
+      </w:pPr>
+    </w:p>
+    <w:p>
+      <w:pPr>
+        <w:shd w:val="clear" w:color="auto" w:fill="EEEEEE"/>
+        <w:tabs>
+          <w:tab w:val="left" w:pos="916"/>
+          <w:tab w:val="left" w:pos="1832"/>
+          <w:tab w:val="left" w:pos="2748"/>
+          <w:tab w:val="left" w:pos="3664"/>
+          <w:tab w:val="left" w:pos="4580"/>
+          <w:tab w:val="left" w:pos="5496"/>
+          <w:tab w:val="left" w:pos="6412"/>
+          <w:tab w:val="left" w:pos="7328"/>
+          <w:tab w:val="left" w:pos="8244"/>
+          <w:tab w:val="left" w:pos="9160"/>
+          <w:tab w:val="left" w:pos="10076"/>
+          <w:tab w:val="left" w:pos="10992"/>
+          <w:tab w:val="left" w:pos="11908"/>
+          <w:tab w:val="left" w:pos="12824"/>
+          <w:tab w:val="left" w:pos="13740"/>
+          <w:tab w:val="left" w:pos="14656"/>
+        </w:tabs>
+        <w:spacing w:after="0" w:line="240" w:lineRule="auto"/>
+        <w:rPr>
+          <w:rFonts w:ascii="Consolas" w:eastAsia="Times New Roman" w:hAnsi="Consolas" w:cs="Consolas"/>
+          <w:color w:val="000000"/>
+          <w:sz w:val="20"/>
+          <w:szCs w:val="20"/>
+          <w:bdr w:val="none" w:sz="0" w:space="0" w:color="auto" w:frame="1"/>
+          <w:shd w:val="clear" w:color="auto" w:fill="EEEEEE"/>
+          <w:lang w:val="en-GB" w:eastAsia="nl-NL"/>
+        </w:rPr>
+      </w:pPr>
+      <w:r>
+        <w:rPr>
+          <w:rFonts w:ascii="Consolas" w:eastAsia="Times New Roman" w:hAnsi="Consolas" w:cs="Consolas"/>
+          <w:color w:val="000000"/>
+          <w:sz w:val="20"/>
+          <w:szCs w:val="20"/>
+          <w:bdr w:val="none" w:sz="0" w:space="0" w:color="auto" w:frame="1"/>
+          <w:shd w:val="clear" w:color="auto" w:fill="EEEEEE"/>
+          <w:lang w:val="en-GB" w:eastAsia="nl-NL"/>
+        </w:rPr>
+        <w:t xml:space="preserve">        </w:t>
+      </w:r>
+      <w:r>
+        <w:rPr>
+          <w:rFonts w:ascii="Consolas" w:eastAsia="Times New Roman" w:hAnsi="Consolas" w:cs="Consolas"/>
+          <w:color w:val="808080"/>
+          <w:sz w:val="20"/>
+          <w:szCs w:val="20"/>
+          <w:bdr w:val="none" w:sz="0" w:space="0" w:color="auto" w:frame="1"/>
+          <w:shd w:val="clear" w:color="auto" w:fill="EEEEEE"/>
+          <w:lang w:val="en-GB" w:eastAsia="nl-NL"/>
+        </w:rPr>
+        <w:t>// Callback methods,</w:t>
+      </w:r>
+    </w:p>
+    <w:p>
+      <w:pPr>
+        <w:shd w:val="clear" w:color="auto" w:fill="EEEEEE"/>
+        <w:tabs>
+          <w:tab w:val="left" w:pos="916"/>
+          <w:tab w:val="left" w:pos="1832"/>
+          <w:tab w:val="left" w:pos="2748"/>
+          <w:tab w:val="left" w:pos="3664"/>
+          <w:tab w:val="left" w:pos="4580"/>
+          <w:tab w:val="left" w:pos="5496"/>
+          <w:tab w:val="left" w:pos="6412"/>
+          <w:tab w:val="left" w:pos="7328"/>
+          <w:tab w:val="left" w:pos="8244"/>
+          <w:tab w:val="left" w:pos="9160"/>
+          <w:tab w:val="left" w:pos="10076"/>
+          <w:tab w:val="left" w:pos="10992"/>
+          <w:tab w:val="left" w:pos="11908"/>
+          <w:tab w:val="left" w:pos="12824"/>
+          <w:tab w:val="left" w:pos="13740"/>
+          <w:tab w:val="left" w:pos="14656"/>
+        </w:tabs>
+        <w:spacing w:after="0" w:line="240" w:lineRule="auto"/>
+        <w:rPr>
+          <w:rFonts w:ascii="Consolas" w:eastAsia="Times New Roman" w:hAnsi="Consolas" w:cs="Consolas"/>
+          <w:color w:val="000000"/>
+          <w:sz w:val="20"/>
+          <w:szCs w:val="20"/>
+          <w:bdr w:val="none" w:sz="0" w:space="0" w:color="auto" w:frame="1"/>
+          <w:shd w:val="clear" w:color="auto" w:fill="EEEEEE"/>
+          <w:lang w:val="en-GB" w:eastAsia="nl-NL"/>
+        </w:rPr>
+      </w:pPr>
+      <w:r>
+        <w:rPr>
+          <w:rFonts w:ascii="Consolas" w:eastAsia="Times New Roman" w:hAnsi="Consolas" w:cs="Consolas"/>
+          <w:color w:val="000000"/>
+          <w:sz w:val="20"/>
+          <w:szCs w:val="20"/>
+          <w:bdr w:val="none" w:sz="0" w:space="0" w:color="auto" w:frame="1"/>
+          <w:shd w:val="clear" w:color="auto" w:fill="EEEEEE"/>
+          <w:lang w:val="en-GB" w:eastAsia="nl-NL"/>
+        </w:rPr>
+        <w:t xml:space="preserve">        beforeSend: </w:t>
+      </w:r>
+      <w:r>
+        <w:rPr>
+          <w:rFonts w:ascii="Consolas" w:eastAsia="Times New Roman" w:hAnsi="Consolas" w:cs="Consolas"/>
+          <w:color w:val="00008B"/>
+          <w:sz w:val="20"/>
+          <w:szCs w:val="20"/>
+          <w:bdr w:val="none" w:sz="0" w:space="0" w:color="auto" w:frame="1"/>
+          <w:shd w:val="clear" w:color="auto" w:fill="EEEEEE"/>
+          <w:lang w:val="en-GB" w:eastAsia="nl-NL"/>
+        </w:rPr>
+        <w:t>function</w:t>
+      </w:r>
+      <w:r>
+        <w:rPr>
+          <w:rFonts w:ascii="Consolas" w:eastAsia="Times New Roman" w:hAnsi="Consolas" w:cs="Consolas"/>
+          <w:color w:val="000000"/>
+          <w:sz w:val="20"/>
+          <w:szCs w:val="20"/>
+          <w:bdr w:val="none" w:sz="0" w:space="0" w:color="auto" w:frame="1"/>
+          <w:shd w:val="clear" w:color="auto" w:fill="EEEEEE"/>
+          <w:lang w:val="en-GB" w:eastAsia="nl-NL"/>
+        </w:rPr>
+        <w:t>() {</w:t>
+      </w:r>
+    </w:p>
+    <w:p>
+      <w:pPr>
+        <w:shd w:val="clear" w:color="auto" w:fill="EEEEEE"/>
+        <w:tabs>
+          <w:tab w:val="left" w:pos="916"/>
+          <w:tab w:val="left" w:pos="1832"/>
+          <w:tab w:val="left" w:pos="2748"/>
+          <w:tab w:val="left" w:pos="3664"/>
+          <w:tab w:val="left" w:pos="4580"/>
+          <w:tab w:val="left" w:pos="5496"/>
+          <w:tab w:val="left" w:pos="6412"/>
+          <w:tab w:val="left" w:pos="7328"/>
+          <w:tab w:val="left" w:pos="8244"/>
+          <w:tab w:val="left" w:pos="9160"/>
+          <w:tab w:val="left" w:pos="10076"/>
+          <w:tab w:val="left" w:pos="10992"/>
+          <w:tab w:val="left" w:pos="11908"/>
+          <w:tab w:val="left" w:pos="12824"/>
+          <w:tab w:val="left" w:pos="13740"/>
+          <w:tab w:val="left" w:pos="14656"/>
+        </w:tabs>
+        <w:spacing w:after="0" w:line="240" w:lineRule="auto"/>
+        <w:rPr>
+          <w:rFonts w:ascii="Consolas" w:eastAsia="Times New Roman" w:hAnsi="Consolas" w:cs="Consolas"/>
+          <w:color w:val="000000"/>
+          <w:sz w:val="20"/>
+          <w:szCs w:val="20"/>
+          <w:bdr w:val="none" w:sz="0" w:space="0" w:color="auto" w:frame="1"/>
+          <w:shd w:val="clear" w:color="auto" w:fill="EEEEEE"/>
+          <w:lang w:val="en-GB" w:eastAsia="nl-NL"/>
+        </w:rPr>
+      </w:pPr>
+      <w:r>
+        <w:rPr>
+          <w:rFonts w:ascii="Consolas" w:eastAsia="Times New Roman" w:hAnsi="Consolas" w:cs="Consolas"/>
+          <w:color w:val="000000"/>
+          <w:sz w:val="20"/>
+          <w:szCs w:val="20"/>
+          <w:bdr w:val="none" w:sz="0" w:space="0" w:color="auto" w:frame="1"/>
+          <w:shd w:val="clear" w:color="auto" w:fill="EEEEEE"/>
+          <w:lang w:val="en-GB" w:eastAsia="nl-NL"/>
+        </w:rPr>
+        <w:t xml:space="preserve">            callbacks.beforeSend()</w:t>
+      </w:r>
+    </w:p>
+    <w:p>
+      <w:pPr>
+        <w:shd w:val="clear" w:color="auto" w:fill="EEEEEE"/>
+        <w:tabs>
+          <w:tab w:val="left" w:pos="916"/>
+          <w:tab w:val="left" w:pos="1832"/>
+          <w:tab w:val="left" w:pos="2748"/>
+          <w:tab w:val="left" w:pos="3664"/>
+          <w:tab w:val="left" w:pos="4580"/>
+          <w:tab w:val="left" w:pos="5496"/>
+          <w:tab w:val="left" w:pos="6412"/>
+          <w:tab w:val="left" w:pos="7328"/>
+          <w:tab w:val="left" w:pos="8244"/>
+          <w:tab w:val="left" w:pos="9160"/>
+          <w:tab w:val="left" w:pos="10076"/>
+          <w:tab w:val="left" w:pos="10992"/>
+          <w:tab w:val="left" w:pos="11908"/>
+          <w:tab w:val="left" w:pos="12824"/>
+          <w:tab w:val="left" w:pos="13740"/>
+          <w:tab w:val="left" w:pos="14656"/>
+        </w:tabs>
+        <w:spacing w:after="0" w:line="240" w:lineRule="auto"/>
+        <w:rPr>
+          <w:rFonts w:ascii="Consolas" w:eastAsia="Times New Roman" w:hAnsi="Consolas" w:cs="Consolas"/>
+          <w:color w:val="000000"/>
+          <w:sz w:val="20"/>
+          <w:szCs w:val="20"/>
+          <w:bdr w:val="none" w:sz="0" w:space="0" w:color="auto" w:frame="1"/>
+          <w:shd w:val="clear" w:color="auto" w:fill="EEEEEE"/>
+          <w:lang w:val="en-GB" w:eastAsia="nl-NL"/>
+        </w:rPr>
+      </w:pPr>
+      <w:r>
+        <w:rPr>
+          <w:rFonts w:ascii="Consolas" w:eastAsia="Times New Roman" w:hAnsi="Consolas" w:cs="Consolas"/>
+          <w:color w:val="000000"/>
+          <w:sz w:val="20"/>
+          <w:szCs w:val="20"/>
+          <w:bdr w:val="none" w:sz="0" w:space="0" w:color="auto" w:frame="1"/>
+          <w:shd w:val="clear" w:color="auto" w:fill="EEEEEE"/>
+          <w:lang w:val="en-GB" w:eastAsia="nl-NL"/>
+        </w:rPr>
+        <w:t xml:space="preserve">        },</w:t>
+      </w:r>
+    </w:p>
+    <w:p>
+      <w:pPr>
+        <w:shd w:val="clear" w:color="auto" w:fill="EEEEEE"/>
+        <w:tabs>
+          <w:tab w:val="left" w:pos="916"/>
+          <w:tab w:val="left" w:pos="1832"/>
+          <w:tab w:val="left" w:pos="2748"/>
+          <w:tab w:val="left" w:pos="3664"/>
+          <w:tab w:val="left" w:pos="4580"/>
+          <w:tab w:val="left" w:pos="5496"/>
+          <w:tab w:val="left" w:pos="6412"/>
+          <w:tab w:val="left" w:pos="7328"/>
+          <w:tab w:val="left" w:pos="8244"/>
+          <w:tab w:val="left" w:pos="9160"/>
+          <w:tab w:val="left" w:pos="10076"/>
+          <w:tab w:val="left" w:pos="10992"/>
+          <w:tab w:val="left" w:pos="11908"/>
+          <w:tab w:val="left" w:pos="12824"/>
+          <w:tab w:val="left" w:pos="13740"/>
+          <w:tab w:val="left" w:pos="14656"/>
+        </w:tabs>
+        <w:spacing w:after="0" w:line="240" w:lineRule="auto"/>
+        <w:rPr>
+          <w:rFonts w:ascii="Consolas" w:eastAsia="Times New Roman" w:hAnsi="Consolas" w:cs="Consolas"/>
+          <w:color w:val="000000"/>
+          <w:sz w:val="20"/>
+          <w:szCs w:val="20"/>
+          <w:bdr w:val="none" w:sz="0" w:space="0" w:color="auto" w:frame="1"/>
+          <w:shd w:val="clear" w:color="auto" w:fill="EEEEEE"/>
+          <w:lang w:val="en-GB" w:eastAsia="nl-NL"/>
+        </w:rPr>
+      </w:pPr>
+      <w:r>
+        <w:rPr>
+          <w:rFonts w:ascii="Consolas" w:eastAsia="Times New Roman" w:hAnsi="Consolas" w:cs="Consolas"/>
+          <w:color w:val="000000"/>
+          <w:sz w:val="20"/>
+          <w:szCs w:val="20"/>
+          <w:bdr w:val="none" w:sz="0" w:space="0" w:color="auto" w:frame="1"/>
+          <w:shd w:val="clear" w:color="auto" w:fill="EEEEEE"/>
+          <w:lang w:val="en-GB" w:eastAsia="nl-NL"/>
+        </w:rPr>
+        <w:t xml:space="preserve">        success: </w:t>
+      </w:r>
+      <w:r>
+        <w:rPr>
+          <w:rFonts w:ascii="Consolas" w:eastAsia="Times New Roman" w:hAnsi="Consolas" w:cs="Consolas"/>
+          <w:color w:val="00008B"/>
+          <w:sz w:val="20"/>
+          <w:szCs w:val="20"/>
+          <w:bdr w:val="none" w:sz="0" w:space="0" w:color="auto" w:frame="1"/>
+          <w:shd w:val="clear" w:color="auto" w:fill="EEEEEE"/>
+          <w:lang w:val="en-GB" w:eastAsia="nl-NL"/>
+        </w:rPr>
+        <w:t>function</w:t>
+      </w:r>
+      <w:r>
+        <w:rPr>
+          <w:rFonts w:ascii="Consolas" w:eastAsia="Times New Roman" w:hAnsi="Consolas" w:cs="Consolas"/>
+          <w:color w:val="000000"/>
+          <w:sz w:val="20"/>
+          <w:szCs w:val="20"/>
+          <w:bdr w:val="none" w:sz="0" w:space="0" w:color="auto" w:frame="1"/>
+          <w:shd w:val="clear" w:color="auto" w:fill="EEEEEE"/>
+          <w:lang w:val="en-GB" w:eastAsia="nl-NL"/>
+        </w:rPr>
+        <w:t>(response) {</w:t>
+      </w:r>
+    </w:p>
+    <w:p>
+      <w:pPr>
+        <w:shd w:val="clear" w:color="auto" w:fill="EEEEEE"/>
+        <w:tabs>
+          <w:tab w:val="left" w:pos="916"/>
+          <w:tab w:val="left" w:pos="1832"/>
+          <w:tab w:val="left" w:pos="2748"/>
+          <w:tab w:val="left" w:pos="3664"/>
+          <w:tab w:val="left" w:pos="4580"/>
+          <w:tab w:val="left" w:pos="5496"/>
+          <w:tab w:val="left" w:pos="6412"/>
+          <w:tab w:val="left" w:pos="7328"/>
+          <w:tab w:val="left" w:pos="8244"/>
+          <w:tab w:val="left" w:pos="9160"/>
+          <w:tab w:val="left" w:pos="10076"/>
+          <w:tab w:val="left" w:pos="10992"/>
+          <w:tab w:val="left" w:pos="11908"/>
+          <w:tab w:val="left" w:pos="12824"/>
+          <w:tab w:val="left" w:pos="13740"/>
+          <w:tab w:val="left" w:pos="14656"/>
+        </w:tabs>
+        <w:spacing w:after="0" w:line="240" w:lineRule="auto"/>
+        <w:rPr>
+          <w:rFonts w:ascii="Consolas" w:eastAsia="Times New Roman" w:hAnsi="Consolas" w:cs="Consolas"/>
+          <w:color w:val="000000"/>
+          <w:sz w:val="20"/>
+          <w:szCs w:val="20"/>
+          <w:bdr w:val="none" w:sz="0" w:space="0" w:color="auto" w:frame="1"/>
+          <w:shd w:val="clear" w:color="auto" w:fill="EEEEEE"/>
+          <w:lang w:val="en-GB" w:eastAsia="nl-NL"/>
+        </w:rPr>
+      </w:pPr>
+      <w:r>
+        <w:rPr>
+          <w:rFonts w:ascii="Consolas" w:eastAsia="Times New Roman" w:hAnsi="Consolas" w:cs="Consolas"/>
+          <w:color w:val="000000"/>
+          <w:sz w:val="20"/>
+          <w:szCs w:val="20"/>
+          <w:bdr w:val="none" w:sz="0" w:space="0" w:color="auto" w:frame="1"/>
+          <w:shd w:val="clear" w:color="auto" w:fill="EEEEEE"/>
+          <w:lang w:val="en-GB" w:eastAsia="nl-NL"/>
+        </w:rPr>
+        <w:t xml:space="preserve">            callbacks.success(response);</w:t>
+      </w:r>
+    </w:p>
+    <w:p>
+      <w:pPr>
+        <w:shd w:val="clear" w:color="auto" w:fill="EEEEEE"/>
+        <w:tabs>
+          <w:tab w:val="left" w:pos="916"/>
+          <w:tab w:val="left" w:pos="1832"/>
+          <w:tab w:val="left" w:pos="2748"/>
+          <w:tab w:val="left" w:pos="3664"/>
+          <w:tab w:val="left" w:pos="4580"/>
+          <w:tab w:val="left" w:pos="5496"/>
+          <w:tab w:val="left" w:pos="6412"/>
+          <w:tab w:val="left" w:pos="7328"/>
+          <w:tab w:val="left" w:pos="8244"/>
+          <w:tab w:val="left" w:pos="9160"/>
+          <w:tab w:val="left" w:pos="10076"/>
+          <w:tab w:val="left" w:pos="10992"/>
+          <w:tab w:val="left" w:pos="11908"/>
+          <w:tab w:val="left" w:pos="12824"/>
+          <w:tab w:val="left" w:pos="13740"/>
+          <w:tab w:val="left" w:pos="14656"/>
+        </w:tabs>
+        <w:spacing w:after="0" w:line="240" w:lineRule="auto"/>
+        <w:rPr>
+          <w:rFonts w:ascii="Consolas" w:eastAsia="Times New Roman" w:hAnsi="Consolas" w:cs="Consolas"/>
+          <w:color w:val="000000"/>
+          <w:sz w:val="20"/>
+          <w:szCs w:val="20"/>
+          <w:bdr w:val="none" w:sz="0" w:space="0" w:color="auto" w:frame="1"/>
+          <w:shd w:val="clear" w:color="auto" w:fill="EEEEEE"/>
+          <w:lang w:val="en-GB" w:eastAsia="nl-NL"/>
+        </w:rPr>
+      </w:pPr>
+      <w:r>
+        <w:rPr>
+          <w:rFonts w:ascii="Consolas" w:eastAsia="Times New Roman" w:hAnsi="Consolas" w:cs="Consolas"/>
+          <w:color w:val="000000"/>
+          <w:sz w:val="20"/>
+          <w:szCs w:val="20"/>
+          <w:bdr w:val="none" w:sz="0" w:space="0" w:color="auto" w:frame="1"/>
+          <w:shd w:val="clear" w:color="auto" w:fill="EEEEEE"/>
+          <w:lang w:val="en-GB" w:eastAsia="nl-NL"/>
+        </w:rPr>
+        <w:t xml:space="preserve">        },</w:t>
+      </w:r>
+    </w:p>
+    <w:p>
+      <w:pPr>
+        <w:shd w:val="clear" w:color="auto" w:fill="EEEEEE"/>
+        <w:tabs>
+          <w:tab w:val="left" w:pos="916"/>
+          <w:tab w:val="left" w:pos="1832"/>
+          <w:tab w:val="left" w:pos="2748"/>
+          <w:tab w:val="left" w:pos="3664"/>
+          <w:tab w:val="left" w:pos="4580"/>
+          <w:tab w:val="left" w:pos="5496"/>
+          <w:tab w:val="left" w:pos="6412"/>
+          <w:tab w:val="left" w:pos="7328"/>
+          <w:tab w:val="left" w:pos="8244"/>
+          <w:tab w:val="left" w:pos="9160"/>
+          <w:tab w:val="left" w:pos="10076"/>
+          <w:tab w:val="left" w:pos="10992"/>
+          <w:tab w:val="left" w:pos="11908"/>
+          <w:tab w:val="left" w:pos="12824"/>
+          <w:tab w:val="left" w:pos="13740"/>
+          <w:tab w:val="left" w:pos="14656"/>
+        </w:tabs>
+        <w:spacing w:after="0" w:line="240" w:lineRule="auto"/>
+        <w:rPr>
+          <w:rFonts w:ascii="Consolas" w:eastAsia="Times New Roman" w:hAnsi="Consolas" w:cs="Consolas"/>
+          <w:color w:val="000000"/>
+          <w:sz w:val="20"/>
+          <w:szCs w:val="20"/>
+          <w:bdr w:val="none" w:sz="0" w:space="0" w:color="auto" w:frame="1"/>
+          <w:shd w:val="clear" w:color="auto" w:fill="EEEEEE"/>
+          <w:lang w:val="en-GB" w:eastAsia="nl-NL"/>
+        </w:rPr>
+      </w:pPr>
+      <w:r>
+        <w:rPr>
+          <w:rFonts w:ascii="Consolas" w:eastAsia="Times New Roman" w:hAnsi="Consolas" w:cs="Consolas"/>
+          <w:color w:val="000000"/>
+          <w:sz w:val="20"/>
+          <w:szCs w:val="20"/>
+          <w:bdr w:val="none" w:sz="0" w:space="0" w:color="auto" w:frame="1"/>
+          <w:shd w:val="clear" w:color="auto" w:fill="EEEEEE"/>
+          <w:lang w:val="en-GB" w:eastAsia="nl-NL"/>
+        </w:rPr>
+        <w:t xml:space="preserve">        error: </w:t>
+      </w:r>
+      <w:r>
+        <w:rPr>
+          <w:rFonts w:ascii="Consolas" w:eastAsia="Times New Roman" w:hAnsi="Consolas" w:cs="Consolas"/>
+          <w:color w:val="00008B"/>
+          <w:sz w:val="20"/>
+          <w:szCs w:val="20"/>
+          <w:bdr w:val="none" w:sz="0" w:space="0" w:color="auto" w:frame="1"/>
+          <w:shd w:val="clear" w:color="auto" w:fill="EEEEEE"/>
+          <w:lang w:val="en-GB" w:eastAsia="nl-NL"/>
+        </w:rPr>
+        <w:t>function</w:t>
+      </w:r>
+      <w:r>
+        <w:rPr>
+          <w:rFonts w:ascii="Consolas" w:eastAsia="Times New Roman" w:hAnsi="Consolas" w:cs="Consolas"/>
+          <w:color w:val="000000"/>
+          <w:sz w:val="20"/>
+          <w:szCs w:val="20"/>
+          <w:bdr w:val="none" w:sz="0" w:space="0" w:color="auto" w:frame="1"/>
+          <w:shd w:val="clear" w:color="auto" w:fill="EEEEEE"/>
+          <w:lang w:val="en-GB" w:eastAsia="nl-NL"/>
+        </w:rPr>
+        <w:t>(response) {</w:t>
+      </w:r>
+    </w:p>
+    <w:p>
+      <w:pPr>
+        <w:shd w:val="clear" w:color="auto" w:fill="EEEEEE"/>
+        <w:tabs>
+          <w:tab w:val="left" w:pos="916"/>
+          <w:tab w:val="left" w:pos="1832"/>
+          <w:tab w:val="left" w:pos="2748"/>
+          <w:tab w:val="left" w:pos="3664"/>
+          <w:tab w:val="left" w:pos="4580"/>
+          <w:tab w:val="left" w:pos="5496"/>
+          <w:tab w:val="left" w:pos="6412"/>
+          <w:tab w:val="left" w:pos="7328"/>
+          <w:tab w:val="left" w:pos="8244"/>
+          <w:tab w:val="left" w:pos="9160"/>
+          <w:tab w:val="left" w:pos="10076"/>
+          <w:tab w:val="left" w:pos="10992"/>
+          <w:tab w:val="left" w:pos="11908"/>
+          <w:tab w:val="left" w:pos="12824"/>
+          <w:tab w:val="left" w:pos="13740"/>
+          <w:tab w:val="left" w:pos="14656"/>
+        </w:tabs>
+        <w:spacing w:after="0" w:line="240" w:lineRule="auto"/>
+        <w:rPr>
+          <w:rFonts w:ascii="Consolas" w:eastAsia="Times New Roman" w:hAnsi="Consolas" w:cs="Consolas"/>
+          <w:color w:val="000000"/>
+          <w:sz w:val="20"/>
+          <w:szCs w:val="20"/>
+          <w:bdr w:val="none" w:sz="0" w:space="0" w:color="auto" w:frame="1"/>
+          <w:shd w:val="clear" w:color="auto" w:fill="EEEEEE"/>
+          <w:lang w:val="en-GB" w:eastAsia="nl-NL"/>
+        </w:rPr>
+      </w:pPr>
+      <w:r>
+        <w:rPr>
+          <w:rFonts w:ascii="Consolas" w:eastAsia="Times New Roman" w:hAnsi="Consolas" w:cs="Consolas"/>
+          <w:color w:val="000000"/>
+          <w:sz w:val="20"/>
+          <w:szCs w:val="20"/>
+          <w:bdr w:val="none" w:sz="0" w:space="0" w:color="auto" w:frame="1"/>
+          <w:shd w:val="clear" w:color="auto" w:fill="EEEEEE"/>
+          <w:lang w:val="en-GB" w:eastAsia="nl-NL"/>
+        </w:rPr>
+        <w:t xml:space="preserve">            callbacks.error(response);</w:t>
+      </w:r>
+    </w:p>
+    <w:p>
+      <w:pPr>
+        <w:shd w:val="clear" w:color="auto" w:fill="EEEEEE"/>
+        <w:tabs>
+          <w:tab w:val="left" w:pos="916"/>
+          <w:tab w:val="left" w:pos="1832"/>
+          <w:tab w:val="left" w:pos="2748"/>
+          <w:tab w:val="left" w:pos="3664"/>
+          <w:tab w:val="left" w:pos="4580"/>
+          <w:tab w:val="left" w:pos="5496"/>
+          <w:tab w:val="left" w:pos="6412"/>
+          <w:tab w:val="left" w:pos="7328"/>
+          <w:tab w:val="left" w:pos="8244"/>
+          <w:tab w:val="left" w:pos="9160"/>
+          <w:tab w:val="left" w:pos="10076"/>
+          <w:tab w:val="left" w:pos="10992"/>
+          <w:tab w:val="left" w:pos="11908"/>
+          <w:tab w:val="left" w:pos="12824"/>
+          <w:tab w:val="left" w:pos="13740"/>
+          <w:tab w:val="left" w:pos="14656"/>
+        </w:tabs>
+        <w:spacing w:after="0" w:line="240" w:lineRule="auto"/>
+        <w:rPr>
+          <w:rFonts w:ascii="Consolas" w:eastAsia="Times New Roman" w:hAnsi="Consolas" w:cs="Consolas"/>
+          <w:color w:val="000000"/>
+          <w:sz w:val="20"/>
+          <w:szCs w:val="20"/>
+          <w:bdr w:val="none" w:sz="0" w:space="0" w:color="auto" w:frame="1"/>
+          <w:shd w:val="clear" w:color="auto" w:fill="EEEEEE"/>
+          <w:lang w:eastAsia="nl-NL"/>
+        </w:rPr>
+      </w:pPr>
+      <w:r>
+        <w:rPr>
+          <w:rFonts w:ascii="Consolas" w:eastAsia="Times New Roman" w:hAnsi="Consolas" w:cs="Consolas"/>
+          <w:color w:val="000000"/>
+          <w:sz w:val="20"/>
+          <w:szCs w:val="20"/>
+          <w:bdr w:val="none" w:sz="0" w:space="0" w:color="auto" w:frame="1"/>
+          <w:shd w:val="clear" w:color="auto" w:fill="EEEEEE"/>
+          <w:lang w:val="en-GB" w:eastAsia="nl-NL"/>
+        </w:rPr>
+        <w:t xml:space="preserve">        </w:t>
+      </w:r>
+      <w:r>
+        <w:rPr>
+          <w:rFonts w:ascii="Consolas" w:eastAsia="Times New Roman" w:hAnsi="Consolas" w:cs="Consolas"/>
+          <w:color w:val="000000"/>
+          <w:sz w:val="20"/>
+          <w:szCs w:val="20"/>
+          <w:bdr w:val="none" w:sz="0" w:space="0" w:color="auto" w:frame="1"/>
+          <w:shd w:val="clear" w:color="auto" w:fill="EEEEEE"/>
+          <w:lang w:eastAsia="nl-NL"/>
+        </w:rPr>
+        <w:t>},</w:t>
+      </w:r>
+    </w:p>
+    <w:p>
+      <w:pPr>
+        <w:shd w:val="clear" w:color="auto" w:fill="EEEEEE"/>
+        <w:tabs>
+          <w:tab w:val="left" w:pos="916"/>
+          <w:tab w:val="left" w:pos="1832"/>
+          <w:tab w:val="left" w:pos="2748"/>
+          <w:tab w:val="left" w:pos="3664"/>
+          <w:tab w:val="left" w:pos="4580"/>
+          <w:tab w:val="left" w:pos="5496"/>
+          <w:tab w:val="left" w:pos="6412"/>
+          <w:tab w:val="left" w:pos="7328"/>
+          <w:tab w:val="left" w:pos="8244"/>
+          <w:tab w:val="left" w:pos="9160"/>
+          <w:tab w:val="left" w:pos="10076"/>
+          <w:tab w:val="left" w:pos="10992"/>
+          <w:tab w:val="left" w:pos="11908"/>
+          <w:tab w:val="left" w:pos="12824"/>
+          <w:tab w:val="left" w:pos="13740"/>
+          <w:tab w:val="left" w:pos="14656"/>
+        </w:tabs>
+        <w:spacing w:after="0" w:line="240" w:lineRule="auto"/>
+        <w:rPr>
+          <w:rFonts w:ascii="Consolas" w:eastAsia="Times New Roman" w:hAnsi="Consolas" w:cs="Consolas"/>
+          <w:color w:val="000000"/>
+          <w:sz w:val="20"/>
+          <w:szCs w:val="20"/>
+          <w:bdr w:val="none" w:sz="0" w:space="0" w:color="auto" w:frame="1"/>
+          <w:shd w:val="clear" w:color="auto" w:fill="EEEEEE"/>
+          <w:lang w:eastAsia="nl-NL"/>
+        </w:rPr>
+      </w:pPr>
+      <w:r>
+        <w:rPr>
+          <w:rFonts w:ascii="Consolas" w:eastAsia="Times New Roman" w:hAnsi="Consolas" w:cs="Consolas"/>
+          <w:color w:val="000000"/>
+          <w:sz w:val="20"/>
+          <w:szCs w:val="20"/>
+          <w:bdr w:val="none" w:sz="0" w:space="0" w:color="auto" w:frame="1"/>
+          <w:shd w:val="clear" w:color="auto" w:fill="EEEEEE"/>
+          <w:lang w:eastAsia="nl-NL"/>
+        </w:rPr>
+        <w:t xml:space="preserve">        complete: </w:t>
+      </w:r>
+      <w:r>
+        <w:rPr>
+          <w:rFonts w:ascii="Consolas" w:eastAsia="Times New Roman" w:hAnsi="Consolas" w:cs="Consolas"/>
+          <w:color w:val="00008B"/>
+          <w:sz w:val="20"/>
+          <w:szCs w:val="20"/>
+          <w:bdr w:val="none" w:sz="0" w:space="0" w:color="auto" w:frame="1"/>
+          <w:shd w:val="clear" w:color="auto" w:fill="EEEEEE"/>
+          <w:lang w:eastAsia="nl-NL"/>
+        </w:rPr>
+        <w:t>function</w:t>
+      </w:r>
+      <w:r>
+        <w:rPr>
+          <w:rFonts w:ascii="Consolas" w:eastAsia="Times New Roman" w:hAnsi="Consolas" w:cs="Consolas"/>
+          <w:color w:val="000000"/>
+          <w:sz w:val="20"/>
+          <w:szCs w:val="20"/>
+          <w:bdr w:val="none" w:sz="0" w:space="0" w:color="auto" w:frame="1"/>
+          <w:shd w:val="clear" w:color="auto" w:fill="EEEEEE"/>
+          <w:lang w:eastAsia="nl-NL"/>
+        </w:rPr>
+        <w:t>() {</w:t>
+      </w:r>
+    </w:p>
+    <w:p>
+      <w:pPr>
+        <w:shd w:val="clear" w:color="auto" w:fill="EEEEEE"/>
+        <w:tabs>
+          <w:tab w:val="left" w:pos="916"/>
+          <w:tab w:val="left" w:pos="1832"/>
+          <w:tab w:val="left" w:pos="2748"/>
+          <w:tab w:val="left" w:pos="3664"/>
+          <w:tab w:val="left" w:pos="4580"/>
+          <w:tab w:val="left" w:pos="5496"/>
+          <w:tab w:val="left" w:pos="6412"/>
+          <w:tab w:val="left" w:pos="7328"/>
+          <w:tab w:val="left" w:pos="8244"/>
+          <w:tab w:val="left" w:pos="9160"/>
+          <w:tab w:val="left" w:pos="10076"/>
+          <w:tab w:val="left" w:pos="10992"/>
+          <w:tab w:val="left" w:pos="11908"/>
+          <w:tab w:val="left" w:pos="12824"/>
+          <w:tab w:val="left" w:pos="13740"/>
+          <w:tab w:val="left" w:pos="14656"/>
+        </w:tabs>
+        <w:spacing w:after="0" w:line="240" w:lineRule="auto"/>
+        <w:rPr>
+          <w:rFonts w:ascii="Consolas" w:eastAsia="Times New Roman" w:hAnsi="Consolas" w:cs="Consolas"/>
+          <w:color w:val="000000"/>
+          <w:sz w:val="20"/>
+          <w:szCs w:val="20"/>
+          <w:bdr w:val="none" w:sz="0" w:space="0" w:color="auto" w:frame="1"/>
+          <w:shd w:val="clear" w:color="auto" w:fill="EEEEEE"/>
+          <w:lang w:eastAsia="nl-NL"/>
+        </w:rPr>
+      </w:pPr>
+      <w:r>
+        <w:rPr>
+          <w:rFonts w:ascii="Consolas" w:eastAsia="Times New Roman" w:hAnsi="Consolas" w:cs="Consolas"/>
+          <w:color w:val="000000"/>
+          <w:sz w:val="20"/>
+          <w:szCs w:val="20"/>
+          <w:bdr w:val="none" w:sz="0" w:space="0" w:color="auto" w:frame="1"/>
+          <w:shd w:val="clear" w:color="auto" w:fill="EEEEEE"/>
+          <w:lang w:eastAsia="nl-NL"/>
+        </w:rPr>
+        <w:t xml:space="preserve">            callbacks.complete();</w:t>
+      </w:r>
+    </w:p>
+    <w:p>
+      <w:pPr>
+        <w:shd w:val="clear" w:color="auto" w:fill="EEEEEE"/>
+        <w:tabs>
+          <w:tab w:val="left" w:pos="916"/>
+          <w:tab w:val="left" w:pos="1832"/>
+          <w:tab w:val="left" w:pos="2748"/>
+          <w:tab w:val="left" w:pos="3664"/>
+          <w:tab w:val="left" w:pos="4580"/>
+          <w:tab w:val="left" w:pos="5496"/>
+          <w:tab w:val="left" w:pos="6412"/>
+          <w:tab w:val="left" w:pos="7328"/>
+          <w:tab w:val="left" w:pos="8244"/>
+          <w:tab w:val="left" w:pos="9160"/>
+          <w:tab w:val="left" w:pos="10076"/>
+          <w:tab w:val="left" w:pos="10992"/>
+          <w:tab w:val="left" w:pos="11908"/>
+          <w:tab w:val="left" w:pos="12824"/>
+          <w:tab w:val="left" w:pos="13740"/>
+          <w:tab w:val="left" w:pos="14656"/>
+        </w:tabs>
+        <w:spacing w:after="0" w:line="240" w:lineRule="auto"/>
+        <w:rPr>
+          <w:rFonts w:ascii="Consolas" w:eastAsia="Times New Roman" w:hAnsi="Consolas" w:cs="Consolas"/>
+          <w:color w:val="000000"/>
+          <w:sz w:val="20"/>
+          <w:szCs w:val="20"/>
+          <w:bdr w:val="none" w:sz="0" w:space="0" w:color="auto" w:frame="1"/>
+          <w:shd w:val="clear" w:color="auto" w:fill="EEEEEE"/>
+          <w:lang w:eastAsia="nl-NL"/>
+        </w:rPr>
+      </w:pPr>
+      <w:r>
+        <w:rPr>
+          <w:rFonts w:ascii="Consolas" w:eastAsia="Times New Roman" w:hAnsi="Consolas" w:cs="Consolas"/>
+          <w:color w:val="000000"/>
+          <w:sz w:val="20"/>
+          <w:szCs w:val="20"/>
+          <w:bdr w:val="none" w:sz="0" w:space="0" w:color="auto" w:frame="1"/>
+          <w:shd w:val="clear" w:color="auto" w:fill="EEEEEE"/>
+          <w:lang w:eastAsia="nl-NL"/>
+        </w:rPr>
+        <w:t xml:space="preserve">        }</w:t>
+      </w:r>
+    </w:p>
+    <w:p>
+      <w:pPr>
+        <w:shd w:val="clear" w:color="auto" w:fill="EEEEEE"/>
+        <w:tabs>
+          <w:tab w:val="left" w:pos="916"/>
+          <w:tab w:val="left" w:pos="1832"/>
+          <w:tab w:val="left" w:pos="2748"/>
+          <w:tab w:val="left" w:pos="3664"/>
+          <w:tab w:val="left" w:pos="4580"/>
+          <w:tab w:val="left" w:pos="5496"/>
+          <w:tab w:val="left" w:pos="6412"/>
+          <w:tab w:val="left" w:pos="7328"/>
+          <w:tab w:val="left" w:pos="8244"/>
+          <w:tab w:val="left" w:pos="9160"/>
+          <w:tab w:val="left" w:pos="10076"/>
+          <w:tab w:val="left" w:pos="10992"/>
+          <w:tab w:val="left" w:pos="11908"/>
+          <w:tab w:val="left" w:pos="12824"/>
+          <w:tab w:val="left" w:pos="13740"/>
+          <w:tab w:val="left" w:pos="14656"/>
+        </w:tabs>
+        <w:spacing w:after="0" w:line="240" w:lineRule="auto"/>
+        <w:rPr>
+          <w:rFonts w:ascii="Consolas" w:eastAsia="Times New Roman" w:hAnsi="Consolas" w:cs="Consolas"/>
+          <w:color w:val="000000"/>
+          <w:sz w:val="20"/>
+          <w:szCs w:val="20"/>
+          <w:bdr w:val="none" w:sz="0" w:space="0" w:color="auto" w:frame="1"/>
+          <w:shd w:val="clear" w:color="auto" w:fill="EEEEEE"/>
+          <w:lang w:eastAsia="nl-NL"/>
+        </w:rPr>
+      </w:pPr>
+      <w:r>
+        <w:rPr>
+          <w:rFonts w:ascii="Consolas" w:eastAsia="Times New Roman" w:hAnsi="Consolas" w:cs="Consolas"/>
+          <w:color w:val="000000"/>
+          <w:sz w:val="20"/>
+          <w:szCs w:val="20"/>
+          <w:bdr w:val="none" w:sz="0" w:space="0" w:color="auto" w:frame="1"/>
+          <w:shd w:val="clear" w:color="auto" w:fill="EEEEEE"/>
+          <w:lang w:eastAsia="nl-NL"/>
+        </w:rPr>
+        <w:t xml:space="preserve">    });</w:t>
+      </w:r>
+    </w:p>
+    <w:p>
+      <w:pPr>
+        <w:shd w:val="clear" w:color="auto" w:fill="EEEEEE"/>
+        <w:tabs>
+          <w:tab w:val="left" w:pos="916"/>
+          <w:tab w:val="left" w:pos="1832"/>
+          <w:tab w:val="left" w:pos="2748"/>
+          <w:tab w:val="left" w:pos="3664"/>
+          <w:tab w:val="left" w:pos="4580"/>
+          <w:tab w:val="left" w:pos="5496"/>
+          <w:tab w:val="left" w:pos="6412"/>
+          <w:tab w:val="left" w:pos="7328"/>
+          <w:tab w:val="left" w:pos="8244"/>
+          <w:tab w:val="left" w:pos="9160"/>
+          <w:tab w:val="left" w:pos="10076"/>
+          <w:tab w:val="left" w:pos="10992"/>
+          <w:tab w:val="left" w:pos="11908"/>
+          <w:tab w:val="left" w:pos="12824"/>
+          <w:tab w:val="left" w:pos="13740"/>
+          <w:tab w:val="left" w:pos="14656"/>
+        </w:tabs>
+        <w:spacing w:after="0" w:line="240" w:lineRule="auto"/>
+        <w:rPr>
+          <w:rFonts w:ascii="Consolas" w:eastAsia="Times New Roman" w:hAnsi="Consolas" w:cs="Consolas"/>
+          <w:color w:val="393318"/>
+          <w:sz w:val="20"/>
+          <w:szCs w:val="20"/>
+          <w:lang w:eastAsia="nl-NL"/>
+        </w:rPr>
+      </w:pPr>
+      <w:r>
+        <w:rPr>
+          <w:rFonts w:ascii="Consolas" w:eastAsia="Times New Roman" w:hAnsi="Consolas" w:cs="Consolas"/>
+          <w:color w:val="000000"/>
+          <w:sz w:val="20"/>
+          <w:szCs w:val="20"/>
+          <w:bdr w:val="none" w:sz="0" w:space="0" w:color="auto" w:frame="1"/>
+          <w:shd w:val="clear" w:color="auto" w:fill="EEEEEE"/>
+          <w:lang w:eastAsia="nl-NL"/>
+        </w:rPr>
+        <w:t>}</w:t>
+      </w:r>
+    </w:p>
+    <w:p>
+      <w:r>
+        <w:t xml:space="preserve">Door </w:t>
+      </w:r>
+      <w:r>
+        <w:t>middel</w:t>
+      </w:r>
+      <w:r>
+        <w:t xml:space="preserve"> van bovenstaande code kun je de api ophalen.</w:t>
+      </w:r>
+    </w:p>
+    <w:p>
+      <w:pPr>
+        <w:pStyle w:val="Kop2"/>
+      </w:pPr>
+      <w:r>
+        <w:t>Het ophalen van een game</w:t>
+      </w:r>
+    </w:p>
+    <w:p>
+      <w:pPr>
+        <w:pStyle w:val="HTML-voorafopgemaakt"/>
+        <w:shd w:val="clear" w:color="auto" w:fill="EEEEEE"/>
+        <w:rPr>
+          <w:rStyle w:val="pln"/>
+          <w:rFonts w:ascii="Consolas" w:hAnsi="Consolas" w:cs="Consolas"/>
+          <w:color w:val="000000"/>
+          <w:bdr w:val="none" w:sz="0" w:space="0" w:color="auto" w:frame="1"/>
+          <w:shd w:val="clear" w:color="auto" w:fill="EEEEEE"/>
+        </w:rPr>
+      </w:pPr>
+      <w:r>
+        <w:rPr>
+          <w:rStyle w:val="kwd"/>
+          <w:rFonts w:ascii="Consolas" w:hAnsi="Consolas" w:cs="Consolas"/>
+          <w:color w:val="00008B"/>
+          <w:bdr w:val="none" w:sz="0" w:space="0" w:color="auto" w:frame="1"/>
+          <w:shd w:val="clear" w:color="auto" w:fill="EEEEEE"/>
+        </w:rPr>
+        <w:t>function</w:t>
+      </w:r>
+      <w:r>
+        <w:rPr>
+          <w:rStyle w:val="pln"/>
+          <w:rFonts w:ascii="Consolas" w:hAnsi="Consolas" w:cs="Consolas"/>
+          <w:color w:val="000000"/>
+          <w:bdr w:val="none" w:sz="0" w:space="0" w:color="auto" w:frame="1"/>
+          <w:shd w:val="clear" w:color="auto" w:fill="EEEEEE"/>
+        </w:rPr>
+        <w:t xml:space="preserve"> getGame</w:t>
+      </w:r>
+      <w:r>
+        <w:rPr>
+          <w:rStyle w:val="pun"/>
+          <w:rFonts w:ascii="Consolas" w:hAnsi="Consolas" w:cs="Consolas"/>
+          <w:color w:val="000000"/>
+          <w:bdr w:val="none" w:sz="0" w:space="0" w:color="auto" w:frame="1"/>
+          <w:shd w:val="clear" w:color="auto" w:fill="EEEEEE"/>
+        </w:rPr>
+        <w:t>()</w:t>
+      </w:r>
+      <w:r>
+        <w:rPr>
+          <w:rStyle w:val="pln"/>
+          <w:rFonts w:ascii="Consolas" w:hAnsi="Consolas" w:cs="Consolas"/>
+          <w:color w:val="000000"/>
+          <w:bdr w:val="none" w:sz="0" w:space="0" w:color="auto" w:frame="1"/>
+          <w:shd w:val="clear" w:color="auto" w:fill="EEEEEE"/>
+        </w:rPr>
+        <w:t xml:space="preserve"> </w:t>
+      </w:r>
+      <w:r>
+        <w:rPr>
+          <w:rStyle w:val="pun"/>
+          <w:rFonts w:ascii="Consolas" w:hAnsi="Consolas" w:cs="Consolas"/>
+          <w:color w:val="000000"/>
+          <w:bdr w:val="none" w:sz="0" w:space="0" w:color="auto" w:frame="1"/>
+          <w:shd w:val="clear" w:color="auto" w:fill="EEEEEE"/>
+        </w:rPr>
+        <w:t>{</w:t>
+      </w:r>
+    </w:p>
+    <w:p>
+      <w:pPr>
+        <w:pStyle w:val="HTML-voorafopgemaakt"/>
+        <w:shd w:val="clear" w:color="auto" w:fill="EEEEEE"/>
+        <w:rPr>
+          <w:rStyle w:val="pln"/>
+          <w:rFonts w:ascii="Consolas" w:hAnsi="Consolas" w:cs="Consolas"/>
+          <w:color w:val="000000"/>
+          <w:bdr w:val="none" w:sz="0" w:space="0" w:color="auto" w:frame="1"/>
+          <w:shd w:val="clear" w:color="auto" w:fill="EEEEEE"/>
+          <w:lang w:val="en-GB"/>
+        </w:rPr>
+      </w:pPr>
+      <w:r>
+        <w:rPr>
+          <w:rStyle w:val="pln"/>
+          <w:rFonts w:ascii="Consolas" w:hAnsi="Consolas" w:cs="Consolas"/>
+          <w:color w:val="000000"/>
+          <w:bdr w:val="none" w:sz="0" w:space="0" w:color="auto" w:frame="1"/>
+          <w:shd w:val="clear" w:color="auto" w:fill="EEEEEE"/>
+        </w:rPr>
+        <w:t xml:space="preserve">    </w:t>
+      </w:r>
+      <w:r>
+        <w:rPr>
+          <w:rStyle w:val="com"/>
+          <w:rFonts w:ascii="Consolas" w:hAnsi="Consolas" w:cs="Consolas"/>
+          <w:color w:val="808080"/>
+          <w:bdr w:val="none" w:sz="0" w:space="0" w:color="auto" w:frame="1"/>
+          <w:shd w:val="clear" w:color="auto" w:fill="EEEEEE"/>
+          <w:lang w:val="en-GB"/>
+        </w:rPr>
+        <w:t>// get game id from somewhere like a link.</w:t>
+      </w:r>
+    </w:p>
+    <w:p>
+      <w:pPr>
+        <w:pStyle w:val="HTML-voorafopgemaakt"/>
+        <w:shd w:val="clear" w:color="auto" w:fill="EEEEEE"/>
+        <w:rPr>
+          <w:rStyle w:val="pln"/>
+          <w:rFonts w:ascii="Consolas" w:hAnsi="Consolas" w:cs="Consolas"/>
+          <w:color w:val="000000"/>
+          <w:bdr w:val="none" w:sz="0" w:space="0" w:color="auto" w:frame="1"/>
+          <w:shd w:val="clear" w:color="auto" w:fill="EEEEEE"/>
+          <w:lang w:val="en-GB"/>
+        </w:rPr>
+      </w:pPr>
+      <w:r>
+        <w:rPr>
+          <w:rStyle w:val="pln"/>
+          <w:rFonts w:ascii="Consolas" w:hAnsi="Consolas" w:cs="Consolas"/>
+          <w:color w:val="000000"/>
+          <w:bdr w:val="none" w:sz="0" w:space="0" w:color="auto" w:frame="1"/>
+          <w:shd w:val="clear" w:color="auto" w:fill="EEEEEE"/>
+          <w:lang w:val="en-GB"/>
+        </w:rPr>
+        <w:t xml:space="preserve">    </w:t>
+      </w:r>
+      <w:r>
+        <w:rPr>
+          <w:rStyle w:val="kwd"/>
+          <w:rFonts w:ascii="Consolas" w:hAnsi="Consolas" w:cs="Consolas"/>
+          <w:color w:val="00008B"/>
+          <w:bdr w:val="none" w:sz="0" w:space="0" w:color="auto" w:frame="1"/>
+          <w:shd w:val="clear" w:color="auto" w:fill="EEEEEE"/>
+          <w:lang w:val="en-GB"/>
+        </w:rPr>
+        <w:t>var</w:t>
+      </w:r>
+      <w:r>
+        <w:rPr>
+          <w:rStyle w:val="pln"/>
+          <w:rFonts w:ascii="Consolas" w:hAnsi="Consolas" w:cs="Consolas"/>
+          <w:color w:val="000000"/>
+          <w:bdr w:val="none" w:sz="0" w:space="0" w:color="auto" w:frame="1"/>
+          <w:shd w:val="clear" w:color="auto" w:fill="EEEEEE"/>
+          <w:lang w:val="en-GB"/>
+        </w:rPr>
+        <w:t xml:space="preserve"> gameID </w:t>
+      </w:r>
+      <w:r>
+        <w:rPr>
+          <w:rStyle w:val="pun"/>
+          <w:rFonts w:ascii="Consolas" w:hAnsi="Consolas" w:cs="Consolas"/>
+          <w:color w:val="000000"/>
+          <w:bdr w:val="none" w:sz="0" w:space="0" w:color="auto" w:frame="1"/>
+          <w:shd w:val="clear" w:color="auto" w:fill="EEEEEE"/>
+          <w:lang w:val="en-GB"/>
+        </w:rPr>
+        <w:t>=</w:t>
+      </w:r>
+      <w:r>
+        <w:rPr>
+          <w:rStyle w:val="pln"/>
+          <w:rFonts w:ascii="Consolas" w:hAnsi="Consolas" w:cs="Consolas"/>
+          <w:color w:val="000000"/>
+          <w:bdr w:val="none" w:sz="0" w:space="0" w:color="auto" w:frame="1"/>
+          <w:shd w:val="clear" w:color="auto" w:fill="EEEEEE"/>
+          <w:lang w:val="en-GB"/>
+        </w:rPr>
+        <w:t xml:space="preserve"> </w:t>
+      </w:r>
+      <w:r>
+        <w:rPr>
+          <w:rStyle w:val="str"/>
+          <w:rFonts w:ascii="Consolas" w:hAnsi="Consolas" w:cs="Consolas"/>
+          <w:color w:val="800000"/>
+          <w:bdr w:val="none" w:sz="0" w:space="0" w:color="auto" w:frame="1"/>
+          <w:shd w:val="clear" w:color="auto" w:fill="EEEEEE"/>
+          <w:lang w:val="en-GB"/>
+        </w:rPr>
+        <w:t>'[game-id]</w:t>
+      </w:r>
+      <w:r>
+        <w:rPr>
+          <w:rStyle w:val="str"/>
+          <w:rFonts w:ascii="Consolas" w:hAnsi="Consolas" w:cs="Consolas"/>
+          <w:color w:val="800000"/>
+          <w:bdr w:val="none" w:sz="0" w:space="0" w:color="auto" w:frame="1"/>
+          <w:shd w:val="clear" w:color="auto" w:fill="EEEEEE"/>
+          <w:lang w:val="en-GB"/>
+        </w:rPr>
+        <w:t>'</w:t>
+      </w:r>
+      <w:r>
+        <w:rPr>
+          <w:rStyle w:val="pun"/>
+          <w:rFonts w:ascii="Consolas" w:hAnsi="Consolas" w:cs="Consolas"/>
+          <w:color w:val="000000"/>
+          <w:bdr w:val="none" w:sz="0" w:space="0" w:color="auto" w:frame="1"/>
+          <w:shd w:val="clear" w:color="auto" w:fill="EEEEEE"/>
+          <w:lang w:val="en-GB"/>
+        </w:rPr>
+        <w:t>;</w:t>
+      </w:r>
+    </w:p>
+    <w:p>
+      <w:pPr>
+        <w:pStyle w:val="HTML-voorafopgemaakt"/>
+        <w:shd w:val="clear" w:color="auto" w:fill="EEEEEE"/>
+        <w:rPr>
+          <w:rStyle w:val="pln"/>
+          <w:rFonts w:ascii="Consolas" w:hAnsi="Consolas" w:cs="Consolas"/>
+          <w:color w:val="000000"/>
+          <w:bdr w:val="none" w:sz="0" w:space="0" w:color="auto" w:frame="1"/>
+          <w:shd w:val="clear" w:color="auto" w:fill="EEEEEE"/>
+          <w:lang w:val="en-GB"/>
+        </w:rPr>
+      </w:pPr>
+      <w:r>
+        <w:rPr>
+          <w:rStyle w:val="pln"/>
+          <w:rFonts w:ascii="Consolas" w:hAnsi="Consolas" w:cs="Consolas"/>
+          <w:color w:val="000000"/>
+          <w:bdr w:val="none" w:sz="0" w:space="0" w:color="auto" w:frame="1"/>
+          <w:shd w:val="clear" w:color="auto" w:fill="EEEEEE"/>
+          <w:lang w:val="en-GB"/>
+        </w:rPr>
+        <w:t xml:space="preserve">    </w:t>
+      </w:r>
+      <w:r>
+        <w:rPr>
+          <w:rStyle w:val="kwd"/>
+          <w:rFonts w:ascii="Consolas" w:hAnsi="Consolas" w:cs="Consolas"/>
+          <w:color w:val="00008B"/>
+          <w:bdr w:val="none" w:sz="0" w:space="0" w:color="auto" w:frame="1"/>
+          <w:shd w:val="clear" w:color="auto" w:fill="EEEEEE"/>
+          <w:lang w:val="en-GB"/>
+        </w:rPr>
+        <w:t>var</w:t>
+      </w:r>
+      <w:r>
+        <w:rPr>
+          <w:rStyle w:val="pln"/>
+          <w:rFonts w:ascii="Consolas" w:hAnsi="Consolas" w:cs="Consolas"/>
+          <w:color w:val="000000"/>
+          <w:bdr w:val="none" w:sz="0" w:space="0" w:color="auto" w:frame="1"/>
+          <w:shd w:val="clear" w:color="auto" w:fill="EEEEEE"/>
+          <w:lang w:val="en-GB"/>
+        </w:rPr>
+        <w:t xml:space="preserve"> resource </w:t>
+      </w:r>
+      <w:r>
+        <w:rPr>
+          <w:rStyle w:val="pun"/>
+          <w:rFonts w:ascii="Consolas" w:hAnsi="Consolas" w:cs="Consolas"/>
+          <w:color w:val="000000"/>
+          <w:bdr w:val="none" w:sz="0" w:space="0" w:color="auto" w:frame="1"/>
+          <w:shd w:val="clear" w:color="auto" w:fill="EEEEEE"/>
+          <w:lang w:val="en-GB"/>
+        </w:rPr>
+        <w:t>=</w:t>
+      </w:r>
+      <w:r>
+        <w:rPr>
+          <w:rStyle w:val="pln"/>
+          <w:rFonts w:ascii="Consolas" w:hAnsi="Consolas" w:cs="Consolas"/>
+          <w:color w:val="000000"/>
+          <w:bdr w:val="none" w:sz="0" w:space="0" w:color="auto" w:frame="1"/>
+          <w:shd w:val="clear" w:color="auto" w:fill="EEEEEE"/>
+          <w:lang w:val="en-GB"/>
+        </w:rPr>
+        <w:t xml:space="preserve"> </w:t>
+      </w:r>
+      <w:r>
+        <w:rPr>
+          <w:rStyle w:val="str"/>
+          <w:rFonts w:ascii="Consolas" w:hAnsi="Consolas" w:cs="Consolas"/>
+          <w:color w:val="800000"/>
+          <w:bdr w:val="none" w:sz="0" w:space="0" w:color="auto" w:frame="1"/>
+          <w:shd w:val="clear" w:color="auto" w:fill="EEEEEE"/>
+          <w:lang w:val="en-GB"/>
+        </w:rPr>
+        <w:t>'/game/'</w:t>
+      </w:r>
+      <w:r>
+        <w:rPr>
+          <w:rStyle w:val="pln"/>
+          <w:rFonts w:ascii="Consolas" w:hAnsi="Consolas" w:cs="Consolas"/>
+          <w:color w:val="000000"/>
+          <w:bdr w:val="none" w:sz="0" w:space="0" w:color="auto" w:frame="1"/>
+          <w:shd w:val="clear" w:color="auto" w:fill="EEEEEE"/>
+          <w:lang w:val="en-GB"/>
+        </w:rPr>
+        <w:t xml:space="preserve"> </w:t>
+      </w:r>
+      <w:r>
+        <w:rPr>
+          <w:rStyle w:val="pun"/>
+          <w:rFonts w:ascii="Consolas" w:hAnsi="Consolas" w:cs="Consolas"/>
+          <w:color w:val="000000"/>
+          <w:bdr w:val="none" w:sz="0" w:space="0" w:color="auto" w:frame="1"/>
+          <w:shd w:val="clear" w:color="auto" w:fill="EEEEEE"/>
+          <w:lang w:val="en-GB"/>
+        </w:rPr>
+        <w:t>+</w:t>
+      </w:r>
+      <w:r>
+        <w:rPr>
+          <w:rStyle w:val="pln"/>
+          <w:rFonts w:ascii="Consolas" w:hAnsi="Consolas" w:cs="Consolas"/>
+          <w:color w:val="000000"/>
+          <w:bdr w:val="none" w:sz="0" w:space="0" w:color="auto" w:frame="1"/>
+          <w:shd w:val="clear" w:color="auto" w:fill="EEEEEE"/>
+          <w:lang w:val="en-GB"/>
+        </w:rPr>
+        <w:t xml:space="preserve"> gameID</w:t>
+      </w:r>
+      <w:r>
+        <w:rPr>
+          <w:rStyle w:val="pun"/>
+          <w:rFonts w:ascii="Consolas" w:hAnsi="Consolas" w:cs="Consolas"/>
+          <w:color w:val="000000"/>
+          <w:bdr w:val="none" w:sz="0" w:space="0" w:color="auto" w:frame="1"/>
+          <w:shd w:val="clear" w:color="auto" w:fill="EEEEEE"/>
+          <w:lang w:val="en-GB"/>
+        </w:rPr>
+        <w:t>;</w:t>
+      </w:r>
+    </w:p>
+    <w:p>
+      <w:pPr>
+        <w:pStyle w:val="HTML-voorafopgemaakt"/>
+        <w:shd w:val="clear" w:color="auto" w:fill="EEEEEE"/>
+        <w:rPr>
+          <w:rStyle w:val="pln"/>
+          <w:rFonts w:ascii="Consolas" w:hAnsi="Consolas" w:cs="Consolas"/>
+          <w:color w:val="000000"/>
+          <w:bdr w:val="none" w:sz="0" w:space="0" w:color="auto" w:frame="1"/>
+          <w:shd w:val="clear" w:color="auto" w:fill="EEEEEE"/>
+          <w:lang w:val="en-GB"/>
+        </w:rPr>
+      </w:pPr>
+    </w:p>
+    <w:p>
+      <w:pPr>
+        <w:pStyle w:val="HTML-voorafopgemaakt"/>
+        <w:shd w:val="clear" w:color="auto" w:fill="EEEEEE"/>
+        <w:rPr>
+          <w:rStyle w:val="pln"/>
+          <w:rFonts w:ascii="Consolas" w:hAnsi="Consolas" w:cs="Consolas"/>
+          <w:color w:val="000000"/>
+          <w:bdr w:val="none" w:sz="0" w:space="0" w:color="auto" w:frame="1"/>
+          <w:shd w:val="clear" w:color="auto" w:fill="EEEEEE"/>
+          <w:lang w:val="en-GB"/>
+        </w:rPr>
+      </w:pPr>
+      <w:r>
+        <w:rPr>
+          <w:rStyle w:val="pln"/>
+          <w:rFonts w:ascii="Consolas" w:hAnsi="Consolas" w:cs="Consolas"/>
+          <w:color w:val="000000"/>
+          <w:bdr w:val="none" w:sz="0" w:space="0" w:color="auto" w:frame="1"/>
+          <w:shd w:val="clear" w:color="auto" w:fill="EEEEEE"/>
+          <w:lang w:val="en-GB"/>
+        </w:rPr>
+        <w:t xml:space="preserve">    </w:t>
+      </w:r>
+      <w:r>
+        <w:rPr>
+          <w:rStyle w:val="com"/>
+          <w:rFonts w:ascii="Consolas" w:hAnsi="Consolas" w:cs="Consolas"/>
+          <w:color w:val="808080"/>
+          <w:bdr w:val="none" w:sz="0" w:space="0" w:color="auto" w:frame="1"/>
+          <w:shd w:val="clear" w:color="auto" w:fill="EEEEEE"/>
+          <w:lang w:val="en-GB"/>
+        </w:rPr>
+        <w:t xml:space="preserve">// Set the fields or filters </w:t>
+      </w:r>
+    </w:p>
+    <w:p>
+      <w:pPr>
+        <w:pStyle w:val="HTML-voorafopgemaakt"/>
+        <w:shd w:val="clear" w:color="auto" w:fill="EEEEEE"/>
+        <w:rPr>
+          <w:rStyle w:val="pln"/>
+          <w:rFonts w:ascii="Consolas" w:hAnsi="Consolas" w:cs="Consolas"/>
+          <w:color w:val="000000"/>
+          <w:bdr w:val="none" w:sz="0" w:space="0" w:color="auto" w:frame="1"/>
+          <w:shd w:val="clear" w:color="auto" w:fill="EEEEEE"/>
+          <w:lang w:val="en-GB"/>
+        </w:rPr>
+      </w:pPr>
+      <w:r>
+        <w:rPr>
+          <w:rStyle w:val="pln"/>
+          <w:rFonts w:ascii="Consolas" w:hAnsi="Consolas" w:cs="Consolas"/>
+          <w:color w:val="000000"/>
+          <w:bdr w:val="none" w:sz="0" w:space="0" w:color="auto" w:frame="1"/>
+          <w:shd w:val="clear" w:color="auto" w:fill="EEEEEE"/>
+          <w:lang w:val="en-GB"/>
+        </w:rPr>
+        <w:t xml:space="preserve">    </w:t>
+      </w:r>
+      <w:r>
+        <w:rPr>
+          <w:rStyle w:val="kwd"/>
+          <w:rFonts w:ascii="Consolas" w:hAnsi="Consolas" w:cs="Consolas"/>
+          <w:color w:val="00008B"/>
+          <w:bdr w:val="none" w:sz="0" w:space="0" w:color="auto" w:frame="1"/>
+          <w:shd w:val="clear" w:color="auto" w:fill="EEEEEE"/>
+          <w:lang w:val="en-GB"/>
+        </w:rPr>
+        <w:t>var</w:t>
+      </w:r>
+      <w:r>
+        <w:rPr>
+          <w:rStyle w:val="pln"/>
+          <w:rFonts w:ascii="Consolas" w:hAnsi="Consolas" w:cs="Consolas"/>
+          <w:color w:val="000000"/>
+          <w:bdr w:val="none" w:sz="0" w:space="0" w:color="auto" w:frame="1"/>
+          <w:shd w:val="clear" w:color="auto" w:fill="EEEEEE"/>
+          <w:lang w:val="en-GB"/>
+        </w:rPr>
+        <w:t xml:space="preserve"> data </w:t>
+      </w:r>
+      <w:r>
+        <w:rPr>
+          <w:rStyle w:val="pun"/>
+          <w:rFonts w:ascii="Consolas" w:hAnsi="Consolas" w:cs="Consolas"/>
+          <w:color w:val="000000"/>
+          <w:bdr w:val="none" w:sz="0" w:space="0" w:color="auto" w:frame="1"/>
+          <w:shd w:val="clear" w:color="auto" w:fill="EEEEEE"/>
+          <w:lang w:val="en-GB"/>
+        </w:rPr>
+        <w:t>=</w:t>
+      </w:r>
+      <w:r>
+        <w:rPr>
+          <w:rStyle w:val="pln"/>
+          <w:rFonts w:ascii="Consolas" w:hAnsi="Consolas" w:cs="Consolas"/>
+          <w:color w:val="000000"/>
+          <w:bdr w:val="none" w:sz="0" w:space="0" w:color="auto" w:frame="1"/>
+          <w:shd w:val="clear" w:color="auto" w:fill="EEEEEE"/>
+          <w:lang w:val="en-GB"/>
+        </w:rPr>
+        <w:t xml:space="preserve"> </w:t>
+      </w:r>
+      <w:r>
+        <w:rPr>
+          <w:rStyle w:val="pun"/>
+          <w:rFonts w:ascii="Consolas" w:hAnsi="Consolas" w:cs="Consolas"/>
+          <w:color w:val="000000"/>
+          <w:bdr w:val="none" w:sz="0" w:space="0" w:color="auto" w:frame="1"/>
+          <w:shd w:val="clear" w:color="auto" w:fill="EEEEEE"/>
+          <w:lang w:val="en-GB"/>
+        </w:rPr>
+        <w:t>{</w:t>
+      </w:r>
+    </w:p>
+    <w:p>
+      <w:pPr>
+        <w:pStyle w:val="HTML-voorafopgemaakt"/>
+        <w:shd w:val="clear" w:color="auto" w:fill="EEEEEE"/>
+        <w:rPr>
+          <w:rStyle w:val="pln"/>
+          <w:rFonts w:ascii="Consolas" w:hAnsi="Consolas" w:cs="Consolas"/>
+          <w:color w:val="000000"/>
+          <w:bdr w:val="none" w:sz="0" w:space="0" w:color="auto" w:frame="1"/>
+          <w:shd w:val="clear" w:color="auto" w:fill="EEEEEE"/>
+          <w:lang w:val="en-GB"/>
+        </w:rPr>
+      </w:pPr>
+      <w:r>
+        <w:rPr>
+          <w:rStyle w:val="pln"/>
+          <w:rFonts w:ascii="Consolas" w:hAnsi="Consolas" w:cs="Consolas"/>
+          <w:color w:val="000000"/>
+          <w:bdr w:val="none" w:sz="0" w:space="0" w:color="auto" w:frame="1"/>
+          <w:shd w:val="clear" w:color="auto" w:fill="EEEEEE"/>
+          <w:lang w:val="en-GB"/>
+        </w:rPr>
+        <w:t xml:space="preserve">        field_list</w:t>
+      </w:r>
+      <w:r>
+        <w:rPr>
+          <w:rStyle w:val="pun"/>
+          <w:rFonts w:ascii="Consolas" w:hAnsi="Consolas" w:cs="Consolas"/>
+          <w:color w:val="000000"/>
+          <w:bdr w:val="none" w:sz="0" w:space="0" w:color="auto" w:frame="1"/>
+          <w:shd w:val="clear" w:color="auto" w:fill="EEEEEE"/>
+          <w:lang w:val="en-GB"/>
+        </w:rPr>
+        <w:t>:</w:t>
+      </w:r>
+      <w:r>
+        <w:rPr>
+          <w:rStyle w:val="pln"/>
+          <w:rFonts w:ascii="Consolas" w:hAnsi="Consolas" w:cs="Consolas"/>
+          <w:color w:val="000000"/>
+          <w:bdr w:val="none" w:sz="0" w:space="0" w:color="auto" w:frame="1"/>
+          <w:shd w:val="clear" w:color="auto" w:fill="EEEEEE"/>
+          <w:lang w:val="en-GB"/>
+        </w:rPr>
+        <w:t xml:space="preserve"> </w:t>
+      </w:r>
+      <w:r>
+        <w:rPr>
+          <w:rStyle w:val="str"/>
+          <w:rFonts w:ascii="Consolas" w:hAnsi="Consolas" w:cs="Consolas"/>
+          <w:color w:val="800000"/>
+          <w:bdr w:val="none" w:sz="0" w:space="0" w:color="auto" w:frame="1"/>
+          <w:shd w:val="clear" w:color="auto" w:fill="EEEEEE"/>
+          <w:lang w:val="en-GB"/>
+        </w:rPr>
+        <w:t>'name,description'</w:t>
+      </w:r>
+    </w:p>
+    <w:p>
+      <w:pPr>
+        <w:pStyle w:val="HTML-voorafopgemaakt"/>
+        <w:shd w:val="clear" w:color="auto" w:fill="EEEEEE"/>
+        <w:rPr>
+          <w:rStyle w:val="pln"/>
+          <w:rFonts w:ascii="Consolas" w:hAnsi="Consolas" w:cs="Consolas"/>
+          <w:color w:val="000000"/>
+          <w:bdr w:val="none" w:sz="0" w:space="0" w:color="auto" w:frame="1"/>
+          <w:shd w:val="clear" w:color="auto" w:fill="EEEEEE"/>
+          <w:lang w:val="en-GB"/>
+        </w:rPr>
+      </w:pPr>
+      <w:r>
+        <w:rPr>
+          <w:rStyle w:val="pln"/>
+          <w:rFonts w:ascii="Consolas" w:hAnsi="Consolas" w:cs="Consolas"/>
+          <w:color w:val="000000"/>
+          <w:bdr w:val="none" w:sz="0" w:space="0" w:color="auto" w:frame="1"/>
+          <w:shd w:val="clear" w:color="auto" w:fill="EEEEEE"/>
+          <w:lang w:val="en-GB"/>
+        </w:rPr>
+        <w:t xml:space="preserve">    </w:t>
+      </w:r>
+      <w:r>
+        <w:rPr>
+          <w:rStyle w:val="pun"/>
+          <w:rFonts w:ascii="Consolas" w:hAnsi="Consolas" w:cs="Consolas"/>
+          <w:color w:val="000000"/>
+          <w:bdr w:val="none" w:sz="0" w:space="0" w:color="auto" w:frame="1"/>
+          <w:shd w:val="clear" w:color="auto" w:fill="EEEEEE"/>
+          <w:lang w:val="en-GB"/>
+        </w:rPr>
+        <w:t>};</w:t>
+      </w:r>
+    </w:p>
+    <w:p>
+      <w:pPr>
+        <w:pStyle w:val="HTML-voorafopgemaakt"/>
+        <w:shd w:val="clear" w:color="auto" w:fill="EEEEEE"/>
+        <w:rPr>
+          <w:rStyle w:val="pln"/>
+          <w:rFonts w:ascii="Consolas" w:hAnsi="Consolas" w:cs="Consolas"/>
+          <w:color w:val="000000"/>
+          <w:bdr w:val="none" w:sz="0" w:space="0" w:color="auto" w:frame="1"/>
+          <w:shd w:val="clear" w:color="auto" w:fill="EEEEEE"/>
+          <w:lang w:val="en-GB"/>
+        </w:rPr>
+      </w:pPr>
+    </w:p>
+    <w:p>
+      <w:pPr>
+        <w:pStyle w:val="HTML-voorafopgemaakt"/>
+        <w:shd w:val="clear" w:color="auto" w:fill="EEEEEE"/>
+        <w:rPr>
+          <w:rStyle w:val="pln"/>
+          <w:rFonts w:ascii="Consolas" w:hAnsi="Consolas" w:cs="Consolas"/>
+          <w:color w:val="000000"/>
+          <w:bdr w:val="none" w:sz="0" w:space="0" w:color="auto" w:frame="1"/>
+          <w:shd w:val="clear" w:color="auto" w:fill="EEEEEE"/>
+          <w:lang w:val="en-GB"/>
+        </w:rPr>
+      </w:pPr>
+      <w:r>
+        <w:rPr>
+          <w:rStyle w:val="pln"/>
+          <w:rFonts w:ascii="Consolas" w:hAnsi="Consolas" w:cs="Consolas"/>
+          <w:color w:val="000000"/>
+          <w:bdr w:val="none" w:sz="0" w:space="0" w:color="auto" w:frame="1"/>
+          <w:shd w:val="clear" w:color="auto" w:fill="EEEEEE"/>
+          <w:lang w:val="en-GB"/>
+        </w:rPr>
+        <w:lastRenderedPageBreak/>
+        <w:t xml:space="preserve">    </w:t>
+      </w:r>
+      <w:r>
+        <w:rPr>
+          <w:rStyle w:val="com"/>
+          <w:rFonts w:ascii="Consolas" w:hAnsi="Consolas" w:cs="Consolas"/>
+          <w:color w:val="808080"/>
+          <w:bdr w:val="none" w:sz="0" w:space="0" w:color="auto" w:frame="1"/>
+          <w:shd w:val="clear" w:color="auto" w:fill="EEEEEE"/>
+          <w:lang w:val="en-GB"/>
+        </w:rPr>
+        <w:t>// No custom callbacks defined here, just use the default onces.</w:t>
+      </w:r>
+    </w:p>
+    <w:p>
+      <w:pPr>
+        <w:pStyle w:val="HTML-voorafopgemaakt"/>
+        <w:shd w:val="clear" w:color="auto" w:fill="EEEEEE"/>
+        <w:rPr>
+          <w:rStyle w:val="pln"/>
+          <w:rFonts w:ascii="Consolas" w:hAnsi="Consolas" w:cs="Consolas"/>
+          <w:color w:val="000000"/>
+          <w:bdr w:val="none" w:sz="0" w:space="0" w:color="auto" w:frame="1"/>
+          <w:shd w:val="clear" w:color="auto" w:fill="EEEEEE"/>
+        </w:rPr>
+      </w:pPr>
+      <w:r>
+        <w:rPr>
+          <w:rStyle w:val="pln"/>
+          <w:rFonts w:ascii="Consolas" w:hAnsi="Consolas" w:cs="Consolas"/>
+          <w:color w:val="000000"/>
+          <w:bdr w:val="none" w:sz="0" w:space="0" w:color="auto" w:frame="1"/>
+          <w:shd w:val="clear" w:color="auto" w:fill="EEEEEE"/>
+          <w:lang w:val="en-GB"/>
+        </w:rPr>
+        <w:t xml:space="preserve">    </w:t>
+      </w:r>
+      <w:r>
+        <w:rPr>
+          <w:rStyle w:val="pln"/>
+          <w:rFonts w:ascii="Consolas" w:hAnsi="Consolas" w:cs="Consolas"/>
+          <w:color w:val="000000"/>
+          <w:bdr w:val="none" w:sz="0" w:space="0" w:color="auto" w:frame="1"/>
+          <w:shd w:val="clear" w:color="auto" w:fill="EEEEEE"/>
+        </w:rPr>
+        <w:t>sendRequest</w:t>
+      </w:r>
+      <w:r>
+        <w:rPr>
+          <w:rStyle w:val="pun"/>
+          <w:rFonts w:ascii="Consolas" w:hAnsi="Consolas" w:cs="Consolas"/>
+          <w:color w:val="000000"/>
+          <w:bdr w:val="none" w:sz="0" w:space="0" w:color="auto" w:frame="1"/>
+          <w:shd w:val="clear" w:color="auto" w:fill="EEEEEE"/>
+        </w:rPr>
+        <w:t>(</w:t>
+      </w:r>
+      <w:r>
+        <w:rPr>
+          <w:rStyle w:val="pln"/>
+          <w:rFonts w:ascii="Consolas" w:hAnsi="Consolas" w:cs="Consolas"/>
+          <w:color w:val="000000"/>
+          <w:bdr w:val="none" w:sz="0" w:space="0" w:color="auto" w:frame="1"/>
+          <w:shd w:val="clear" w:color="auto" w:fill="EEEEEE"/>
+        </w:rPr>
+        <w:t>resource</w:t>
+      </w:r>
+      <w:r>
+        <w:rPr>
+          <w:rStyle w:val="pun"/>
+          <w:rFonts w:ascii="Consolas" w:hAnsi="Consolas" w:cs="Consolas"/>
+          <w:color w:val="000000"/>
+          <w:bdr w:val="none" w:sz="0" w:space="0" w:color="auto" w:frame="1"/>
+          <w:shd w:val="clear" w:color="auto" w:fill="EEEEEE"/>
+        </w:rPr>
+        <w:t>,</w:t>
+      </w:r>
+      <w:r>
+        <w:rPr>
+          <w:rStyle w:val="pln"/>
+          <w:rFonts w:ascii="Consolas" w:hAnsi="Consolas" w:cs="Consolas"/>
+          <w:color w:val="000000"/>
+          <w:bdr w:val="none" w:sz="0" w:space="0" w:color="auto" w:frame="1"/>
+          <w:shd w:val="clear" w:color="auto" w:fill="EEEEEE"/>
+        </w:rPr>
+        <w:t xml:space="preserve"> data</w:t>
+      </w:r>
+      <w:r>
+        <w:rPr>
+          <w:rStyle w:val="pun"/>
+          <w:rFonts w:ascii="Consolas" w:hAnsi="Consolas" w:cs="Consolas"/>
+          <w:color w:val="000000"/>
+          <w:bdr w:val="none" w:sz="0" w:space="0" w:color="auto" w:frame="1"/>
+          <w:shd w:val="clear" w:color="auto" w:fill="EEEEEE"/>
+        </w:rPr>
+        <w:t>);</w:t>
+      </w:r>
+    </w:p>
+    <w:p>
+      <w:pPr>
+        <w:pStyle w:val="HTML-voorafopgemaakt"/>
+        <w:shd w:val="clear" w:color="auto" w:fill="EEEEEE"/>
+        <w:rPr>
+          <w:rFonts w:ascii="Consolas" w:hAnsi="Consolas" w:cs="Consolas"/>
+          <w:color w:val="393318"/>
+        </w:rPr>
+      </w:pPr>
+      <w:r>
+        <w:rPr>
+          <w:rStyle w:val="pun"/>
+          <w:rFonts w:ascii="Consolas" w:hAnsi="Consolas" w:cs="Consolas"/>
+          <w:color w:val="000000"/>
+          <w:bdr w:val="none" w:sz="0" w:space="0" w:color="auto" w:frame="1"/>
+          <w:shd w:val="clear" w:color="auto" w:fill="EEEEEE"/>
+        </w:rPr>
+        <w:t>}</w:t>
+      </w:r>
+    </w:p>
+    <w:p>
+      <w:r>
+        <w:t>Door middel van bovenstaande code kun je een game ophalen. Bij [game-id] dien je het game-id in te vullen.</w:t>
+      </w:r>
       <w:bookmarkStart w:id="0" w:name="_GoBack"/>
       <w:bookmarkEnd w:id="0"/>
     </w:p>
@@ -1021,6 +5032,86 @@
       <w:contextualSpacing/>
     </w:pPr>
   </w:style>
+  <w:style w:type="paragraph" w:styleId="HTML-voorafopgemaakt">
+    <w:name w:val="HTML Preformatted"/>
+    <w:basedOn w:val="Standaard"/>
+    <w:link w:val="HTML-voorafopgemaaktChar"/>
+    <w:uiPriority w:val="99"/>
+    <w:semiHidden/>
+    <w:unhideWhenUsed/>
+    <w:rsid w:val="00F73265"/>
+    <w:pPr>
+      <w:tabs>
+        <w:tab w:val="left" w:pos="916"/>
+        <w:tab w:val="left" w:pos="1832"/>
+        <w:tab w:val="left" w:pos="2748"/>
+        <w:tab w:val="left" w:pos="3664"/>
+        <w:tab w:val="left" w:pos="4580"/>
+        <w:tab w:val="left" w:pos="5496"/>
+        <w:tab w:val="left" w:pos="6412"/>
+        <w:tab w:val="left" w:pos="7328"/>
+        <w:tab w:val="left" w:pos="8244"/>
+        <w:tab w:val="left" w:pos="9160"/>
+        <w:tab w:val="left" w:pos="10076"/>
+        <w:tab w:val="left" w:pos="10992"/>
+        <w:tab w:val="left" w:pos="11908"/>
+        <w:tab w:val="left" w:pos="12824"/>
+        <w:tab w:val="left" w:pos="13740"/>
+        <w:tab w:val="left" w:pos="14656"/>
+      </w:tabs>
+      <w:spacing w:after="0" w:line="240" w:lineRule="auto"/>
+    </w:pPr>
+    <w:rPr>
+      <w:rFonts w:ascii="Courier New" w:eastAsia="Times New Roman" w:hAnsi="Courier New" w:cs="Courier New"/>
+      <w:sz w:val="20"/>
+      <w:szCs w:val="20"/>
+      <w:lang w:eastAsia="nl-NL"/>
+    </w:rPr>
+  </w:style>
+  <w:style w:type="character" w:customStyle="1" w:styleId="HTML-voorafopgemaaktChar">
+    <w:name w:val="HTML - vooraf opgemaakt Char"/>
+    <w:basedOn w:val="Standaardalinea-lettertype"/>
+    <w:link w:val="HTML-voorafopgemaakt"/>
+    <w:uiPriority w:val="99"/>
+    <w:semiHidden/>
+    <w:rsid w:val="00F73265"/>
+    <w:rPr>
+      <w:rFonts w:ascii="Courier New" w:eastAsia="Times New Roman" w:hAnsi="Courier New" w:cs="Courier New"/>
+      <w:sz w:val="20"/>
+      <w:szCs w:val="20"/>
+      <w:lang w:eastAsia="nl-NL"/>
+    </w:rPr>
+  </w:style>
+  <w:style w:type="character" w:customStyle="1" w:styleId="com">
+    <w:name w:val="com"/>
+    <w:basedOn w:val="Standaardalinea-lettertype"/>
+    <w:rsid w:val="00F73265"/>
+  </w:style>
+  <w:style w:type="character" w:customStyle="1" w:styleId="pln">
+    <w:name w:val="pln"/>
+    <w:basedOn w:val="Standaardalinea-lettertype"/>
+    <w:rsid w:val="00F73265"/>
+  </w:style>
+  <w:style w:type="character" w:customStyle="1" w:styleId="kwd">
+    <w:name w:val="kwd"/>
+    <w:basedOn w:val="Standaardalinea-lettertype"/>
+    <w:rsid w:val="00F73265"/>
+  </w:style>
+  <w:style w:type="character" w:customStyle="1" w:styleId="pun">
+    <w:name w:val="pun"/>
+    <w:basedOn w:val="Standaardalinea-lettertype"/>
+    <w:rsid w:val="00F73265"/>
+  </w:style>
+  <w:style w:type="character" w:customStyle="1" w:styleId="str">
+    <w:name w:val="str"/>
+    <w:basedOn w:val="Standaardalinea-lettertype"/>
+    <w:rsid w:val="00F73265"/>
+  </w:style>
+  <w:style w:type="character" w:customStyle="1" w:styleId="lit">
+    <w:name w:val="lit"/>
+    <w:basedOn w:val="Standaardalinea-lettertype"/>
+    <w:rsid w:val="00F73265"/>
+  </w:style>
 </w:styles>
 </file>
 

</xml_diff>